<commit_message>
chosen use stories to describe for evaluation through simulation
</commit_message>
<xml_diff>
--- a/Aplicatie SMURD1.docx
+++ b/Aplicatie SMURD1.docx
@@ -4299,15 +4299,7 @@
       </w:r>
       <w:proofErr w:type="spellEnd"/>
       <w:r>
-        <w:t xml:space="preserve"> </w:t>
-      </w:r>
-      <w:proofErr w:type="spellStart"/>
-      <w:r>
-        <w:t>si</w:t>
-      </w:r>
-      <w:proofErr w:type="spellEnd"/>
-      <w:r>
-        <w:t xml:space="preserve"> are </w:t>
+        <w:t xml:space="preserve"> si are </w:t>
       </w:r>
       <w:proofErr w:type="spellStart"/>
       <w:r>
@@ -14581,15 +14573,7 @@
             </w:r>
             <w:proofErr w:type="spellEnd"/>
             <w:r>
-              <w:t xml:space="preserve"> </w:t>
-            </w:r>
-            <w:proofErr w:type="spellStart"/>
-            <w:r>
-              <w:t>va</w:t>
-            </w:r>
-            <w:proofErr w:type="spellEnd"/>
-            <w:r>
-              <w:t xml:space="preserve"> </w:t>
+              <w:t xml:space="preserve"> va </w:t>
             </w:r>
             <w:proofErr w:type="spellStart"/>
             <w:r>
@@ -31338,6 +31322,1856 @@
         </w:tc>
       </w:tr>
     </w:tbl>
+    <w:p/>
+    <w:p>
+      <w:pPr>
+        <w:pStyle w:val="Heading1"/>
+        <w:numPr>
+          <w:ilvl w:val="0"/>
+          <w:numId w:val="10"/>
+        </w:numPr>
+      </w:pPr>
+      <w:proofErr w:type="spellStart"/>
+      <w:r>
+        <w:t>Evaluare</w:t>
+      </w:r>
+      <w:proofErr w:type="spellEnd"/>
+      <w:r>
+        <w:t xml:space="preserve"> </w:t>
+      </w:r>
+      <w:proofErr w:type="spellStart"/>
+      <w:r>
+        <w:t>prin</w:t>
+      </w:r>
+      <w:proofErr w:type="spellEnd"/>
+      <w:r>
+        <w:t xml:space="preserve"> </w:t>
+      </w:r>
+      <w:proofErr w:type="spellStart"/>
+      <w:r>
+        <w:t>simulare</w:t>
+      </w:r>
+      <w:proofErr w:type="spellEnd"/>
+    </w:p>
+    <w:p/>
+    <w:p>
+      <w:pPr>
+        <w:pStyle w:val="ListParagraph"/>
+        <w:numPr>
+          <w:ilvl w:val="1"/>
+          <w:numId w:val="24"/>
+        </w:numPr>
+      </w:pPr>
+      <w:proofErr w:type="spellStart"/>
+      <w:r>
+        <w:t>Anuntarea</w:t>
+      </w:r>
+      <w:proofErr w:type="spellEnd"/>
+      <w:r>
+        <w:t xml:space="preserve"> </w:t>
+      </w:r>
+      <w:proofErr w:type="spellStart"/>
+      <w:r>
+        <w:t>unui</w:t>
+      </w:r>
+      <w:proofErr w:type="spellEnd"/>
+      <w:r>
+        <w:t xml:space="preserve"> accident care s-a </w:t>
+      </w:r>
+      <w:proofErr w:type="spellStart"/>
+      <w:r>
+        <w:t>intamplat</w:t>
+      </w:r>
+      <w:proofErr w:type="spellEnd"/>
+      <w:r>
+        <w:t xml:space="preserve"> in </w:t>
+      </w:r>
+      <w:proofErr w:type="spellStart"/>
+      <w:r>
+        <w:t>imprejurimi</w:t>
+      </w:r>
+      <w:proofErr w:type="spellEnd"/>
+      <w:r>
+        <w:t xml:space="preserve"> </w:t>
+      </w:r>
+      <w:proofErr w:type="spellStart"/>
+      <w:r>
+        <w:t>sau</w:t>
+      </w:r>
+      <w:proofErr w:type="spellEnd"/>
+      <w:r>
+        <w:t xml:space="preserve"> al </w:t>
+      </w:r>
+      <w:proofErr w:type="spellStart"/>
+      <w:r>
+        <w:t>anui</w:t>
+      </w:r>
+      <w:proofErr w:type="spellEnd"/>
+      <w:r>
+        <w:t xml:space="preserve"> accident </w:t>
+      </w:r>
+      <w:proofErr w:type="spellStart"/>
+      <w:r>
+        <w:t>propriu</w:t>
+      </w:r>
+      <w:proofErr w:type="spellEnd"/>
+    </w:p>
+    <w:p>
+      <w:pPr>
+        <w:pStyle w:val="NormalWeb"/>
+        <w:numPr>
+          <w:ilvl w:val="0"/>
+          <w:numId w:val="25"/>
+        </w:numPr>
+        <w:rPr>
+          <w:rFonts w:ascii="Calibri" w:hAnsi="Calibri" w:cs="Calibri"/>
+          <w:sz w:val="22"/>
+          <w:szCs w:val="22"/>
+        </w:rPr>
+      </w:pPr>
+      <w:r>
+        <w:rPr>
+          <w:rFonts w:ascii="Calibri" w:hAnsi="Calibri" w:cs="Calibri"/>
+          <w:sz w:val="22"/>
+          <w:szCs w:val="22"/>
+        </w:rPr>
+        <w:t>va încerca utilizatorul să îndeplinească acțiunea prevăzută?</w:t>
+      </w:r>
+      <w:r>
+        <w:rPr>
+          <w:rFonts w:ascii="Calibri" w:hAnsi="Calibri" w:cs="Calibri"/>
+          <w:sz w:val="22"/>
+          <w:szCs w:val="22"/>
+          <w:lang w:val="en-US"/>
+        </w:rPr>
+        <w:t xml:space="preserve">: </w:t>
+      </w:r>
+      <w:proofErr w:type="spellStart"/>
+      <w:r>
+        <w:rPr>
+          <w:rFonts w:ascii="Calibri" w:hAnsi="Calibri" w:cs="Calibri"/>
+          <w:sz w:val="22"/>
+          <w:szCs w:val="22"/>
+          <w:lang w:val="en-US"/>
+        </w:rPr>
+        <w:t>Utilizatorul</w:t>
+      </w:r>
+      <w:proofErr w:type="spellEnd"/>
+      <w:r>
+        <w:rPr>
+          <w:rFonts w:ascii="Calibri" w:hAnsi="Calibri" w:cs="Calibri"/>
+          <w:sz w:val="22"/>
+          <w:szCs w:val="22"/>
+          <w:lang w:val="en-US"/>
+        </w:rPr>
+        <w:t xml:space="preserve"> </w:t>
+      </w:r>
+      <w:proofErr w:type="spellStart"/>
+      <w:r>
+        <w:rPr>
+          <w:rFonts w:ascii="Calibri" w:hAnsi="Calibri" w:cs="Calibri"/>
+          <w:sz w:val="22"/>
+          <w:szCs w:val="22"/>
+          <w:lang w:val="en-US"/>
+        </w:rPr>
+        <w:t>va</w:t>
+      </w:r>
+      <w:proofErr w:type="spellEnd"/>
+      <w:r>
+        <w:rPr>
+          <w:rFonts w:ascii="Calibri" w:hAnsi="Calibri" w:cs="Calibri"/>
+          <w:sz w:val="22"/>
+          <w:szCs w:val="22"/>
+          <w:lang w:val="en-US"/>
+        </w:rPr>
+        <w:t xml:space="preserve"> </w:t>
+      </w:r>
+      <w:proofErr w:type="spellStart"/>
+      <w:r>
+        <w:rPr>
+          <w:rFonts w:ascii="Calibri" w:hAnsi="Calibri" w:cs="Calibri"/>
+          <w:sz w:val="22"/>
+          <w:szCs w:val="22"/>
+          <w:lang w:val="en-US"/>
+        </w:rPr>
+        <w:t>cauta</w:t>
+      </w:r>
+      <w:proofErr w:type="spellEnd"/>
+      <w:r>
+        <w:rPr>
+          <w:rFonts w:ascii="Calibri" w:hAnsi="Calibri" w:cs="Calibri"/>
+          <w:sz w:val="22"/>
+          <w:szCs w:val="22"/>
+          <w:lang w:val="en-US"/>
+        </w:rPr>
+        <w:t xml:space="preserve"> pe </w:t>
+      </w:r>
+      <w:proofErr w:type="spellStart"/>
+      <w:r>
+        <w:rPr>
+          <w:rFonts w:ascii="Calibri" w:hAnsi="Calibri" w:cs="Calibri"/>
+          <w:sz w:val="22"/>
+          <w:szCs w:val="22"/>
+          <w:lang w:val="en-US"/>
+        </w:rPr>
+        <w:t>pegina</w:t>
+      </w:r>
+      <w:proofErr w:type="spellEnd"/>
+      <w:r>
+        <w:rPr>
+          <w:rFonts w:ascii="Calibri" w:hAnsi="Calibri" w:cs="Calibri"/>
+          <w:sz w:val="22"/>
+          <w:szCs w:val="22"/>
+          <w:lang w:val="en-US"/>
+        </w:rPr>
+        <w:t xml:space="preserve"> de start un </w:t>
+      </w:r>
+      <w:proofErr w:type="spellStart"/>
+      <w:r>
+        <w:rPr>
+          <w:rFonts w:ascii="Calibri" w:hAnsi="Calibri" w:cs="Calibri"/>
+          <w:sz w:val="22"/>
+          <w:szCs w:val="22"/>
+          <w:lang w:val="en-US"/>
+        </w:rPr>
+        <w:t>buton</w:t>
+      </w:r>
+      <w:proofErr w:type="spellEnd"/>
+      <w:r>
+        <w:rPr>
+          <w:rFonts w:ascii="Calibri" w:hAnsi="Calibri" w:cs="Calibri"/>
+          <w:sz w:val="22"/>
+          <w:szCs w:val="22"/>
+          <w:lang w:val="en-US"/>
+        </w:rPr>
+        <w:t xml:space="preserve"> </w:t>
+      </w:r>
+      <w:proofErr w:type="spellStart"/>
+      <w:r>
+        <w:rPr>
+          <w:rFonts w:ascii="Calibri" w:hAnsi="Calibri" w:cs="Calibri"/>
+          <w:sz w:val="22"/>
+          <w:szCs w:val="22"/>
+          <w:lang w:val="en-US"/>
+        </w:rPr>
+        <w:t>sau</w:t>
+      </w:r>
+      <w:proofErr w:type="spellEnd"/>
+      <w:r>
+        <w:rPr>
+          <w:rFonts w:ascii="Calibri" w:hAnsi="Calibri" w:cs="Calibri"/>
+          <w:sz w:val="22"/>
+          <w:szCs w:val="22"/>
+          <w:lang w:val="en-US"/>
+        </w:rPr>
+        <w:t xml:space="preserve"> un element cu care </w:t>
+      </w:r>
+      <w:proofErr w:type="spellStart"/>
+      <w:r>
+        <w:rPr>
+          <w:rFonts w:ascii="Calibri" w:hAnsi="Calibri" w:cs="Calibri"/>
+          <w:sz w:val="22"/>
+          <w:szCs w:val="22"/>
+          <w:lang w:val="en-US"/>
+        </w:rPr>
+        <w:t>va</w:t>
+      </w:r>
+      <w:proofErr w:type="spellEnd"/>
+      <w:r>
+        <w:rPr>
+          <w:rFonts w:ascii="Calibri" w:hAnsi="Calibri" w:cs="Calibri"/>
+          <w:sz w:val="22"/>
+          <w:szCs w:val="22"/>
+          <w:lang w:val="en-US"/>
+        </w:rPr>
+        <w:t xml:space="preserve"> </w:t>
+      </w:r>
+      <w:proofErr w:type="spellStart"/>
+      <w:r>
+        <w:rPr>
+          <w:rFonts w:ascii="Calibri" w:hAnsi="Calibri" w:cs="Calibri"/>
+          <w:sz w:val="22"/>
+          <w:szCs w:val="22"/>
+          <w:lang w:val="en-US"/>
+        </w:rPr>
+        <w:t>putea</w:t>
+      </w:r>
+      <w:proofErr w:type="spellEnd"/>
+      <w:r>
+        <w:rPr>
+          <w:rFonts w:ascii="Calibri" w:hAnsi="Calibri" w:cs="Calibri"/>
+          <w:sz w:val="22"/>
+          <w:szCs w:val="22"/>
+          <w:lang w:val="en-US"/>
+        </w:rPr>
+        <w:t xml:space="preserve"> </w:t>
+      </w:r>
+      <w:proofErr w:type="spellStart"/>
+      <w:r>
+        <w:rPr>
+          <w:rFonts w:ascii="Calibri" w:hAnsi="Calibri" w:cs="Calibri"/>
+          <w:sz w:val="22"/>
+          <w:szCs w:val="22"/>
+          <w:lang w:val="en-US"/>
+        </w:rPr>
+        <w:t>interactiona</w:t>
+      </w:r>
+      <w:proofErr w:type="spellEnd"/>
+      <w:r>
+        <w:rPr>
+          <w:rFonts w:ascii="Calibri" w:hAnsi="Calibri" w:cs="Calibri"/>
+          <w:sz w:val="22"/>
+          <w:szCs w:val="22"/>
+          <w:lang w:val="en-US"/>
+        </w:rPr>
+        <w:t xml:space="preserve"> </w:t>
+      </w:r>
+      <w:proofErr w:type="spellStart"/>
+      <w:r>
+        <w:rPr>
+          <w:rFonts w:ascii="Calibri" w:hAnsi="Calibri" w:cs="Calibri"/>
+          <w:sz w:val="22"/>
+          <w:szCs w:val="22"/>
+          <w:lang w:val="en-US"/>
+        </w:rPr>
+        <w:t>pentru</w:t>
+      </w:r>
+      <w:proofErr w:type="spellEnd"/>
+      <w:r>
+        <w:rPr>
+          <w:rFonts w:ascii="Calibri" w:hAnsi="Calibri" w:cs="Calibri"/>
+          <w:sz w:val="22"/>
+          <w:szCs w:val="22"/>
+          <w:lang w:val="en-US"/>
+        </w:rPr>
+        <w:t xml:space="preserve"> a </w:t>
+      </w:r>
+      <w:proofErr w:type="spellStart"/>
+      <w:r>
+        <w:rPr>
+          <w:rFonts w:ascii="Calibri" w:hAnsi="Calibri" w:cs="Calibri"/>
+          <w:sz w:val="22"/>
+          <w:szCs w:val="22"/>
+          <w:lang w:val="en-US"/>
+        </w:rPr>
+        <w:t>putea</w:t>
+      </w:r>
+      <w:proofErr w:type="spellEnd"/>
+      <w:r>
+        <w:rPr>
+          <w:rFonts w:ascii="Calibri" w:hAnsi="Calibri" w:cs="Calibri"/>
+          <w:sz w:val="22"/>
+          <w:szCs w:val="22"/>
+          <w:lang w:val="en-US"/>
+        </w:rPr>
+        <w:t xml:space="preserve"> </w:t>
+      </w:r>
+      <w:proofErr w:type="spellStart"/>
+      <w:r>
+        <w:rPr>
+          <w:rFonts w:ascii="Calibri" w:hAnsi="Calibri" w:cs="Calibri"/>
+          <w:sz w:val="22"/>
+          <w:szCs w:val="22"/>
+          <w:lang w:val="en-US"/>
+        </w:rPr>
+        <w:t>raporta</w:t>
+      </w:r>
+      <w:proofErr w:type="spellEnd"/>
+      <w:r>
+        <w:rPr>
+          <w:rFonts w:ascii="Calibri" w:hAnsi="Calibri" w:cs="Calibri"/>
+          <w:sz w:val="22"/>
+          <w:szCs w:val="22"/>
+          <w:lang w:val="en-US"/>
+        </w:rPr>
+        <w:t xml:space="preserve"> </w:t>
+      </w:r>
+      <w:proofErr w:type="spellStart"/>
+      <w:r>
+        <w:rPr>
+          <w:rFonts w:ascii="Calibri" w:hAnsi="Calibri" w:cs="Calibri"/>
+          <w:sz w:val="22"/>
+          <w:szCs w:val="22"/>
+          <w:lang w:val="en-US"/>
+        </w:rPr>
+        <w:t>repede</w:t>
+      </w:r>
+      <w:proofErr w:type="spellEnd"/>
+      <w:r>
+        <w:rPr>
+          <w:rFonts w:ascii="Calibri" w:hAnsi="Calibri" w:cs="Calibri"/>
+          <w:sz w:val="22"/>
+          <w:szCs w:val="22"/>
+          <w:lang w:val="en-US"/>
+        </w:rPr>
+        <w:t xml:space="preserve"> un accident. Pe </w:t>
+      </w:r>
+      <w:proofErr w:type="spellStart"/>
+      <w:r>
+        <w:rPr>
+          <w:rFonts w:ascii="Calibri" w:hAnsi="Calibri" w:cs="Calibri"/>
+          <w:sz w:val="22"/>
+          <w:szCs w:val="22"/>
+          <w:lang w:val="en-US"/>
+        </w:rPr>
+        <w:t>pagina</w:t>
+      </w:r>
+      <w:proofErr w:type="spellEnd"/>
+      <w:r>
+        <w:rPr>
+          <w:rFonts w:ascii="Calibri" w:hAnsi="Calibri" w:cs="Calibri"/>
+          <w:sz w:val="22"/>
+          <w:szCs w:val="22"/>
+          <w:lang w:val="en-US"/>
+        </w:rPr>
+        <w:t xml:space="preserve"> principal ava </w:t>
+      </w:r>
+      <w:proofErr w:type="spellStart"/>
+      <w:r>
+        <w:rPr>
+          <w:rFonts w:ascii="Calibri" w:hAnsi="Calibri" w:cs="Calibri"/>
+          <w:sz w:val="22"/>
+          <w:szCs w:val="22"/>
+          <w:lang w:val="en-US"/>
+        </w:rPr>
+        <w:t>vedea</w:t>
+      </w:r>
+      <w:proofErr w:type="spellEnd"/>
+      <w:r>
+        <w:rPr>
+          <w:rFonts w:ascii="Calibri" w:hAnsi="Calibri" w:cs="Calibri"/>
+          <w:sz w:val="22"/>
+          <w:szCs w:val="22"/>
+          <w:lang w:val="en-US"/>
+        </w:rPr>
+        <w:t xml:space="preserve"> mare </w:t>
+      </w:r>
+      <w:proofErr w:type="spellStart"/>
+      <w:r>
+        <w:rPr>
+          <w:rFonts w:ascii="Calibri" w:hAnsi="Calibri" w:cs="Calibri"/>
+          <w:sz w:val="22"/>
+          <w:szCs w:val="22"/>
+          <w:lang w:val="en-US"/>
+        </w:rPr>
+        <w:t>si</w:t>
+      </w:r>
+      <w:proofErr w:type="spellEnd"/>
+      <w:r>
+        <w:rPr>
+          <w:rFonts w:ascii="Calibri" w:hAnsi="Calibri" w:cs="Calibri"/>
+          <w:sz w:val="22"/>
+          <w:szCs w:val="22"/>
+          <w:lang w:val="en-US"/>
+        </w:rPr>
+        <w:t xml:space="preserve"> </w:t>
+      </w:r>
+      <w:proofErr w:type="spellStart"/>
+      <w:r>
+        <w:rPr>
+          <w:rFonts w:ascii="Calibri" w:hAnsi="Calibri" w:cs="Calibri"/>
+          <w:sz w:val="22"/>
+          <w:szCs w:val="22"/>
+          <w:lang w:val="en-US"/>
+        </w:rPr>
+        <w:t>rosu</w:t>
+      </w:r>
+      <w:proofErr w:type="spellEnd"/>
+      <w:r>
+        <w:rPr>
+          <w:rFonts w:ascii="Calibri" w:hAnsi="Calibri" w:cs="Calibri"/>
+          <w:sz w:val="22"/>
+          <w:szCs w:val="22"/>
+          <w:lang w:val="en-US"/>
+        </w:rPr>
+        <w:t xml:space="preserve"> </w:t>
+      </w:r>
+      <w:proofErr w:type="spellStart"/>
+      <w:r>
+        <w:rPr>
+          <w:rFonts w:ascii="Calibri" w:hAnsi="Calibri" w:cs="Calibri"/>
+          <w:sz w:val="22"/>
+          <w:szCs w:val="22"/>
+          <w:lang w:val="en-US"/>
+        </w:rPr>
+        <w:t>butonul</w:t>
+      </w:r>
+      <w:proofErr w:type="spellEnd"/>
+      <w:r>
+        <w:rPr>
+          <w:rFonts w:ascii="Calibri" w:hAnsi="Calibri" w:cs="Calibri"/>
+          <w:sz w:val="22"/>
+          <w:szCs w:val="22"/>
+          <w:lang w:val="en-US"/>
+        </w:rPr>
+        <w:t xml:space="preserve"> de a </w:t>
+      </w:r>
+      <w:proofErr w:type="spellStart"/>
+      <w:r>
+        <w:rPr>
+          <w:rFonts w:ascii="Calibri" w:hAnsi="Calibri" w:cs="Calibri"/>
+          <w:sz w:val="22"/>
+          <w:szCs w:val="22"/>
+          <w:lang w:val="en-US"/>
+        </w:rPr>
+        <w:t>raporta</w:t>
+      </w:r>
+      <w:proofErr w:type="spellEnd"/>
+      <w:r>
+        <w:rPr>
+          <w:rFonts w:ascii="Calibri" w:hAnsi="Calibri" w:cs="Calibri"/>
+          <w:sz w:val="22"/>
+          <w:szCs w:val="22"/>
+          <w:lang w:val="en-US"/>
+        </w:rPr>
+        <w:t xml:space="preserve"> accidental, </w:t>
+      </w:r>
+      <w:proofErr w:type="spellStart"/>
+      <w:r>
+        <w:rPr>
+          <w:rFonts w:ascii="Calibri" w:hAnsi="Calibri" w:cs="Calibri"/>
+          <w:sz w:val="22"/>
+          <w:szCs w:val="22"/>
+          <w:lang w:val="en-US"/>
+        </w:rPr>
+        <w:t>si</w:t>
+      </w:r>
+      <w:proofErr w:type="spellEnd"/>
+      <w:r>
+        <w:rPr>
+          <w:rFonts w:ascii="Calibri" w:hAnsi="Calibri" w:cs="Calibri"/>
+          <w:sz w:val="22"/>
+          <w:szCs w:val="22"/>
+          <w:lang w:val="en-US"/>
+        </w:rPr>
+        <w:t xml:space="preserve"> se </w:t>
+      </w:r>
+      <w:proofErr w:type="spellStart"/>
+      <w:r>
+        <w:rPr>
+          <w:rFonts w:ascii="Calibri" w:hAnsi="Calibri" w:cs="Calibri"/>
+          <w:sz w:val="22"/>
+          <w:szCs w:val="22"/>
+          <w:lang w:val="en-US"/>
+        </w:rPr>
+        <w:t>va</w:t>
+      </w:r>
+      <w:proofErr w:type="spellEnd"/>
+      <w:r>
+        <w:rPr>
+          <w:rFonts w:ascii="Calibri" w:hAnsi="Calibri" w:cs="Calibri"/>
+          <w:sz w:val="22"/>
+          <w:szCs w:val="22"/>
+          <w:lang w:val="en-US"/>
+        </w:rPr>
+        <w:t xml:space="preserve"> </w:t>
+      </w:r>
+      <w:proofErr w:type="spellStart"/>
+      <w:r>
+        <w:rPr>
+          <w:rFonts w:ascii="Calibri" w:hAnsi="Calibri" w:cs="Calibri"/>
+          <w:sz w:val="22"/>
+          <w:szCs w:val="22"/>
+          <w:lang w:val="en-US"/>
+        </w:rPr>
+        <w:t>astepta</w:t>
+      </w:r>
+      <w:proofErr w:type="spellEnd"/>
+      <w:r>
+        <w:rPr>
+          <w:rFonts w:ascii="Calibri" w:hAnsi="Calibri" w:cs="Calibri"/>
+          <w:sz w:val="22"/>
+          <w:szCs w:val="22"/>
+          <w:lang w:val="en-US"/>
+        </w:rPr>
+        <w:t xml:space="preserve"> </w:t>
+      </w:r>
+      <w:proofErr w:type="spellStart"/>
+      <w:r>
+        <w:rPr>
+          <w:rFonts w:ascii="Calibri" w:hAnsi="Calibri" w:cs="Calibri"/>
+          <w:sz w:val="22"/>
+          <w:szCs w:val="22"/>
+          <w:lang w:val="en-US"/>
+        </w:rPr>
+        <w:t>sa</w:t>
+      </w:r>
+      <w:proofErr w:type="spellEnd"/>
+      <w:r>
+        <w:rPr>
+          <w:rFonts w:ascii="Calibri" w:hAnsi="Calibri" w:cs="Calibri"/>
+          <w:sz w:val="22"/>
+          <w:szCs w:val="22"/>
+          <w:lang w:val="en-US"/>
+        </w:rPr>
+        <w:t xml:space="preserve"> fie </w:t>
+      </w:r>
+      <w:proofErr w:type="spellStart"/>
+      <w:r>
+        <w:rPr>
+          <w:rFonts w:ascii="Calibri" w:hAnsi="Calibri" w:cs="Calibri"/>
+          <w:sz w:val="22"/>
+          <w:szCs w:val="22"/>
+          <w:lang w:val="en-US"/>
+        </w:rPr>
+        <w:t>redirectionat</w:t>
+      </w:r>
+      <w:proofErr w:type="spellEnd"/>
+      <w:r>
+        <w:rPr>
+          <w:rFonts w:ascii="Calibri" w:hAnsi="Calibri" w:cs="Calibri"/>
+          <w:sz w:val="22"/>
+          <w:szCs w:val="22"/>
+          <w:lang w:val="en-US"/>
+        </w:rPr>
+        <w:t xml:space="preserve"> </w:t>
+      </w:r>
+    </w:p>
+    <w:p>
+      <w:pPr>
+        <w:pStyle w:val="NormalWeb"/>
+        <w:numPr>
+          <w:ilvl w:val="0"/>
+          <w:numId w:val="25"/>
+        </w:numPr>
+        <w:rPr>
+          <w:rFonts w:ascii="Calibri" w:hAnsi="Calibri" w:cs="Calibri"/>
+          <w:sz w:val="22"/>
+          <w:szCs w:val="22"/>
+        </w:rPr>
+      </w:pPr>
+      <w:r>
+        <w:rPr>
+          <w:rFonts w:ascii="Calibri" w:hAnsi="Calibri" w:cs="Calibri"/>
+          <w:sz w:val="22"/>
+          <w:szCs w:val="22"/>
+        </w:rPr>
+        <w:t>va observa utilizatorul controlul corect?</w:t>
+      </w:r>
+    </w:p>
+    <w:p>
+      <w:pPr>
+        <w:pStyle w:val="NormalWeb"/>
+        <w:numPr>
+          <w:ilvl w:val="0"/>
+          <w:numId w:val="25"/>
+        </w:numPr>
+        <w:rPr>
+          <w:rFonts w:ascii="Calibri" w:hAnsi="Calibri" w:cs="Calibri"/>
+          <w:sz w:val="22"/>
+          <w:szCs w:val="22"/>
+        </w:rPr>
+      </w:pPr>
+      <w:r>
+        <w:rPr>
+          <w:rFonts w:ascii="Calibri" w:hAnsi="Calibri" w:cs="Calibri"/>
+          <w:sz w:val="22"/>
+          <w:szCs w:val="22"/>
+        </w:rPr>
+        <w:t>va observa utilizatorul dacă activarea controlului are efectul dorit?</w:t>
+      </w:r>
+    </w:p>
+    <w:p>
+      <w:pPr>
+        <w:pStyle w:val="NormalWeb"/>
+        <w:numPr>
+          <w:ilvl w:val="0"/>
+          <w:numId w:val="25"/>
+        </w:numPr>
+        <w:rPr>
+          <w:rFonts w:ascii="CourierNewPSMT" w:hAnsi="CourierNewPSMT" w:cs="CourierNewPSMT"/>
+          <w:sz w:val="22"/>
+          <w:szCs w:val="22"/>
+        </w:rPr>
+      </w:pPr>
+      <w:r>
+        <w:rPr>
+          <w:rFonts w:ascii="Calibri" w:hAnsi="Calibri" w:cs="Calibri"/>
+          <w:sz w:val="22"/>
+          <w:szCs w:val="22"/>
+        </w:rPr>
+        <w:t>există un alt element de interfață pe care utilizatorul ar putea să îl selecteze în locul celui corect?</w:t>
+      </w:r>
+    </w:p>
+    <w:p>
+      <w:pPr>
+        <w:pStyle w:val="NormalWeb"/>
+        <w:numPr>
+          <w:ilvl w:val="0"/>
+          <w:numId w:val="25"/>
+        </w:numPr>
+      </w:pPr>
+      <w:r>
+        <w:rPr>
+          <w:rFonts w:ascii="Calibri" w:hAnsi="Calibri" w:cs="Calibri"/>
+          <w:sz w:val="22"/>
+          <w:szCs w:val="22"/>
+        </w:rPr>
+        <w:t xml:space="preserve">va înțelege utilizatorul răspunsul aplicației pentru a putea continua în mod corect? </w:t>
+      </w:r>
+    </w:p>
+    <w:p>
+      <w:pPr>
+        <w:pStyle w:val="NormalWeb"/>
+        <w:numPr>
+          <w:ilvl w:val="0"/>
+          <w:numId w:val="39"/>
+        </w:numPr>
+      </w:pPr>
+      <w:proofErr w:type="spellStart"/>
+      <w:r>
+        <w:rPr>
+          <w:lang w:val="en-US"/>
+        </w:rPr>
+        <w:t>Rezultate</w:t>
+      </w:r>
+      <w:proofErr w:type="spellEnd"/>
+      <w:r>
+        <w:rPr>
+          <w:lang w:val="en-US"/>
+        </w:rPr>
+        <w:t>:</w:t>
+      </w:r>
+    </w:p>
+    <w:p>
+      <w:pPr>
+        <w:pStyle w:val="NormalWeb"/>
+        <w:numPr>
+          <w:ilvl w:val="0"/>
+          <w:numId w:val="39"/>
+        </w:numPr>
+      </w:pPr>
+      <w:proofErr w:type="spellStart"/>
+      <w:r>
+        <w:rPr>
+          <w:lang w:val="en-US"/>
+        </w:rPr>
+        <w:t>Imbunatatiri</w:t>
+      </w:r>
+      <w:proofErr w:type="spellEnd"/>
+      <w:r>
+        <w:rPr>
+          <w:lang w:val="en-US"/>
+        </w:rPr>
+        <w:t>:</w:t>
+      </w:r>
+    </w:p>
+    <w:p>
+      <w:pPr>
+        <w:pStyle w:val="ListParagraph"/>
+        <w:ind w:left="360"/>
+      </w:pPr>
+    </w:p>
+    <w:p>
+      <w:pPr>
+        <w:pStyle w:val="ListParagraph"/>
+        <w:numPr>
+          <w:ilvl w:val="1"/>
+          <w:numId w:val="24"/>
+        </w:numPr>
+      </w:pPr>
+      <w:proofErr w:type="spellStart"/>
+      <w:r>
+        <w:t>Inregistrarea</w:t>
+      </w:r>
+      <w:proofErr w:type="spellEnd"/>
+      <w:r>
+        <w:t xml:space="preserve"> </w:t>
+      </w:r>
+      <w:proofErr w:type="spellStart"/>
+      <w:r>
+        <w:t>certificatului</w:t>
+      </w:r>
+      <w:proofErr w:type="spellEnd"/>
+      <w:r>
+        <w:t xml:space="preserve"> de prim </w:t>
+      </w:r>
+      <w:proofErr w:type="spellStart"/>
+      <w:r>
+        <w:t>ajutor</w:t>
+      </w:r>
+      <w:proofErr w:type="spellEnd"/>
+      <w:r>
+        <w:t xml:space="preserve"> </w:t>
+      </w:r>
+      <w:proofErr w:type="spellStart"/>
+      <w:r>
+        <w:t>impreuna</w:t>
+      </w:r>
+      <w:proofErr w:type="spellEnd"/>
+      <w:r>
+        <w:t xml:space="preserve"> cu o </w:t>
+      </w:r>
+      <w:proofErr w:type="spellStart"/>
+      <w:r>
+        <w:t>poza</w:t>
+      </w:r>
+      <w:proofErr w:type="spellEnd"/>
+      <w:r>
+        <w:t xml:space="preserve"> cu un act de </w:t>
+      </w:r>
+      <w:proofErr w:type="spellStart"/>
+      <w:r>
+        <w:t>identitate</w:t>
+      </w:r>
+      <w:proofErr w:type="spellEnd"/>
+      <w:r>
+        <w:t xml:space="preserve"> </w:t>
+      </w:r>
+      <w:proofErr w:type="spellStart"/>
+      <w:r>
+        <w:t>si</w:t>
+      </w:r>
+      <w:proofErr w:type="spellEnd"/>
+      <w:r>
+        <w:t xml:space="preserve"> o </w:t>
+      </w:r>
+      <w:proofErr w:type="spellStart"/>
+      <w:r>
+        <w:t>verificare</w:t>
+      </w:r>
+      <w:proofErr w:type="spellEnd"/>
+      <w:r>
+        <w:t xml:space="preserve"> a </w:t>
+      </w:r>
+      <w:proofErr w:type="spellStart"/>
+      <w:r>
+        <w:t>faptului</w:t>
+      </w:r>
+      <w:proofErr w:type="spellEnd"/>
+      <w:r>
+        <w:t xml:space="preserve"> ca </w:t>
+      </w:r>
+      <w:proofErr w:type="spellStart"/>
+      <w:r>
+        <w:t>el</w:t>
+      </w:r>
+      <w:proofErr w:type="spellEnd"/>
+      <w:r>
+        <w:t xml:space="preserve"> e </w:t>
+      </w:r>
+      <w:proofErr w:type="spellStart"/>
+      <w:r>
+        <w:t>persoana</w:t>
+      </w:r>
+      <w:proofErr w:type="spellEnd"/>
+    </w:p>
+    <w:p>
+      <w:pPr>
+        <w:pStyle w:val="NormalWeb"/>
+        <w:numPr>
+          <w:ilvl w:val="0"/>
+          <w:numId w:val="26"/>
+        </w:numPr>
+        <w:rPr>
+          <w:rFonts w:ascii="Calibri" w:hAnsi="Calibri" w:cs="Calibri"/>
+          <w:sz w:val="22"/>
+          <w:szCs w:val="22"/>
+        </w:rPr>
+      </w:pPr>
+      <w:r>
+        <w:rPr>
+          <w:rFonts w:ascii="Calibri" w:hAnsi="Calibri" w:cs="Calibri"/>
+          <w:sz w:val="22"/>
+          <w:szCs w:val="22"/>
+        </w:rPr>
+        <w:t>va încerca utilizatorul să îndeplinească acțiunea prevăzută?</w:t>
+      </w:r>
+    </w:p>
+    <w:p>
+      <w:pPr>
+        <w:pStyle w:val="NormalWeb"/>
+        <w:numPr>
+          <w:ilvl w:val="0"/>
+          <w:numId w:val="26"/>
+        </w:numPr>
+        <w:rPr>
+          <w:rFonts w:ascii="Calibri" w:hAnsi="Calibri" w:cs="Calibri"/>
+          <w:sz w:val="22"/>
+          <w:szCs w:val="22"/>
+        </w:rPr>
+      </w:pPr>
+      <w:r>
+        <w:rPr>
+          <w:rFonts w:ascii="Calibri" w:hAnsi="Calibri" w:cs="Calibri"/>
+          <w:sz w:val="22"/>
+          <w:szCs w:val="22"/>
+        </w:rPr>
+        <w:t>va observa utilizatorul controlul corect?</w:t>
+      </w:r>
+    </w:p>
+    <w:p>
+      <w:pPr>
+        <w:pStyle w:val="NormalWeb"/>
+        <w:numPr>
+          <w:ilvl w:val="0"/>
+          <w:numId w:val="26"/>
+        </w:numPr>
+        <w:rPr>
+          <w:rFonts w:ascii="Calibri" w:hAnsi="Calibri" w:cs="Calibri"/>
+          <w:sz w:val="22"/>
+          <w:szCs w:val="22"/>
+        </w:rPr>
+      </w:pPr>
+      <w:r>
+        <w:rPr>
+          <w:rFonts w:ascii="Calibri" w:hAnsi="Calibri" w:cs="Calibri"/>
+          <w:sz w:val="22"/>
+          <w:szCs w:val="22"/>
+        </w:rPr>
+        <w:t>va observa utilizatorul dacă activarea controlului are efectul dorit?</w:t>
+      </w:r>
+    </w:p>
+    <w:p>
+      <w:pPr>
+        <w:pStyle w:val="NormalWeb"/>
+        <w:numPr>
+          <w:ilvl w:val="0"/>
+          <w:numId w:val="26"/>
+        </w:numPr>
+        <w:rPr>
+          <w:rFonts w:ascii="CourierNewPSMT" w:hAnsi="CourierNewPSMT" w:cs="CourierNewPSMT"/>
+          <w:sz w:val="22"/>
+          <w:szCs w:val="22"/>
+        </w:rPr>
+      </w:pPr>
+      <w:r>
+        <w:rPr>
+          <w:rFonts w:ascii="Calibri" w:hAnsi="Calibri" w:cs="Calibri"/>
+          <w:sz w:val="22"/>
+          <w:szCs w:val="22"/>
+        </w:rPr>
+        <w:t>există un alt element de interfață pe care utilizatorul ar putea să îl selecteze în locul celui corect?</w:t>
+      </w:r>
+    </w:p>
+    <w:p>
+      <w:pPr>
+        <w:pStyle w:val="NormalWeb"/>
+        <w:numPr>
+          <w:ilvl w:val="0"/>
+          <w:numId w:val="26"/>
+        </w:numPr>
+      </w:pPr>
+      <w:r>
+        <w:rPr>
+          <w:rFonts w:ascii="Calibri" w:hAnsi="Calibri" w:cs="Calibri"/>
+          <w:sz w:val="22"/>
+          <w:szCs w:val="22"/>
+        </w:rPr>
+        <w:t xml:space="preserve">va înțelege utilizatorul răspunsul aplicației pentru a putea continua în mod corect? </w:t>
+      </w:r>
+    </w:p>
+    <w:p>
+      <w:pPr>
+        <w:pStyle w:val="ListParagraph"/>
+        <w:ind w:left="360"/>
+      </w:pPr>
+    </w:p>
+    <w:p>
+      <w:pPr>
+        <w:pStyle w:val="ListParagraph"/>
+        <w:numPr>
+          <w:ilvl w:val="1"/>
+          <w:numId w:val="24"/>
+        </w:numPr>
+      </w:pPr>
+      <w:proofErr w:type="spellStart"/>
+      <w:r>
+        <w:t>Voluntarul</w:t>
+      </w:r>
+      <w:proofErr w:type="spellEnd"/>
+      <w:r>
+        <w:t xml:space="preserve"> </w:t>
+      </w:r>
+      <w:proofErr w:type="spellStart"/>
+      <w:r>
+        <w:t>smurd</w:t>
+      </w:r>
+      <w:proofErr w:type="spellEnd"/>
+      <w:r>
+        <w:t xml:space="preserve"> </w:t>
+      </w:r>
+      <w:proofErr w:type="spellStart"/>
+      <w:r>
+        <w:t>raporteaza</w:t>
+      </w:r>
+      <w:proofErr w:type="spellEnd"/>
+      <w:r>
+        <w:t xml:space="preserve"> </w:t>
+      </w:r>
+      <w:proofErr w:type="spellStart"/>
+      <w:r>
+        <w:t>situatia</w:t>
+      </w:r>
+      <w:proofErr w:type="spellEnd"/>
+      <w:r>
+        <w:t>:</w:t>
+      </w:r>
+    </w:p>
+    <w:p>
+      <w:pPr>
+        <w:pStyle w:val="NormalWeb"/>
+        <w:numPr>
+          <w:ilvl w:val="0"/>
+          <w:numId w:val="28"/>
+        </w:numPr>
+        <w:rPr>
+          <w:rFonts w:ascii="Calibri" w:hAnsi="Calibri" w:cs="Calibri"/>
+          <w:sz w:val="22"/>
+          <w:szCs w:val="22"/>
+        </w:rPr>
+      </w:pPr>
+      <w:proofErr w:type="spellStart"/>
+      <w:r>
+        <w:t>Va</w:t>
+      </w:r>
+      <w:proofErr w:type="spellEnd"/>
+      <w:r>
+        <w:t xml:space="preserve"> </w:t>
+      </w:r>
+      <w:r>
+        <w:rPr>
+          <w:rFonts w:ascii="Calibri" w:hAnsi="Calibri" w:cs="Calibri"/>
+          <w:sz w:val="22"/>
+          <w:szCs w:val="22"/>
+        </w:rPr>
+        <w:t>încerca utilizatorul să îndeplinească acțiunea prevăzută?</w:t>
+      </w:r>
+    </w:p>
+    <w:p>
+      <w:pPr>
+        <w:pStyle w:val="NormalWeb"/>
+        <w:numPr>
+          <w:ilvl w:val="0"/>
+          <w:numId w:val="28"/>
+        </w:numPr>
+        <w:rPr>
+          <w:rFonts w:ascii="Calibri" w:hAnsi="Calibri" w:cs="Calibri"/>
+          <w:sz w:val="22"/>
+          <w:szCs w:val="22"/>
+        </w:rPr>
+      </w:pPr>
+      <w:r>
+        <w:rPr>
+          <w:rFonts w:ascii="Calibri" w:hAnsi="Calibri" w:cs="Calibri"/>
+          <w:sz w:val="22"/>
+          <w:szCs w:val="22"/>
+        </w:rPr>
+        <w:t>va observa utilizatorul controlul corect?</w:t>
+      </w:r>
+    </w:p>
+    <w:p>
+      <w:pPr>
+        <w:pStyle w:val="NormalWeb"/>
+        <w:numPr>
+          <w:ilvl w:val="0"/>
+          <w:numId w:val="28"/>
+        </w:numPr>
+        <w:rPr>
+          <w:rFonts w:ascii="Calibri" w:hAnsi="Calibri" w:cs="Calibri"/>
+          <w:sz w:val="22"/>
+          <w:szCs w:val="22"/>
+        </w:rPr>
+      </w:pPr>
+      <w:r>
+        <w:rPr>
+          <w:rFonts w:ascii="Calibri" w:hAnsi="Calibri" w:cs="Calibri"/>
+          <w:sz w:val="22"/>
+          <w:szCs w:val="22"/>
+        </w:rPr>
+        <w:t>va observa utilizatorul dacă activarea controlului are efectul dorit?</w:t>
+      </w:r>
+    </w:p>
+    <w:p>
+      <w:pPr>
+        <w:pStyle w:val="NormalWeb"/>
+        <w:numPr>
+          <w:ilvl w:val="0"/>
+          <w:numId w:val="28"/>
+        </w:numPr>
+        <w:rPr>
+          <w:rFonts w:ascii="CourierNewPSMT" w:hAnsi="CourierNewPSMT" w:cs="CourierNewPSMT"/>
+          <w:sz w:val="22"/>
+          <w:szCs w:val="22"/>
+        </w:rPr>
+      </w:pPr>
+      <w:r>
+        <w:rPr>
+          <w:rFonts w:ascii="Calibri" w:hAnsi="Calibri" w:cs="Calibri"/>
+          <w:sz w:val="22"/>
+          <w:szCs w:val="22"/>
+        </w:rPr>
+        <w:t>există un alt element de interfață pe care utilizatorul ar putea să îl selecteze în locul celui corect?</w:t>
+      </w:r>
+    </w:p>
+    <w:p>
+      <w:pPr>
+        <w:pStyle w:val="NormalWeb"/>
+        <w:numPr>
+          <w:ilvl w:val="0"/>
+          <w:numId w:val="28"/>
+        </w:numPr>
+      </w:pPr>
+      <w:r>
+        <w:rPr>
+          <w:rFonts w:ascii="Calibri" w:hAnsi="Calibri" w:cs="Calibri"/>
+          <w:sz w:val="22"/>
+          <w:szCs w:val="22"/>
+        </w:rPr>
+        <w:t>va înțelege utilizatorul răspunsul aplicației pentru a putea continua în mod corect</w:t>
+      </w:r>
+      <w:r>
+        <w:rPr>
+          <w:rFonts w:ascii="Calibri" w:hAnsi="Calibri" w:cs="Calibri"/>
+          <w:sz w:val="22"/>
+          <w:szCs w:val="22"/>
+          <w:lang w:val="en-US"/>
+        </w:rPr>
+        <w:t>?</w:t>
+      </w:r>
+    </w:p>
+    <w:p>
+      <w:pPr>
+        <w:pStyle w:val="ListParagraph"/>
+        <w:numPr>
+          <w:ilvl w:val="1"/>
+          <w:numId w:val="24"/>
+        </w:numPr>
+      </w:pPr>
+      <w:proofErr w:type="spellStart"/>
+      <w:r>
+        <w:t>Voluntarul</w:t>
+      </w:r>
+      <w:proofErr w:type="spellEnd"/>
+      <w:r>
+        <w:t xml:space="preserve"> </w:t>
+      </w:r>
+      <w:proofErr w:type="spellStart"/>
+      <w:r>
+        <w:t>smurd</w:t>
+      </w:r>
+      <w:proofErr w:type="spellEnd"/>
+      <w:r>
+        <w:t xml:space="preserve"> cere </w:t>
+      </w:r>
+      <w:proofErr w:type="spellStart"/>
+      <w:r>
+        <w:t>suport</w:t>
+      </w:r>
+      <w:proofErr w:type="spellEnd"/>
+      <w:r>
+        <w:t xml:space="preserve"> </w:t>
+      </w:r>
+      <w:proofErr w:type="spellStart"/>
+      <w:r>
+        <w:t>pentru</w:t>
+      </w:r>
+      <w:proofErr w:type="spellEnd"/>
+      <w:r>
+        <w:t xml:space="preserve"> </w:t>
+      </w:r>
+      <w:proofErr w:type="spellStart"/>
+      <w:r>
+        <w:t>aplicarea</w:t>
+      </w:r>
+      <w:proofErr w:type="spellEnd"/>
+      <w:r>
+        <w:t xml:space="preserve"> </w:t>
+      </w:r>
+      <w:proofErr w:type="spellStart"/>
+      <w:r>
+        <w:t>metodelor</w:t>
+      </w:r>
+      <w:proofErr w:type="spellEnd"/>
+      <w:r>
+        <w:t xml:space="preserve"> </w:t>
+      </w:r>
+      <w:proofErr w:type="spellStart"/>
+      <w:r>
+        <w:t>recomandate</w:t>
+      </w:r>
+      <w:proofErr w:type="spellEnd"/>
+      <w:r>
+        <w:t xml:space="preserve"> </w:t>
+      </w:r>
+    </w:p>
+    <w:p>
+      <w:pPr>
+        <w:pStyle w:val="NormalWeb"/>
+        <w:numPr>
+          <w:ilvl w:val="0"/>
+          <w:numId w:val="32"/>
+        </w:numPr>
+        <w:rPr>
+          <w:rFonts w:ascii="Calibri" w:hAnsi="Calibri" w:cs="Calibri"/>
+          <w:sz w:val="22"/>
+          <w:szCs w:val="22"/>
+        </w:rPr>
+      </w:pPr>
+      <w:r>
+        <w:rPr>
+          <w:rFonts w:ascii="Calibri" w:hAnsi="Calibri" w:cs="Calibri"/>
+          <w:sz w:val="22"/>
+          <w:szCs w:val="22"/>
+        </w:rPr>
+        <w:t>va observa utilizatorul controlul corect?</w:t>
+      </w:r>
+    </w:p>
+    <w:p>
+      <w:pPr>
+        <w:pStyle w:val="NormalWeb"/>
+        <w:numPr>
+          <w:ilvl w:val="0"/>
+          <w:numId w:val="32"/>
+        </w:numPr>
+        <w:rPr>
+          <w:rFonts w:ascii="Calibri" w:hAnsi="Calibri" w:cs="Calibri"/>
+          <w:sz w:val="22"/>
+          <w:szCs w:val="22"/>
+        </w:rPr>
+      </w:pPr>
+      <w:r>
+        <w:rPr>
+          <w:rFonts w:ascii="Calibri" w:hAnsi="Calibri" w:cs="Calibri"/>
+          <w:sz w:val="22"/>
+          <w:szCs w:val="22"/>
+        </w:rPr>
+        <w:t>va observa utilizatorul dacă activarea controlului are efectul dorit?</w:t>
+      </w:r>
+    </w:p>
+    <w:p>
+      <w:pPr>
+        <w:pStyle w:val="NormalWeb"/>
+        <w:numPr>
+          <w:ilvl w:val="0"/>
+          <w:numId w:val="32"/>
+        </w:numPr>
+        <w:rPr>
+          <w:rFonts w:ascii="CourierNewPSMT" w:hAnsi="CourierNewPSMT" w:cs="CourierNewPSMT"/>
+          <w:sz w:val="22"/>
+          <w:szCs w:val="22"/>
+        </w:rPr>
+      </w:pPr>
+      <w:r>
+        <w:rPr>
+          <w:rFonts w:ascii="Calibri" w:hAnsi="Calibri" w:cs="Calibri"/>
+          <w:sz w:val="22"/>
+          <w:szCs w:val="22"/>
+        </w:rPr>
+        <w:lastRenderedPageBreak/>
+        <w:t>există un alt element de interfață pe care utilizatorul ar putea să îl selecteze în locul celui corect?</w:t>
+      </w:r>
+    </w:p>
+    <w:p>
+      <w:pPr>
+        <w:pStyle w:val="NormalWeb"/>
+        <w:numPr>
+          <w:ilvl w:val="0"/>
+          <w:numId w:val="32"/>
+        </w:numPr>
+      </w:pPr>
+      <w:r>
+        <w:rPr>
+          <w:rFonts w:ascii="Calibri" w:hAnsi="Calibri" w:cs="Calibri"/>
+          <w:sz w:val="22"/>
+          <w:szCs w:val="22"/>
+        </w:rPr>
+        <w:t>va înțelege utilizatorul răspunsul aplicației pentru a putea continua în mod corect</w:t>
+      </w:r>
+      <w:r>
+        <w:rPr>
+          <w:rFonts w:ascii="Calibri" w:hAnsi="Calibri" w:cs="Calibri"/>
+          <w:sz w:val="22"/>
+          <w:szCs w:val="22"/>
+          <w:lang w:val="en-US"/>
+        </w:rPr>
+        <w:t>?</w:t>
+      </w:r>
+    </w:p>
+    <w:p>
+      <w:pPr>
+        <w:pStyle w:val="ListParagraph"/>
+        <w:numPr>
+          <w:ilvl w:val="1"/>
+          <w:numId w:val="24"/>
+        </w:numPr>
+      </w:pPr>
+      <w:proofErr w:type="spellStart"/>
+      <w:r>
+        <w:t>Adminul</w:t>
+      </w:r>
+      <w:proofErr w:type="spellEnd"/>
+      <w:r>
+        <w:t xml:space="preserve"> </w:t>
+      </w:r>
+      <w:proofErr w:type="spellStart"/>
+      <w:r>
+        <w:t>valideaza</w:t>
+      </w:r>
+      <w:proofErr w:type="spellEnd"/>
+      <w:r>
+        <w:t xml:space="preserve"> </w:t>
+      </w:r>
+      <w:proofErr w:type="spellStart"/>
+      <w:r>
+        <w:t>certificatele</w:t>
+      </w:r>
+      <w:proofErr w:type="spellEnd"/>
+      <w:r>
+        <w:t xml:space="preserve"> de prim </w:t>
+      </w:r>
+      <w:proofErr w:type="spellStart"/>
+      <w:r>
+        <w:t>ajutor</w:t>
+      </w:r>
+      <w:proofErr w:type="spellEnd"/>
+    </w:p>
+    <w:p>
+      <w:pPr>
+        <w:pStyle w:val="NormalWeb"/>
+        <w:numPr>
+          <w:ilvl w:val="0"/>
+          <w:numId w:val="34"/>
+        </w:numPr>
+        <w:rPr>
+          <w:rFonts w:ascii="Calibri" w:hAnsi="Calibri" w:cs="Calibri"/>
+          <w:sz w:val="22"/>
+          <w:szCs w:val="22"/>
+        </w:rPr>
+      </w:pPr>
+      <w:r>
+        <w:rPr>
+          <w:rFonts w:ascii="Calibri" w:hAnsi="Calibri" w:cs="Calibri"/>
+          <w:sz w:val="22"/>
+          <w:szCs w:val="22"/>
+        </w:rPr>
+        <w:t>va observa utilizatorul controlul corect?</w:t>
+      </w:r>
+    </w:p>
+    <w:p>
+      <w:pPr>
+        <w:pStyle w:val="NormalWeb"/>
+        <w:numPr>
+          <w:ilvl w:val="0"/>
+          <w:numId w:val="34"/>
+        </w:numPr>
+        <w:rPr>
+          <w:rFonts w:ascii="Calibri" w:hAnsi="Calibri" w:cs="Calibri"/>
+          <w:sz w:val="22"/>
+          <w:szCs w:val="22"/>
+        </w:rPr>
+      </w:pPr>
+      <w:r>
+        <w:rPr>
+          <w:rFonts w:ascii="Calibri" w:hAnsi="Calibri" w:cs="Calibri"/>
+          <w:sz w:val="22"/>
+          <w:szCs w:val="22"/>
+        </w:rPr>
+        <w:t>va observa utilizatorul dacă activarea controlului are efectul dorit?</w:t>
+      </w:r>
+    </w:p>
+    <w:p>
+      <w:pPr>
+        <w:pStyle w:val="NormalWeb"/>
+        <w:numPr>
+          <w:ilvl w:val="0"/>
+          <w:numId w:val="34"/>
+        </w:numPr>
+        <w:rPr>
+          <w:rFonts w:ascii="CourierNewPSMT" w:hAnsi="CourierNewPSMT" w:cs="CourierNewPSMT"/>
+          <w:sz w:val="22"/>
+          <w:szCs w:val="22"/>
+        </w:rPr>
+      </w:pPr>
+      <w:r>
+        <w:rPr>
+          <w:rFonts w:ascii="Calibri" w:hAnsi="Calibri" w:cs="Calibri"/>
+          <w:sz w:val="22"/>
+          <w:szCs w:val="22"/>
+        </w:rPr>
+        <w:t>există un alt element de interfață pe care utilizatorul ar putea să îl selecteze în locul celui corect?</w:t>
+      </w:r>
+    </w:p>
+    <w:p>
+      <w:pPr>
+        <w:pStyle w:val="NormalWeb"/>
+        <w:numPr>
+          <w:ilvl w:val="0"/>
+          <w:numId w:val="34"/>
+        </w:numPr>
+      </w:pPr>
+      <w:r>
+        <w:rPr>
+          <w:rFonts w:ascii="Calibri" w:hAnsi="Calibri" w:cs="Calibri"/>
+          <w:sz w:val="22"/>
+          <w:szCs w:val="22"/>
+        </w:rPr>
+        <w:t>va înțelege utilizatorul răspunsul aplicației pentru a putea continua în mod corect</w:t>
+      </w:r>
+      <w:r>
+        <w:rPr>
+          <w:rFonts w:ascii="Calibri" w:hAnsi="Calibri" w:cs="Calibri"/>
+          <w:sz w:val="22"/>
+          <w:szCs w:val="22"/>
+          <w:lang w:val="en-US"/>
+        </w:rPr>
+        <w:t>?</w:t>
+      </w:r>
+    </w:p>
+    <w:p/>
+    <w:p>
+      <w:pPr>
+        <w:pStyle w:val="ListParagraph"/>
+        <w:numPr>
+          <w:ilvl w:val="1"/>
+          <w:numId w:val="24"/>
+        </w:numPr>
+      </w:pPr>
+      <w:r>
+        <w:t xml:space="preserve">      </w:t>
+      </w:r>
+      <w:proofErr w:type="spellStart"/>
+      <w:r>
+        <w:t>Vizualizarea</w:t>
+      </w:r>
+      <w:proofErr w:type="spellEnd"/>
+      <w:r>
+        <w:t xml:space="preserve"> de </w:t>
+      </w:r>
+      <w:proofErr w:type="spellStart"/>
+      <w:r>
+        <w:t>anunturi</w:t>
+      </w:r>
+      <w:proofErr w:type="spellEnd"/>
+      <w:r>
+        <w:t xml:space="preserve"> de </w:t>
+      </w:r>
+      <w:proofErr w:type="spellStart"/>
+      <w:r>
+        <w:t>cursuri</w:t>
+      </w:r>
+      <w:proofErr w:type="spellEnd"/>
+      <w:r>
+        <w:t xml:space="preserve"> de prim </w:t>
+      </w:r>
+      <w:proofErr w:type="spellStart"/>
+      <w:r>
+        <w:t>ajutor</w:t>
+      </w:r>
+      <w:proofErr w:type="spellEnd"/>
+      <w:r>
+        <w:t>:</w:t>
+      </w:r>
+    </w:p>
+    <w:p>
+      <w:pPr>
+        <w:pStyle w:val="NormalWeb"/>
+        <w:numPr>
+          <w:ilvl w:val="0"/>
+          <w:numId w:val="35"/>
+        </w:numPr>
+        <w:rPr>
+          <w:rFonts w:ascii="Calibri" w:hAnsi="Calibri" w:cs="Calibri"/>
+          <w:sz w:val="22"/>
+          <w:szCs w:val="22"/>
+        </w:rPr>
+      </w:pPr>
+      <w:r>
+        <w:rPr>
+          <w:rFonts w:ascii="Calibri" w:hAnsi="Calibri" w:cs="Calibri"/>
+          <w:sz w:val="22"/>
+          <w:szCs w:val="22"/>
+        </w:rPr>
+        <w:t>va observa utilizatorul controlul corect?</w:t>
+      </w:r>
+    </w:p>
+    <w:p>
+      <w:pPr>
+        <w:pStyle w:val="NormalWeb"/>
+        <w:numPr>
+          <w:ilvl w:val="0"/>
+          <w:numId w:val="35"/>
+        </w:numPr>
+        <w:rPr>
+          <w:rFonts w:ascii="Calibri" w:hAnsi="Calibri" w:cs="Calibri"/>
+          <w:sz w:val="22"/>
+          <w:szCs w:val="22"/>
+        </w:rPr>
+      </w:pPr>
+      <w:r>
+        <w:rPr>
+          <w:rFonts w:ascii="Calibri" w:hAnsi="Calibri" w:cs="Calibri"/>
+          <w:sz w:val="22"/>
+          <w:szCs w:val="22"/>
+        </w:rPr>
+        <w:t>va observa utilizatorul dacă activarea controlului are efectul dorit?</w:t>
+      </w:r>
+    </w:p>
+    <w:p>
+      <w:pPr>
+        <w:pStyle w:val="NormalWeb"/>
+        <w:numPr>
+          <w:ilvl w:val="0"/>
+          <w:numId w:val="35"/>
+        </w:numPr>
+        <w:rPr>
+          <w:rFonts w:ascii="CourierNewPSMT" w:hAnsi="CourierNewPSMT" w:cs="CourierNewPSMT"/>
+          <w:sz w:val="22"/>
+          <w:szCs w:val="22"/>
+        </w:rPr>
+      </w:pPr>
+      <w:r>
+        <w:rPr>
+          <w:rFonts w:ascii="Calibri" w:hAnsi="Calibri" w:cs="Calibri"/>
+          <w:sz w:val="22"/>
+          <w:szCs w:val="22"/>
+        </w:rPr>
+        <w:t>există un alt element de interfață pe care utilizatorul ar putea să îl selecteze în locul celui corect?</w:t>
+      </w:r>
+    </w:p>
+    <w:p>
+      <w:pPr>
+        <w:pStyle w:val="NormalWeb"/>
+        <w:numPr>
+          <w:ilvl w:val="0"/>
+          <w:numId w:val="35"/>
+        </w:numPr>
+      </w:pPr>
+      <w:r>
+        <w:rPr>
+          <w:rFonts w:ascii="Calibri" w:hAnsi="Calibri" w:cs="Calibri"/>
+          <w:sz w:val="22"/>
+          <w:szCs w:val="22"/>
+        </w:rPr>
+        <w:t>va înțelege utilizatorul răspunsul aplicației pentru a putea continua în mod corect</w:t>
+      </w:r>
+      <w:r>
+        <w:rPr>
+          <w:rFonts w:ascii="Calibri" w:hAnsi="Calibri" w:cs="Calibri"/>
+          <w:sz w:val="22"/>
+          <w:szCs w:val="22"/>
+          <w:lang w:val="en-US"/>
+        </w:rPr>
+        <w:t>?</w:t>
+      </w:r>
+    </w:p>
+    <w:p>
+      <w:pPr>
+        <w:pStyle w:val="ListParagraph"/>
+        <w:ind w:left="360"/>
+      </w:pPr>
+    </w:p>
+    <w:p>
+      <w:pPr>
+        <w:pStyle w:val="ListParagraph"/>
+        <w:numPr>
+          <w:ilvl w:val="1"/>
+          <w:numId w:val="24"/>
+        </w:numPr>
+      </w:pPr>
+      <w:proofErr w:type="spellStart"/>
+      <w:r>
+        <w:t>Vizualizarea</w:t>
+      </w:r>
+      <w:proofErr w:type="spellEnd"/>
+      <w:r>
+        <w:t xml:space="preserve"> </w:t>
+      </w:r>
+      <w:proofErr w:type="spellStart"/>
+      <w:r>
+        <w:t>locatiilor</w:t>
+      </w:r>
+      <w:proofErr w:type="spellEnd"/>
+      <w:r>
+        <w:t xml:space="preserve">/ </w:t>
+      </w:r>
+      <w:proofErr w:type="spellStart"/>
+      <w:r>
+        <w:t>institutiilor</w:t>
+      </w:r>
+      <w:proofErr w:type="spellEnd"/>
+      <w:r>
+        <w:t xml:space="preserve"> </w:t>
+      </w:r>
+      <w:proofErr w:type="spellStart"/>
+      <w:r>
+        <w:t>public</w:t>
+      </w:r>
+      <w:r>
+        <w:t>e</w:t>
+      </w:r>
+      <w:proofErr w:type="spellEnd"/>
+      <w:r>
+        <w:t xml:space="preserve"> </w:t>
+      </w:r>
+      <w:r>
+        <w:t xml:space="preserve">care detin un kit de prim </w:t>
+      </w:r>
+      <w:proofErr w:type="spellStart"/>
+      <w:r>
+        <w:t>ajutor</w:t>
+      </w:r>
+      <w:proofErr w:type="spellEnd"/>
+    </w:p>
+    <w:p>
+      <w:pPr>
+        <w:pStyle w:val="NormalWeb"/>
+        <w:numPr>
+          <w:ilvl w:val="0"/>
+          <w:numId w:val="36"/>
+        </w:numPr>
+        <w:rPr>
+          <w:rFonts w:ascii="Calibri" w:hAnsi="Calibri" w:cs="Calibri"/>
+          <w:sz w:val="22"/>
+          <w:szCs w:val="22"/>
+        </w:rPr>
+      </w:pPr>
+      <w:r>
+        <w:rPr>
+          <w:rFonts w:ascii="Calibri" w:hAnsi="Calibri" w:cs="Calibri"/>
+          <w:sz w:val="22"/>
+          <w:szCs w:val="22"/>
+        </w:rPr>
+        <w:t>va observa utilizatorul controlul corect?</w:t>
+      </w:r>
+    </w:p>
+    <w:p>
+      <w:pPr>
+        <w:pStyle w:val="NormalWeb"/>
+        <w:numPr>
+          <w:ilvl w:val="0"/>
+          <w:numId w:val="36"/>
+        </w:numPr>
+        <w:rPr>
+          <w:rFonts w:ascii="Calibri" w:hAnsi="Calibri" w:cs="Calibri"/>
+          <w:sz w:val="22"/>
+          <w:szCs w:val="22"/>
+        </w:rPr>
+      </w:pPr>
+      <w:r>
+        <w:rPr>
+          <w:rFonts w:ascii="Calibri" w:hAnsi="Calibri" w:cs="Calibri"/>
+          <w:sz w:val="22"/>
+          <w:szCs w:val="22"/>
+        </w:rPr>
+        <w:t>va observa utilizatorul dacă activarea controlului are efectul dorit?</w:t>
+      </w:r>
+    </w:p>
+    <w:p>
+      <w:pPr>
+        <w:pStyle w:val="NormalWeb"/>
+        <w:numPr>
+          <w:ilvl w:val="0"/>
+          <w:numId w:val="36"/>
+        </w:numPr>
+        <w:rPr>
+          <w:rFonts w:ascii="CourierNewPSMT" w:hAnsi="CourierNewPSMT" w:cs="CourierNewPSMT"/>
+          <w:sz w:val="22"/>
+          <w:szCs w:val="22"/>
+        </w:rPr>
+      </w:pPr>
+      <w:r>
+        <w:rPr>
+          <w:rFonts w:ascii="Calibri" w:hAnsi="Calibri" w:cs="Calibri"/>
+          <w:sz w:val="22"/>
+          <w:szCs w:val="22"/>
+        </w:rPr>
+        <w:t>există un alt element de interfață pe care utilizatorul ar putea să îl selecteze în locul celui corect?</w:t>
+      </w:r>
+    </w:p>
+    <w:p>
+      <w:pPr>
+        <w:pStyle w:val="NormalWeb"/>
+        <w:numPr>
+          <w:ilvl w:val="0"/>
+          <w:numId w:val="36"/>
+        </w:numPr>
+      </w:pPr>
+      <w:r>
+        <w:rPr>
+          <w:rFonts w:ascii="Calibri" w:hAnsi="Calibri" w:cs="Calibri"/>
+          <w:sz w:val="22"/>
+          <w:szCs w:val="22"/>
+        </w:rPr>
+        <w:t>va înțelege utilizatorul răspunsul aplicației pentru a putea continua în mod corect</w:t>
+      </w:r>
+      <w:r>
+        <w:rPr>
+          <w:rFonts w:ascii="Calibri" w:hAnsi="Calibri" w:cs="Calibri"/>
+          <w:sz w:val="22"/>
+          <w:szCs w:val="22"/>
+          <w:lang w:val="en-US"/>
+        </w:rPr>
+        <w:t>?</w:t>
+      </w:r>
+    </w:p>
+    <w:p>
+      <w:pPr>
+        <w:pStyle w:val="ListParagraph"/>
+        <w:ind w:left="360"/>
+      </w:pPr>
+    </w:p>
+    <w:p>
+      <w:pPr>
+        <w:pStyle w:val="ListParagraph"/>
+        <w:numPr>
+          <w:ilvl w:val="1"/>
+          <w:numId w:val="24"/>
+        </w:numPr>
+      </w:pPr>
+      <w:proofErr w:type="spellStart"/>
+      <w:r>
+        <w:t>Crearea</w:t>
+      </w:r>
+      <w:proofErr w:type="spellEnd"/>
+      <w:r>
+        <w:t xml:space="preserve"> de </w:t>
+      </w:r>
+      <w:proofErr w:type="spellStart"/>
+      <w:r>
+        <w:t>tutoriale</w:t>
+      </w:r>
+      <w:proofErr w:type="spellEnd"/>
+      <w:r>
+        <w:t xml:space="preserve">/ </w:t>
+      </w:r>
+      <w:proofErr w:type="spellStart"/>
+      <w:r>
+        <w:t>cursuri</w:t>
+      </w:r>
+      <w:proofErr w:type="spellEnd"/>
+      <w:r>
+        <w:t xml:space="preserve"> de prim </w:t>
+      </w:r>
+      <w:proofErr w:type="spellStart"/>
+      <w:r>
+        <w:t>ajutor</w:t>
+      </w:r>
+      <w:proofErr w:type="spellEnd"/>
+      <w:r>
+        <w:t xml:space="preserve"> pe care le pot </w:t>
+      </w:r>
+      <w:proofErr w:type="spellStart"/>
+      <w:r>
+        <w:t>urma</w:t>
+      </w:r>
+      <w:proofErr w:type="spellEnd"/>
+      <w:r>
+        <w:t xml:space="preserve"> </w:t>
+      </w:r>
+      <w:proofErr w:type="spellStart"/>
+      <w:r>
+        <w:t>uti</w:t>
+      </w:r>
+      <w:r>
+        <w:t>li</w:t>
+      </w:r>
+      <w:r>
+        <w:t>zatorii</w:t>
+      </w:r>
+      <w:proofErr w:type="spellEnd"/>
+      <w:r>
+        <w:t>:</w:t>
+      </w:r>
+    </w:p>
+    <w:p>
+      <w:pPr>
+        <w:pStyle w:val="NormalWeb"/>
+        <w:numPr>
+          <w:ilvl w:val="0"/>
+          <w:numId w:val="37"/>
+        </w:numPr>
+        <w:rPr>
+          <w:rFonts w:ascii="Calibri" w:hAnsi="Calibri" w:cs="Calibri"/>
+          <w:sz w:val="22"/>
+          <w:szCs w:val="22"/>
+        </w:rPr>
+      </w:pPr>
+      <w:r>
+        <w:rPr>
+          <w:rFonts w:ascii="Calibri" w:hAnsi="Calibri" w:cs="Calibri"/>
+          <w:sz w:val="22"/>
+          <w:szCs w:val="22"/>
+        </w:rPr>
+        <w:t>va observa utilizatorul controlul corect?</w:t>
+      </w:r>
+    </w:p>
+    <w:p>
+      <w:pPr>
+        <w:pStyle w:val="NormalWeb"/>
+        <w:numPr>
+          <w:ilvl w:val="0"/>
+          <w:numId w:val="37"/>
+        </w:numPr>
+        <w:rPr>
+          <w:rFonts w:ascii="Calibri" w:hAnsi="Calibri" w:cs="Calibri"/>
+          <w:sz w:val="22"/>
+          <w:szCs w:val="22"/>
+        </w:rPr>
+      </w:pPr>
+      <w:r>
+        <w:rPr>
+          <w:rFonts w:ascii="Calibri" w:hAnsi="Calibri" w:cs="Calibri"/>
+          <w:sz w:val="22"/>
+          <w:szCs w:val="22"/>
+        </w:rPr>
+        <w:t>va observa utilizatorul dacă activarea controlului are efectul dorit?</w:t>
+      </w:r>
+    </w:p>
+    <w:p>
+      <w:pPr>
+        <w:pStyle w:val="NormalWeb"/>
+        <w:numPr>
+          <w:ilvl w:val="0"/>
+          <w:numId w:val="37"/>
+        </w:numPr>
+        <w:rPr>
+          <w:rFonts w:ascii="CourierNewPSMT" w:hAnsi="CourierNewPSMT" w:cs="CourierNewPSMT"/>
+          <w:sz w:val="22"/>
+          <w:szCs w:val="22"/>
+        </w:rPr>
+      </w:pPr>
+      <w:r>
+        <w:rPr>
+          <w:rFonts w:ascii="Calibri" w:hAnsi="Calibri" w:cs="Calibri"/>
+          <w:sz w:val="22"/>
+          <w:szCs w:val="22"/>
+        </w:rPr>
+        <w:t>există un alt element de interfață pe care utilizatorul ar putea să îl selecteze în locul celui corect?</w:t>
+      </w:r>
+    </w:p>
+    <w:p>
+      <w:pPr>
+        <w:pStyle w:val="NormalWeb"/>
+        <w:numPr>
+          <w:ilvl w:val="0"/>
+          <w:numId w:val="37"/>
+        </w:numPr>
+      </w:pPr>
+      <w:r>
+        <w:rPr>
+          <w:rFonts w:ascii="Calibri" w:hAnsi="Calibri" w:cs="Calibri"/>
+          <w:sz w:val="22"/>
+          <w:szCs w:val="22"/>
+        </w:rPr>
+        <w:t>va înțelege utilizatorul răspunsul aplicației pentru a putea continua în mod corect</w:t>
+      </w:r>
+      <w:r>
+        <w:rPr>
+          <w:rFonts w:ascii="Calibri" w:hAnsi="Calibri" w:cs="Calibri"/>
+          <w:sz w:val="22"/>
+          <w:szCs w:val="22"/>
+          <w:lang w:val="en-US"/>
+        </w:rPr>
+        <w:t>?</w:t>
+      </w:r>
+    </w:p>
+    <w:p>
+      <w:pPr>
+        <w:pStyle w:val="ListParagraph"/>
+        <w:ind w:left="360"/>
+      </w:pPr>
+    </w:p>
     <w:p/>
     <w:p/>
     <w:sectPr>
@@ -31641,6 +33475,119 @@
     </w:lvl>
   </w:abstractNum>
   <w:abstractNum w:abstractNumId="1" w15:restartNumberingAfterBreak="0">
+    <w:nsid w:val="04D46C1F"/>
+    <w:multiLevelType w:val="multilevel"/>
+    <w:tmpl w:val="A962BEEE"/>
+    <w:lvl w:ilvl="0">
+      <w:start w:val="1"/>
+      <w:numFmt w:val="bullet"/>
+      <w:lvlText w:val=""/>
+      <w:lvlJc w:val="left"/>
+      <w:pPr>
+        <w:ind w:left="360" w:hanging="360"/>
+      </w:pPr>
+      <w:rPr>
+        <w:rFonts w:ascii="Symbol" w:hAnsi="Symbol" w:hint="default"/>
+      </w:rPr>
+    </w:lvl>
+    <w:lvl w:ilvl="1">
+      <w:start w:val="1"/>
+      <w:numFmt w:val="decimal"/>
+      <w:lvlText w:val="%1.%2."/>
+      <w:lvlJc w:val="left"/>
+      <w:pPr>
+        <w:ind w:left="360" w:hanging="360"/>
+      </w:pPr>
+      <w:rPr>
+        <w:rFonts w:hint="default"/>
+      </w:rPr>
+    </w:lvl>
+    <w:lvl w:ilvl="2">
+      <w:start w:val="1"/>
+      <w:numFmt w:val="decimal"/>
+      <w:lvlText w:val="%1.%2.%3."/>
+      <w:lvlJc w:val="left"/>
+      <w:pPr>
+        <w:ind w:left="720" w:hanging="720"/>
+      </w:pPr>
+      <w:rPr>
+        <w:rFonts w:hint="default"/>
+      </w:rPr>
+    </w:lvl>
+    <w:lvl w:ilvl="3">
+      <w:start w:val="1"/>
+      <w:numFmt w:val="decimal"/>
+      <w:lvlText w:val="%1.%2.%3.%4."/>
+      <w:lvlJc w:val="left"/>
+      <w:pPr>
+        <w:ind w:left="720" w:hanging="720"/>
+      </w:pPr>
+      <w:rPr>
+        <w:rFonts w:hint="default"/>
+      </w:rPr>
+    </w:lvl>
+    <w:lvl w:ilvl="4">
+      <w:start w:val="1"/>
+      <w:numFmt w:val="decimal"/>
+      <w:lvlText w:val="%1.%2.%3.%4.%5."/>
+      <w:lvlJc w:val="left"/>
+      <w:pPr>
+        <w:ind w:left="1080" w:hanging="1080"/>
+      </w:pPr>
+      <w:rPr>
+        <w:rFonts w:hint="default"/>
+      </w:rPr>
+    </w:lvl>
+    <w:lvl w:ilvl="5">
+      <w:start w:val="1"/>
+      <w:numFmt w:val="decimal"/>
+      <w:lvlText w:val="%1.%2.%3.%4.%5.%6."/>
+      <w:lvlJc w:val="left"/>
+      <w:pPr>
+        <w:ind w:left="1080" w:hanging="1080"/>
+      </w:pPr>
+      <w:rPr>
+        <w:rFonts w:hint="default"/>
+      </w:rPr>
+    </w:lvl>
+    <w:lvl w:ilvl="6">
+      <w:start w:val="1"/>
+      <w:numFmt w:val="decimal"/>
+      <w:lvlText w:val="%1.%2.%3.%4.%5.%6.%7."/>
+      <w:lvlJc w:val="left"/>
+      <w:pPr>
+        <w:ind w:left="1440" w:hanging="1440"/>
+      </w:pPr>
+      <w:rPr>
+        <w:rFonts w:hint="default"/>
+      </w:rPr>
+    </w:lvl>
+    <w:lvl w:ilvl="7">
+      <w:start w:val="1"/>
+      <w:numFmt w:val="decimal"/>
+      <w:lvlText w:val="%1.%2.%3.%4.%5.%6.%7.%8."/>
+      <w:lvlJc w:val="left"/>
+      <w:pPr>
+        <w:ind w:left="1440" w:hanging="1440"/>
+      </w:pPr>
+      <w:rPr>
+        <w:rFonts w:hint="default"/>
+      </w:rPr>
+    </w:lvl>
+    <w:lvl w:ilvl="8">
+      <w:start w:val="1"/>
+      <w:numFmt w:val="decimal"/>
+      <w:lvlText w:val="%1.%2.%3.%4.%5.%6.%7.%8.%9."/>
+      <w:lvlJc w:val="left"/>
+      <w:pPr>
+        <w:ind w:left="1800" w:hanging="1800"/>
+      </w:pPr>
+      <w:rPr>
+        <w:rFonts w:hint="default"/>
+      </w:rPr>
+    </w:lvl>
+  </w:abstractNum>
+  <w:abstractNum w:abstractNumId="2" w15:restartNumberingAfterBreak="0">
     <w:nsid w:val="0EBE3F46"/>
     <w:multiLevelType w:val="hybridMultilevel"/>
     <w:tmpl w:val="620AADE4"/>
@@ -31753,7 +33700,7 @@
       </w:rPr>
     </w:lvl>
   </w:abstractNum>
-  <w:abstractNum w:abstractNumId="2" w15:restartNumberingAfterBreak="0">
+  <w:abstractNum w:abstractNumId="3" w15:restartNumberingAfterBreak="0">
     <w:nsid w:val="0F573DF6"/>
     <w:multiLevelType w:val="hybridMultilevel"/>
     <w:tmpl w:val="02E0957E"/>
@@ -31866,7 +33813,120 @@
       </w:rPr>
     </w:lvl>
   </w:abstractNum>
-  <w:abstractNum w:abstractNumId="3" w15:restartNumberingAfterBreak="0">
+  <w:abstractNum w:abstractNumId="4" w15:restartNumberingAfterBreak="0">
+    <w:nsid w:val="106B0950"/>
+    <w:multiLevelType w:val="multilevel"/>
+    <w:tmpl w:val="A962BEEE"/>
+    <w:lvl w:ilvl="0">
+      <w:start w:val="1"/>
+      <w:numFmt w:val="bullet"/>
+      <w:lvlText w:val=""/>
+      <w:lvlJc w:val="left"/>
+      <w:pPr>
+        <w:ind w:left="360" w:hanging="360"/>
+      </w:pPr>
+      <w:rPr>
+        <w:rFonts w:ascii="Symbol" w:hAnsi="Symbol" w:hint="default"/>
+      </w:rPr>
+    </w:lvl>
+    <w:lvl w:ilvl="1">
+      <w:start w:val="1"/>
+      <w:numFmt w:val="decimal"/>
+      <w:lvlText w:val="%1.%2."/>
+      <w:lvlJc w:val="left"/>
+      <w:pPr>
+        <w:ind w:left="360" w:hanging="360"/>
+      </w:pPr>
+      <w:rPr>
+        <w:rFonts w:hint="default"/>
+      </w:rPr>
+    </w:lvl>
+    <w:lvl w:ilvl="2">
+      <w:start w:val="1"/>
+      <w:numFmt w:val="decimal"/>
+      <w:lvlText w:val="%1.%2.%3."/>
+      <w:lvlJc w:val="left"/>
+      <w:pPr>
+        <w:ind w:left="720" w:hanging="720"/>
+      </w:pPr>
+      <w:rPr>
+        <w:rFonts w:hint="default"/>
+      </w:rPr>
+    </w:lvl>
+    <w:lvl w:ilvl="3">
+      <w:start w:val="1"/>
+      <w:numFmt w:val="decimal"/>
+      <w:lvlText w:val="%1.%2.%3.%4."/>
+      <w:lvlJc w:val="left"/>
+      <w:pPr>
+        <w:ind w:left="720" w:hanging="720"/>
+      </w:pPr>
+      <w:rPr>
+        <w:rFonts w:hint="default"/>
+      </w:rPr>
+    </w:lvl>
+    <w:lvl w:ilvl="4">
+      <w:start w:val="1"/>
+      <w:numFmt w:val="decimal"/>
+      <w:lvlText w:val="%1.%2.%3.%4.%5."/>
+      <w:lvlJc w:val="left"/>
+      <w:pPr>
+        <w:ind w:left="1080" w:hanging="1080"/>
+      </w:pPr>
+      <w:rPr>
+        <w:rFonts w:hint="default"/>
+      </w:rPr>
+    </w:lvl>
+    <w:lvl w:ilvl="5">
+      <w:start w:val="1"/>
+      <w:numFmt w:val="decimal"/>
+      <w:lvlText w:val="%1.%2.%3.%4.%5.%6."/>
+      <w:lvlJc w:val="left"/>
+      <w:pPr>
+        <w:ind w:left="1080" w:hanging="1080"/>
+      </w:pPr>
+      <w:rPr>
+        <w:rFonts w:hint="default"/>
+      </w:rPr>
+    </w:lvl>
+    <w:lvl w:ilvl="6">
+      <w:start w:val="1"/>
+      <w:numFmt w:val="decimal"/>
+      <w:lvlText w:val="%1.%2.%3.%4.%5.%6.%7."/>
+      <w:lvlJc w:val="left"/>
+      <w:pPr>
+        <w:ind w:left="1440" w:hanging="1440"/>
+      </w:pPr>
+      <w:rPr>
+        <w:rFonts w:hint="default"/>
+      </w:rPr>
+    </w:lvl>
+    <w:lvl w:ilvl="7">
+      <w:start w:val="1"/>
+      <w:numFmt w:val="decimal"/>
+      <w:lvlText w:val="%1.%2.%3.%4.%5.%6.%7.%8."/>
+      <w:lvlJc w:val="left"/>
+      <w:pPr>
+        <w:ind w:left="1440" w:hanging="1440"/>
+      </w:pPr>
+      <w:rPr>
+        <w:rFonts w:hint="default"/>
+      </w:rPr>
+    </w:lvl>
+    <w:lvl w:ilvl="8">
+      <w:start w:val="1"/>
+      <w:numFmt w:val="decimal"/>
+      <w:lvlText w:val="%1.%2.%3.%4.%5.%6.%7.%8.%9."/>
+      <w:lvlJc w:val="left"/>
+      <w:pPr>
+        <w:ind w:left="1800" w:hanging="1800"/>
+      </w:pPr>
+      <w:rPr>
+        <w:rFonts w:hint="default"/>
+      </w:rPr>
+    </w:lvl>
+  </w:abstractNum>
+  <w:abstractNum w:abstractNumId="5" w15:restartNumberingAfterBreak="0">
     <w:nsid w:val="1088CF18"/>
     <w:multiLevelType w:val="hybridMultilevel"/>
     <w:tmpl w:val="862CCCF8"/>
@@ -31952,10 +34012,123 @@
       </w:pPr>
     </w:lvl>
   </w:abstractNum>
-  <w:abstractNum w:abstractNumId="4" w15:restartNumberingAfterBreak="0">
+  <w:abstractNum w:abstractNumId="6" w15:restartNumberingAfterBreak="0">
+    <w:nsid w:val="14761DE2"/>
+    <w:multiLevelType w:val="multilevel"/>
+    <w:tmpl w:val="A962BEEE"/>
+    <w:lvl w:ilvl="0">
+      <w:start w:val="1"/>
+      <w:numFmt w:val="bullet"/>
+      <w:lvlText w:val=""/>
+      <w:lvlJc w:val="left"/>
+      <w:pPr>
+        <w:ind w:left="360" w:hanging="360"/>
+      </w:pPr>
+      <w:rPr>
+        <w:rFonts w:ascii="Symbol" w:hAnsi="Symbol" w:hint="default"/>
+      </w:rPr>
+    </w:lvl>
+    <w:lvl w:ilvl="1">
+      <w:start w:val="1"/>
+      <w:numFmt w:val="decimal"/>
+      <w:lvlText w:val="%1.%2."/>
+      <w:lvlJc w:val="left"/>
+      <w:pPr>
+        <w:ind w:left="360" w:hanging="360"/>
+      </w:pPr>
+      <w:rPr>
+        <w:rFonts w:hint="default"/>
+      </w:rPr>
+    </w:lvl>
+    <w:lvl w:ilvl="2">
+      <w:start w:val="1"/>
+      <w:numFmt w:val="decimal"/>
+      <w:lvlText w:val="%1.%2.%3."/>
+      <w:lvlJc w:val="left"/>
+      <w:pPr>
+        <w:ind w:left="720" w:hanging="720"/>
+      </w:pPr>
+      <w:rPr>
+        <w:rFonts w:hint="default"/>
+      </w:rPr>
+    </w:lvl>
+    <w:lvl w:ilvl="3">
+      <w:start w:val="1"/>
+      <w:numFmt w:val="decimal"/>
+      <w:lvlText w:val="%1.%2.%3.%4."/>
+      <w:lvlJc w:val="left"/>
+      <w:pPr>
+        <w:ind w:left="720" w:hanging="720"/>
+      </w:pPr>
+      <w:rPr>
+        <w:rFonts w:hint="default"/>
+      </w:rPr>
+    </w:lvl>
+    <w:lvl w:ilvl="4">
+      <w:start w:val="1"/>
+      <w:numFmt w:val="decimal"/>
+      <w:lvlText w:val="%1.%2.%3.%4.%5."/>
+      <w:lvlJc w:val="left"/>
+      <w:pPr>
+        <w:ind w:left="1080" w:hanging="1080"/>
+      </w:pPr>
+      <w:rPr>
+        <w:rFonts w:hint="default"/>
+      </w:rPr>
+    </w:lvl>
+    <w:lvl w:ilvl="5">
+      <w:start w:val="1"/>
+      <w:numFmt w:val="decimal"/>
+      <w:lvlText w:val="%1.%2.%3.%4.%5.%6."/>
+      <w:lvlJc w:val="left"/>
+      <w:pPr>
+        <w:ind w:left="1080" w:hanging="1080"/>
+      </w:pPr>
+      <w:rPr>
+        <w:rFonts w:hint="default"/>
+      </w:rPr>
+    </w:lvl>
+    <w:lvl w:ilvl="6">
+      <w:start w:val="1"/>
+      <w:numFmt w:val="decimal"/>
+      <w:lvlText w:val="%1.%2.%3.%4.%5.%6.%7."/>
+      <w:lvlJc w:val="left"/>
+      <w:pPr>
+        <w:ind w:left="1440" w:hanging="1440"/>
+      </w:pPr>
+      <w:rPr>
+        <w:rFonts w:hint="default"/>
+      </w:rPr>
+    </w:lvl>
+    <w:lvl w:ilvl="7">
+      <w:start w:val="1"/>
+      <w:numFmt w:val="decimal"/>
+      <w:lvlText w:val="%1.%2.%3.%4.%5.%6.%7.%8."/>
+      <w:lvlJc w:val="left"/>
+      <w:pPr>
+        <w:ind w:left="1440" w:hanging="1440"/>
+      </w:pPr>
+      <w:rPr>
+        <w:rFonts w:hint="default"/>
+      </w:rPr>
+    </w:lvl>
+    <w:lvl w:ilvl="8">
+      <w:start w:val="1"/>
+      <w:numFmt w:val="decimal"/>
+      <w:lvlText w:val="%1.%2.%3.%4.%5.%6.%7.%8.%9."/>
+      <w:lvlJc w:val="left"/>
+      <w:pPr>
+        <w:ind w:left="1800" w:hanging="1800"/>
+      </w:pPr>
+      <w:rPr>
+        <w:rFonts w:hint="default"/>
+      </w:rPr>
+    </w:lvl>
+  </w:abstractNum>
+  <w:abstractNum w:abstractNumId="7" w15:restartNumberingAfterBreak="0">
     <w:nsid w:val="181F025D"/>
     <w:multiLevelType w:val="hybridMultilevel"/>
-    <w:tmpl w:val="A3CE7EAE"/>
+    <w:tmpl w:val="7DD03334"/>
     <w:lvl w:ilvl="0" w:tplc="2000000F">
       <w:start w:val="1"/>
       <w:numFmt w:val="decimal"/>
@@ -31968,7 +34141,7 @@
         <w:rFonts w:hint="default"/>
       </w:rPr>
     </w:lvl>
-    <w:lvl w:ilvl="1" w:tplc="20000019">
+    <w:lvl w:ilvl="1" w:tplc="CD70F566">
       <w:start w:val="1"/>
       <w:numFmt w:val="lowerLetter"/>
       <w:lvlText w:val="%2."/>
@@ -31976,6 +34149,9 @@
       <w:pPr>
         <w:ind w:left="1440" w:hanging="360"/>
       </w:pPr>
+      <w:rPr>
+        <w:rFonts w:hint="default"/>
+      </w:rPr>
     </w:lvl>
     <w:lvl w:ilvl="2" w:tplc="2000001B" w:tentative="1">
       <w:start w:val="1"/>
@@ -32041,7 +34217,233 @@
       </w:pPr>
     </w:lvl>
   </w:abstractNum>
-  <w:abstractNum w:abstractNumId="5" w15:restartNumberingAfterBreak="0">
+  <w:abstractNum w:abstractNumId="8" w15:restartNumberingAfterBreak="0">
+    <w:nsid w:val="19871805"/>
+    <w:multiLevelType w:val="multilevel"/>
+    <w:tmpl w:val="A962BEEE"/>
+    <w:lvl w:ilvl="0">
+      <w:start w:val="1"/>
+      <w:numFmt w:val="bullet"/>
+      <w:lvlText w:val=""/>
+      <w:lvlJc w:val="left"/>
+      <w:pPr>
+        <w:ind w:left="360" w:hanging="360"/>
+      </w:pPr>
+      <w:rPr>
+        <w:rFonts w:ascii="Symbol" w:hAnsi="Symbol" w:hint="default"/>
+      </w:rPr>
+    </w:lvl>
+    <w:lvl w:ilvl="1">
+      <w:start w:val="1"/>
+      <w:numFmt w:val="decimal"/>
+      <w:lvlText w:val="%1.%2."/>
+      <w:lvlJc w:val="left"/>
+      <w:pPr>
+        <w:ind w:left="360" w:hanging="360"/>
+      </w:pPr>
+      <w:rPr>
+        <w:rFonts w:hint="default"/>
+      </w:rPr>
+    </w:lvl>
+    <w:lvl w:ilvl="2">
+      <w:start w:val="1"/>
+      <w:numFmt w:val="decimal"/>
+      <w:lvlText w:val="%1.%2.%3."/>
+      <w:lvlJc w:val="left"/>
+      <w:pPr>
+        <w:ind w:left="720" w:hanging="720"/>
+      </w:pPr>
+      <w:rPr>
+        <w:rFonts w:hint="default"/>
+      </w:rPr>
+    </w:lvl>
+    <w:lvl w:ilvl="3">
+      <w:start w:val="1"/>
+      <w:numFmt w:val="decimal"/>
+      <w:lvlText w:val="%1.%2.%3.%4."/>
+      <w:lvlJc w:val="left"/>
+      <w:pPr>
+        <w:ind w:left="720" w:hanging="720"/>
+      </w:pPr>
+      <w:rPr>
+        <w:rFonts w:hint="default"/>
+      </w:rPr>
+    </w:lvl>
+    <w:lvl w:ilvl="4">
+      <w:start w:val="1"/>
+      <w:numFmt w:val="decimal"/>
+      <w:lvlText w:val="%1.%2.%3.%4.%5."/>
+      <w:lvlJc w:val="left"/>
+      <w:pPr>
+        <w:ind w:left="1080" w:hanging="1080"/>
+      </w:pPr>
+      <w:rPr>
+        <w:rFonts w:hint="default"/>
+      </w:rPr>
+    </w:lvl>
+    <w:lvl w:ilvl="5">
+      <w:start w:val="1"/>
+      <w:numFmt w:val="decimal"/>
+      <w:lvlText w:val="%1.%2.%3.%4.%5.%6."/>
+      <w:lvlJc w:val="left"/>
+      <w:pPr>
+        <w:ind w:left="1080" w:hanging="1080"/>
+      </w:pPr>
+      <w:rPr>
+        <w:rFonts w:hint="default"/>
+      </w:rPr>
+    </w:lvl>
+    <w:lvl w:ilvl="6">
+      <w:start w:val="1"/>
+      <w:numFmt w:val="decimal"/>
+      <w:lvlText w:val="%1.%2.%3.%4.%5.%6.%7."/>
+      <w:lvlJc w:val="left"/>
+      <w:pPr>
+        <w:ind w:left="1440" w:hanging="1440"/>
+      </w:pPr>
+      <w:rPr>
+        <w:rFonts w:hint="default"/>
+      </w:rPr>
+    </w:lvl>
+    <w:lvl w:ilvl="7">
+      <w:start w:val="1"/>
+      <w:numFmt w:val="decimal"/>
+      <w:lvlText w:val="%1.%2.%3.%4.%5.%6.%7.%8."/>
+      <w:lvlJc w:val="left"/>
+      <w:pPr>
+        <w:ind w:left="1440" w:hanging="1440"/>
+      </w:pPr>
+      <w:rPr>
+        <w:rFonts w:hint="default"/>
+      </w:rPr>
+    </w:lvl>
+    <w:lvl w:ilvl="8">
+      <w:start w:val="1"/>
+      <w:numFmt w:val="decimal"/>
+      <w:lvlText w:val="%1.%2.%3.%4.%5.%6.%7.%8.%9."/>
+      <w:lvlJc w:val="left"/>
+      <w:pPr>
+        <w:ind w:left="1800" w:hanging="1800"/>
+      </w:pPr>
+      <w:rPr>
+        <w:rFonts w:hint="default"/>
+      </w:rPr>
+    </w:lvl>
+  </w:abstractNum>
+  <w:abstractNum w:abstractNumId="9" w15:restartNumberingAfterBreak="0">
+    <w:nsid w:val="1A4B5AC0"/>
+    <w:multiLevelType w:val="multilevel"/>
+    <w:tmpl w:val="A962BEEE"/>
+    <w:lvl w:ilvl="0">
+      <w:start w:val="1"/>
+      <w:numFmt w:val="bullet"/>
+      <w:lvlText w:val=""/>
+      <w:lvlJc w:val="left"/>
+      <w:pPr>
+        <w:ind w:left="360" w:hanging="360"/>
+      </w:pPr>
+      <w:rPr>
+        <w:rFonts w:ascii="Symbol" w:hAnsi="Symbol" w:hint="default"/>
+      </w:rPr>
+    </w:lvl>
+    <w:lvl w:ilvl="1">
+      <w:start w:val="1"/>
+      <w:numFmt w:val="decimal"/>
+      <w:lvlText w:val="%1.%2."/>
+      <w:lvlJc w:val="left"/>
+      <w:pPr>
+        <w:ind w:left="360" w:hanging="360"/>
+      </w:pPr>
+      <w:rPr>
+        <w:rFonts w:hint="default"/>
+      </w:rPr>
+    </w:lvl>
+    <w:lvl w:ilvl="2">
+      <w:start w:val="1"/>
+      <w:numFmt w:val="decimal"/>
+      <w:lvlText w:val="%1.%2.%3."/>
+      <w:lvlJc w:val="left"/>
+      <w:pPr>
+        <w:ind w:left="720" w:hanging="720"/>
+      </w:pPr>
+      <w:rPr>
+        <w:rFonts w:hint="default"/>
+      </w:rPr>
+    </w:lvl>
+    <w:lvl w:ilvl="3">
+      <w:start w:val="1"/>
+      <w:numFmt w:val="decimal"/>
+      <w:lvlText w:val="%1.%2.%3.%4."/>
+      <w:lvlJc w:val="left"/>
+      <w:pPr>
+        <w:ind w:left="720" w:hanging="720"/>
+      </w:pPr>
+      <w:rPr>
+        <w:rFonts w:hint="default"/>
+      </w:rPr>
+    </w:lvl>
+    <w:lvl w:ilvl="4">
+      <w:start w:val="1"/>
+      <w:numFmt w:val="decimal"/>
+      <w:lvlText w:val="%1.%2.%3.%4.%5."/>
+      <w:lvlJc w:val="left"/>
+      <w:pPr>
+        <w:ind w:left="1080" w:hanging="1080"/>
+      </w:pPr>
+      <w:rPr>
+        <w:rFonts w:hint="default"/>
+      </w:rPr>
+    </w:lvl>
+    <w:lvl w:ilvl="5">
+      <w:start w:val="1"/>
+      <w:numFmt w:val="decimal"/>
+      <w:lvlText w:val="%1.%2.%3.%4.%5.%6."/>
+      <w:lvlJc w:val="left"/>
+      <w:pPr>
+        <w:ind w:left="1080" w:hanging="1080"/>
+      </w:pPr>
+      <w:rPr>
+        <w:rFonts w:hint="default"/>
+      </w:rPr>
+    </w:lvl>
+    <w:lvl w:ilvl="6">
+      <w:start w:val="1"/>
+      <w:numFmt w:val="decimal"/>
+      <w:lvlText w:val="%1.%2.%3.%4.%5.%6.%7."/>
+      <w:lvlJc w:val="left"/>
+      <w:pPr>
+        <w:ind w:left="1440" w:hanging="1440"/>
+      </w:pPr>
+      <w:rPr>
+        <w:rFonts w:hint="default"/>
+      </w:rPr>
+    </w:lvl>
+    <w:lvl w:ilvl="7">
+      <w:start w:val="1"/>
+      <w:numFmt w:val="decimal"/>
+      <w:lvlText w:val="%1.%2.%3.%4.%5.%6.%7.%8."/>
+      <w:lvlJc w:val="left"/>
+      <w:pPr>
+        <w:ind w:left="1440" w:hanging="1440"/>
+      </w:pPr>
+      <w:rPr>
+        <w:rFonts w:hint="default"/>
+      </w:rPr>
+    </w:lvl>
+    <w:lvl w:ilvl="8">
+      <w:start w:val="1"/>
+      <w:numFmt w:val="decimal"/>
+      <w:lvlText w:val="%1.%2.%3.%4.%5.%6.%7.%8.%9."/>
+      <w:lvlJc w:val="left"/>
+      <w:pPr>
+        <w:ind w:left="1800" w:hanging="1800"/>
+      </w:pPr>
+      <w:rPr>
+        <w:rFonts w:hint="default"/>
+      </w:rPr>
+    </w:lvl>
+  </w:abstractNum>
+  <w:abstractNum w:abstractNumId="10" w15:restartNumberingAfterBreak="0">
     <w:nsid w:val="1C924FBB"/>
     <w:multiLevelType w:val="hybridMultilevel"/>
     <w:tmpl w:val="A3CE7EAE"/>
@@ -32130,7 +34532,120 @@
       </w:pPr>
     </w:lvl>
   </w:abstractNum>
-  <w:abstractNum w:abstractNumId="6" w15:restartNumberingAfterBreak="0">
+  <w:abstractNum w:abstractNumId="11" w15:restartNumberingAfterBreak="0">
+    <w:nsid w:val="21950E7E"/>
+    <w:multiLevelType w:val="multilevel"/>
+    <w:tmpl w:val="A962BEEE"/>
+    <w:lvl w:ilvl="0">
+      <w:start w:val="1"/>
+      <w:numFmt w:val="bullet"/>
+      <w:lvlText w:val=""/>
+      <w:lvlJc w:val="left"/>
+      <w:pPr>
+        <w:ind w:left="360" w:hanging="360"/>
+      </w:pPr>
+      <w:rPr>
+        <w:rFonts w:ascii="Symbol" w:hAnsi="Symbol" w:hint="default"/>
+      </w:rPr>
+    </w:lvl>
+    <w:lvl w:ilvl="1">
+      <w:start w:val="1"/>
+      <w:numFmt w:val="decimal"/>
+      <w:lvlText w:val="%1.%2."/>
+      <w:lvlJc w:val="left"/>
+      <w:pPr>
+        <w:ind w:left="360" w:hanging="360"/>
+      </w:pPr>
+      <w:rPr>
+        <w:rFonts w:hint="default"/>
+      </w:rPr>
+    </w:lvl>
+    <w:lvl w:ilvl="2">
+      <w:start w:val="1"/>
+      <w:numFmt w:val="decimal"/>
+      <w:lvlText w:val="%1.%2.%3."/>
+      <w:lvlJc w:val="left"/>
+      <w:pPr>
+        <w:ind w:left="720" w:hanging="720"/>
+      </w:pPr>
+      <w:rPr>
+        <w:rFonts w:hint="default"/>
+      </w:rPr>
+    </w:lvl>
+    <w:lvl w:ilvl="3">
+      <w:start w:val="1"/>
+      <w:numFmt w:val="decimal"/>
+      <w:lvlText w:val="%1.%2.%3.%4."/>
+      <w:lvlJc w:val="left"/>
+      <w:pPr>
+        <w:ind w:left="720" w:hanging="720"/>
+      </w:pPr>
+      <w:rPr>
+        <w:rFonts w:hint="default"/>
+      </w:rPr>
+    </w:lvl>
+    <w:lvl w:ilvl="4">
+      <w:start w:val="1"/>
+      <w:numFmt w:val="decimal"/>
+      <w:lvlText w:val="%1.%2.%3.%4.%5."/>
+      <w:lvlJc w:val="left"/>
+      <w:pPr>
+        <w:ind w:left="1080" w:hanging="1080"/>
+      </w:pPr>
+      <w:rPr>
+        <w:rFonts w:hint="default"/>
+      </w:rPr>
+    </w:lvl>
+    <w:lvl w:ilvl="5">
+      <w:start w:val="1"/>
+      <w:numFmt w:val="decimal"/>
+      <w:lvlText w:val="%1.%2.%3.%4.%5.%6."/>
+      <w:lvlJc w:val="left"/>
+      <w:pPr>
+        <w:ind w:left="1080" w:hanging="1080"/>
+      </w:pPr>
+      <w:rPr>
+        <w:rFonts w:hint="default"/>
+      </w:rPr>
+    </w:lvl>
+    <w:lvl w:ilvl="6">
+      <w:start w:val="1"/>
+      <w:numFmt w:val="decimal"/>
+      <w:lvlText w:val="%1.%2.%3.%4.%5.%6.%7."/>
+      <w:lvlJc w:val="left"/>
+      <w:pPr>
+        <w:ind w:left="1440" w:hanging="1440"/>
+      </w:pPr>
+      <w:rPr>
+        <w:rFonts w:hint="default"/>
+      </w:rPr>
+    </w:lvl>
+    <w:lvl w:ilvl="7">
+      <w:start w:val="1"/>
+      <w:numFmt w:val="decimal"/>
+      <w:lvlText w:val="%1.%2.%3.%4.%5.%6.%7.%8."/>
+      <w:lvlJc w:val="left"/>
+      <w:pPr>
+        <w:ind w:left="1440" w:hanging="1440"/>
+      </w:pPr>
+      <w:rPr>
+        <w:rFonts w:hint="default"/>
+      </w:rPr>
+    </w:lvl>
+    <w:lvl w:ilvl="8">
+      <w:start w:val="1"/>
+      <w:numFmt w:val="decimal"/>
+      <w:lvlText w:val="%1.%2.%3.%4.%5.%6.%7.%8.%9."/>
+      <w:lvlJc w:val="left"/>
+      <w:pPr>
+        <w:ind w:left="1800" w:hanging="1800"/>
+      </w:pPr>
+      <w:rPr>
+        <w:rFonts w:hint="default"/>
+      </w:rPr>
+    </w:lvl>
+  </w:abstractNum>
+  <w:abstractNum w:abstractNumId="12" w15:restartNumberingAfterBreak="0">
     <w:nsid w:val="29817171"/>
     <w:multiLevelType w:val="hybridMultilevel"/>
     <w:tmpl w:val="A3CE7EAE"/>
@@ -32219,7 +34734,120 @@
       </w:pPr>
     </w:lvl>
   </w:abstractNum>
-  <w:abstractNum w:abstractNumId="7" w15:restartNumberingAfterBreak="0">
+  <w:abstractNum w:abstractNumId="13" w15:restartNumberingAfterBreak="0">
+    <w:nsid w:val="2C1C79EA"/>
+    <w:multiLevelType w:val="multilevel"/>
+    <w:tmpl w:val="A962BEEE"/>
+    <w:lvl w:ilvl="0">
+      <w:start w:val="1"/>
+      <w:numFmt w:val="bullet"/>
+      <w:lvlText w:val=""/>
+      <w:lvlJc w:val="left"/>
+      <w:pPr>
+        <w:ind w:left="360" w:hanging="360"/>
+      </w:pPr>
+      <w:rPr>
+        <w:rFonts w:ascii="Symbol" w:hAnsi="Symbol" w:hint="default"/>
+      </w:rPr>
+    </w:lvl>
+    <w:lvl w:ilvl="1">
+      <w:start w:val="1"/>
+      <w:numFmt w:val="decimal"/>
+      <w:lvlText w:val="%1.%2."/>
+      <w:lvlJc w:val="left"/>
+      <w:pPr>
+        <w:ind w:left="360" w:hanging="360"/>
+      </w:pPr>
+      <w:rPr>
+        <w:rFonts w:hint="default"/>
+      </w:rPr>
+    </w:lvl>
+    <w:lvl w:ilvl="2">
+      <w:start w:val="1"/>
+      <w:numFmt w:val="decimal"/>
+      <w:lvlText w:val="%1.%2.%3."/>
+      <w:lvlJc w:val="left"/>
+      <w:pPr>
+        <w:ind w:left="720" w:hanging="720"/>
+      </w:pPr>
+      <w:rPr>
+        <w:rFonts w:hint="default"/>
+      </w:rPr>
+    </w:lvl>
+    <w:lvl w:ilvl="3">
+      <w:start w:val="1"/>
+      <w:numFmt w:val="decimal"/>
+      <w:lvlText w:val="%1.%2.%3.%4."/>
+      <w:lvlJc w:val="left"/>
+      <w:pPr>
+        <w:ind w:left="720" w:hanging="720"/>
+      </w:pPr>
+      <w:rPr>
+        <w:rFonts w:hint="default"/>
+      </w:rPr>
+    </w:lvl>
+    <w:lvl w:ilvl="4">
+      <w:start w:val="1"/>
+      <w:numFmt w:val="decimal"/>
+      <w:lvlText w:val="%1.%2.%3.%4.%5."/>
+      <w:lvlJc w:val="left"/>
+      <w:pPr>
+        <w:ind w:left="1080" w:hanging="1080"/>
+      </w:pPr>
+      <w:rPr>
+        <w:rFonts w:hint="default"/>
+      </w:rPr>
+    </w:lvl>
+    <w:lvl w:ilvl="5">
+      <w:start w:val="1"/>
+      <w:numFmt w:val="decimal"/>
+      <w:lvlText w:val="%1.%2.%3.%4.%5.%6."/>
+      <w:lvlJc w:val="left"/>
+      <w:pPr>
+        <w:ind w:left="1080" w:hanging="1080"/>
+      </w:pPr>
+      <w:rPr>
+        <w:rFonts w:hint="default"/>
+      </w:rPr>
+    </w:lvl>
+    <w:lvl w:ilvl="6">
+      <w:start w:val="1"/>
+      <w:numFmt w:val="decimal"/>
+      <w:lvlText w:val="%1.%2.%3.%4.%5.%6.%7."/>
+      <w:lvlJc w:val="left"/>
+      <w:pPr>
+        <w:ind w:left="1440" w:hanging="1440"/>
+      </w:pPr>
+      <w:rPr>
+        <w:rFonts w:hint="default"/>
+      </w:rPr>
+    </w:lvl>
+    <w:lvl w:ilvl="7">
+      <w:start w:val="1"/>
+      <w:numFmt w:val="decimal"/>
+      <w:lvlText w:val="%1.%2.%3.%4.%5.%6.%7.%8."/>
+      <w:lvlJc w:val="left"/>
+      <w:pPr>
+        <w:ind w:left="1440" w:hanging="1440"/>
+      </w:pPr>
+      <w:rPr>
+        <w:rFonts w:hint="default"/>
+      </w:rPr>
+    </w:lvl>
+    <w:lvl w:ilvl="8">
+      <w:start w:val="1"/>
+      <w:numFmt w:val="decimal"/>
+      <w:lvlText w:val="%1.%2.%3.%4.%5.%6.%7.%8.%9."/>
+      <w:lvlJc w:val="left"/>
+      <w:pPr>
+        <w:ind w:left="1800" w:hanging="1800"/>
+      </w:pPr>
+      <w:rPr>
+        <w:rFonts w:hint="default"/>
+      </w:rPr>
+    </w:lvl>
+  </w:abstractNum>
+  <w:abstractNum w:abstractNumId="14" w15:restartNumberingAfterBreak="0">
     <w:nsid w:val="2DF42397"/>
     <w:multiLevelType w:val="hybridMultilevel"/>
     <w:tmpl w:val="5B3A48CA"/>
@@ -32305,7 +34933,7 @@
       </w:pPr>
     </w:lvl>
   </w:abstractNum>
-  <w:abstractNum w:abstractNumId="8" w15:restartNumberingAfterBreak="0">
+  <w:abstractNum w:abstractNumId="15" w15:restartNumberingAfterBreak="0">
     <w:nsid w:val="3001CE34"/>
     <w:multiLevelType w:val="hybridMultilevel"/>
     <w:tmpl w:val="045EEA16"/>
@@ -32391,7 +35019,7 @@
       </w:pPr>
     </w:lvl>
   </w:abstractNum>
-  <w:abstractNum w:abstractNumId="9" w15:restartNumberingAfterBreak="0">
+  <w:abstractNum w:abstractNumId="16" w15:restartNumberingAfterBreak="0">
     <w:nsid w:val="3205DB5C"/>
     <w:multiLevelType w:val="hybridMultilevel"/>
     <w:tmpl w:val="BA283DFA"/>
@@ -32477,7 +35105,233 @@
       </w:pPr>
     </w:lvl>
   </w:abstractNum>
-  <w:abstractNum w:abstractNumId="10" w15:restartNumberingAfterBreak="0">
+  <w:abstractNum w:abstractNumId="17" w15:restartNumberingAfterBreak="0">
+    <w:nsid w:val="328263E4"/>
+    <w:multiLevelType w:val="multilevel"/>
+    <w:tmpl w:val="A962BEEE"/>
+    <w:lvl w:ilvl="0">
+      <w:start w:val="1"/>
+      <w:numFmt w:val="bullet"/>
+      <w:lvlText w:val=""/>
+      <w:lvlJc w:val="left"/>
+      <w:pPr>
+        <w:ind w:left="360" w:hanging="360"/>
+      </w:pPr>
+      <w:rPr>
+        <w:rFonts w:ascii="Symbol" w:hAnsi="Symbol" w:hint="default"/>
+      </w:rPr>
+    </w:lvl>
+    <w:lvl w:ilvl="1">
+      <w:start w:val="1"/>
+      <w:numFmt w:val="decimal"/>
+      <w:lvlText w:val="%1.%2."/>
+      <w:lvlJc w:val="left"/>
+      <w:pPr>
+        <w:ind w:left="360" w:hanging="360"/>
+      </w:pPr>
+      <w:rPr>
+        <w:rFonts w:hint="default"/>
+      </w:rPr>
+    </w:lvl>
+    <w:lvl w:ilvl="2">
+      <w:start w:val="1"/>
+      <w:numFmt w:val="decimal"/>
+      <w:lvlText w:val="%1.%2.%3."/>
+      <w:lvlJc w:val="left"/>
+      <w:pPr>
+        <w:ind w:left="720" w:hanging="720"/>
+      </w:pPr>
+      <w:rPr>
+        <w:rFonts w:hint="default"/>
+      </w:rPr>
+    </w:lvl>
+    <w:lvl w:ilvl="3">
+      <w:start w:val="1"/>
+      <w:numFmt w:val="decimal"/>
+      <w:lvlText w:val="%1.%2.%3.%4."/>
+      <w:lvlJc w:val="left"/>
+      <w:pPr>
+        <w:ind w:left="720" w:hanging="720"/>
+      </w:pPr>
+      <w:rPr>
+        <w:rFonts w:hint="default"/>
+      </w:rPr>
+    </w:lvl>
+    <w:lvl w:ilvl="4">
+      <w:start w:val="1"/>
+      <w:numFmt w:val="decimal"/>
+      <w:lvlText w:val="%1.%2.%3.%4.%5."/>
+      <w:lvlJc w:val="left"/>
+      <w:pPr>
+        <w:ind w:left="1080" w:hanging="1080"/>
+      </w:pPr>
+      <w:rPr>
+        <w:rFonts w:hint="default"/>
+      </w:rPr>
+    </w:lvl>
+    <w:lvl w:ilvl="5">
+      <w:start w:val="1"/>
+      <w:numFmt w:val="decimal"/>
+      <w:lvlText w:val="%1.%2.%3.%4.%5.%6."/>
+      <w:lvlJc w:val="left"/>
+      <w:pPr>
+        <w:ind w:left="1080" w:hanging="1080"/>
+      </w:pPr>
+      <w:rPr>
+        <w:rFonts w:hint="default"/>
+      </w:rPr>
+    </w:lvl>
+    <w:lvl w:ilvl="6">
+      <w:start w:val="1"/>
+      <w:numFmt w:val="decimal"/>
+      <w:lvlText w:val="%1.%2.%3.%4.%5.%6.%7."/>
+      <w:lvlJc w:val="left"/>
+      <w:pPr>
+        <w:ind w:left="1440" w:hanging="1440"/>
+      </w:pPr>
+      <w:rPr>
+        <w:rFonts w:hint="default"/>
+      </w:rPr>
+    </w:lvl>
+    <w:lvl w:ilvl="7">
+      <w:start w:val="1"/>
+      <w:numFmt w:val="decimal"/>
+      <w:lvlText w:val="%1.%2.%3.%4.%5.%6.%7.%8."/>
+      <w:lvlJc w:val="left"/>
+      <w:pPr>
+        <w:ind w:left="1440" w:hanging="1440"/>
+      </w:pPr>
+      <w:rPr>
+        <w:rFonts w:hint="default"/>
+      </w:rPr>
+    </w:lvl>
+    <w:lvl w:ilvl="8">
+      <w:start w:val="1"/>
+      <w:numFmt w:val="decimal"/>
+      <w:lvlText w:val="%1.%2.%3.%4.%5.%6.%7.%8.%9."/>
+      <w:lvlJc w:val="left"/>
+      <w:pPr>
+        <w:ind w:left="1800" w:hanging="1800"/>
+      </w:pPr>
+      <w:rPr>
+        <w:rFonts w:hint="default"/>
+      </w:rPr>
+    </w:lvl>
+  </w:abstractNum>
+  <w:abstractNum w:abstractNumId="18" w15:restartNumberingAfterBreak="0">
+    <w:nsid w:val="348C2573"/>
+    <w:multiLevelType w:val="multilevel"/>
+    <w:tmpl w:val="A962BEEE"/>
+    <w:lvl w:ilvl="0">
+      <w:start w:val="1"/>
+      <w:numFmt w:val="bullet"/>
+      <w:lvlText w:val=""/>
+      <w:lvlJc w:val="left"/>
+      <w:pPr>
+        <w:ind w:left="360" w:hanging="360"/>
+      </w:pPr>
+      <w:rPr>
+        <w:rFonts w:ascii="Symbol" w:hAnsi="Symbol" w:hint="default"/>
+      </w:rPr>
+    </w:lvl>
+    <w:lvl w:ilvl="1">
+      <w:start w:val="1"/>
+      <w:numFmt w:val="decimal"/>
+      <w:lvlText w:val="%1.%2."/>
+      <w:lvlJc w:val="left"/>
+      <w:pPr>
+        <w:ind w:left="360" w:hanging="360"/>
+      </w:pPr>
+      <w:rPr>
+        <w:rFonts w:hint="default"/>
+      </w:rPr>
+    </w:lvl>
+    <w:lvl w:ilvl="2">
+      <w:start w:val="1"/>
+      <w:numFmt w:val="decimal"/>
+      <w:lvlText w:val="%1.%2.%3."/>
+      <w:lvlJc w:val="left"/>
+      <w:pPr>
+        <w:ind w:left="720" w:hanging="720"/>
+      </w:pPr>
+      <w:rPr>
+        <w:rFonts w:hint="default"/>
+      </w:rPr>
+    </w:lvl>
+    <w:lvl w:ilvl="3">
+      <w:start w:val="1"/>
+      <w:numFmt w:val="decimal"/>
+      <w:lvlText w:val="%1.%2.%3.%4."/>
+      <w:lvlJc w:val="left"/>
+      <w:pPr>
+        <w:ind w:left="720" w:hanging="720"/>
+      </w:pPr>
+      <w:rPr>
+        <w:rFonts w:hint="default"/>
+      </w:rPr>
+    </w:lvl>
+    <w:lvl w:ilvl="4">
+      <w:start w:val="1"/>
+      <w:numFmt w:val="decimal"/>
+      <w:lvlText w:val="%1.%2.%3.%4.%5."/>
+      <w:lvlJc w:val="left"/>
+      <w:pPr>
+        <w:ind w:left="1080" w:hanging="1080"/>
+      </w:pPr>
+      <w:rPr>
+        <w:rFonts w:hint="default"/>
+      </w:rPr>
+    </w:lvl>
+    <w:lvl w:ilvl="5">
+      <w:start w:val="1"/>
+      <w:numFmt w:val="decimal"/>
+      <w:lvlText w:val="%1.%2.%3.%4.%5.%6."/>
+      <w:lvlJc w:val="left"/>
+      <w:pPr>
+        <w:ind w:left="1080" w:hanging="1080"/>
+      </w:pPr>
+      <w:rPr>
+        <w:rFonts w:hint="default"/>
+      </w:rPr>
+    </w:lvl>
+    <w:lvl w:ilvl="6">
+      <w:start w:val="1"/>
+      <w:numFmt w:val="decimal"/>
+      <w:lvlText w:val="%1.%2.%3.%4.%5.%6.%7."/>
+      <w:lvlJc w:val="left"/>
+      <w:pPr>
+        <w:ind w:left="1440" w:hanging="1440"/>
+      </w:pPr>
+      <w:rPr>
+        <w:rFonts w:hint="default"/>
+      </w:rPr>
+    </w:lvl>
+    <w:lvl w:ilvl="7">
+      <w:start w:val="1"/>
+      <w:numFmt w:val="decimal"/>
+      <w:lvlText w:val="%1.%2.%3.%4.%5.%6.%7.%8."/>
+      <w:lvlJc w:val="left"/>
+      <w:pPr>
+        <w:ind w:left="1440" w:hanging="1440"/>
+      </w:pPr>
+      <w:rPr>
+        <w:rFonts w:hint="default"/>
+      </w:rPr>
+    </w:lvl>
+    <w:lvl w:ilvl="8">
+      <w:start w:val="1"/>
+      <w:numFmt w:val="decimal"/>
+      <w:lvlText w:val="%1.%2.%3.%4.%5.%6.%7.%8.%9."/>
+      <w:lvlJc w:val="left"/>
+      <w:pPr>
+        <w:ind w:left="1800" w:hanging="1800"/>
+      </w:pPr>
+      <w:rPr>
+        <w:rFonts w:hint="default"/>
+      </w:rPr>
+    </w:lvl>
+  </w:abstractNum>
+  <w:abstractNum w:abstractNumId="19" w15:restartNumberingAfterBreak="0">
     <w:nsid w:val="403B4D69"/>
     <w:multiLevelType w:val="multilevel"/>
     <w:tmpl w:val="50367CCE"/>
@@ -32590,7 +35444,7 @@
       </w:rPr>
     </w:lvl>
   </w:abstractNum>
-  <w:abstractNum w:abstractNumId="11" w15:restartNumberingAfterBreak="0">
+  <w:abstractNum w:abstractNumId="20" w15:restartNumberingAfterBreak="0">
     <w:nsid w:val="40B394BE"/>
     <w:multiLevelType w:val="hybridMultilevel"/>
     <w:tmpl w:val="C4CA290A"/>
@@ -32703,7 +35557,7 @@
       </w:rPr>
     </w:lvl>
   </w:abstractNum>
-  <w:abstractNum w:abstractNumId="12" w15:restartNumberingAfterBreak="0">
+  <w:abstractNum w:abstractNumId="21" w15:restartNumberingAfterBreak="0">
     <w:nsid w:val="495112D1"/>
     <w:multiLevelType w:val="hybridMultilevel"/>
     <w:tmpl w:val="62025934"/>
@@ -32816,7 +35670,120 @@
       </w:rPr>
     </w:lvl>
   </w:abstractNum>
-  <w:abstractNum w:abstractNumId="13" w15:restartNumberingAfterBreak="0">
+  <w:abstractNum w:abstractNumId="22" w15:restartNumberingAfterBreak="0">
+    <w:nsid w:val="4B3B6B1E"/>
+    <w:multiLevelType w:val="multilevel"/>
+    <w:tmpl w:val="A962BEEE"/>
+    <w:lvl w:ilvl="0">
+      <w:start w:val="1"/>
+      <w:numFmt w:val="bullet"/>
+      <w:lvlText w:val=""/>
+      <w:lvlJc w:val="left"/>
+      <w:pPr>
+        <w:ind w:left="360" w:hanging="360"/>
+      </w:pPr>
+      <w:rPr>
+        <w:rFonts w:ascii="Symbol" w:hAnsi="Symbol" w:hint="default"/>
+      </w:rPr>
+    </w:lvl>
+    <w:lvl w:ilvl="1">
+      <w:start w:val="1"/>
+      <w:numFmt w:val="decimal"/>
+      <w:lvlText w:val="%1.%2."/>
+      <w:lvlJc w:val="left"/>
+      <w:pPr>
+        <w:ind w:left="360" w:hanging="360"/>
+      </w:pPr>
+      <w:rPr>
+        <w:rFonts w:hint="default"/>
+      </w:rPr>
+    </w:lvl>
+    <w:lvl w:ilvl="2">
+      <w:start w:val="1"/>
+      <w:numFmt w:val="decimal"/>
+      <w:lvlText w:val="%1.%2.%3."/>
+      <w:lvlJc w:val="left"/>
+      <w:pPr>
+        <w:ind w:left="720" w:hanging="720"/>
+      </w:pPr>
+      <w:rPr>
+        <w:rFonts w:hint="default"/>
+      </w:rPr>
+    </w:lvl>
+    <w:lvl w:ilvl="3">
+      <w:start w:val="1"/>
+      <w:numFmt w:val="decimal"/>
+      <w:lvlText w:val="%1.%2.%3.%4."/>
+      <w:lvlJc w:val="left"/>
+      <w:pPr>
+        <w:ind w:left="720" w:hanging="720"/>
+      </w:pPr>
+      <w:rPr>
+        <w:rFonts w:hint="default"/>
+      </w:rPr>
+    </w:lvl>
+    <w:lvl w:ilvl="4">
+      <w:start w:val="1"/>
+      <w:numFmt w:val="decimal"/>
+      <w:lvlText w:val="%1.%2.%3.%4.%5."/>
+      <w:lvlJc w:val="left"/>
+      <w:pPr>
+        <w:ind w:left="1080" w:hanging="1080"/>
+      </w:pPr>
+      <w:rPr>
+        <w:rFonts w:hint="default"/>
+      </w:rPr>
+    </w:lvl>
+    <w:lvl w:ilvl="5">
+      <w:start w:val="1"/>
+      <w:numFmt w:val="decimal"/>
+      <w:lvlText w:val="%1.%2.%3.%4.%5.%6."/>
+      <w:lvlJc w:val="left"/>
+      <w:pPr>
+        <w:ind w:left="1080" w:hanging="1080"/>
+      </w:pPr>
+      <w:rPr>
+        <w:rFonts w:hint="default"/>
+      </w:rPr>
+    </w:lvl>
+    <w:lvl w:ilvl="6">
+      <w:start w:val="1"/>
+      <w:numFmt w:val="decimal"/>
+      <w:lvlText w:val="%1.%2.%3.%4.%5.%6.%7."/>
+      <w:lvlJc w:val="left"/>
+      <w:pPr>
+        <w:ind w:left="1440" w:hanging="1440"/>
+      </w:pPr>
+      <w:rPr>
+        <w:rFonts w:hint="default"/>
+      </w:rPr>
+    </w:lvl>
+    <w:lvl w:ilvl="7">
+      <w:start w:val="1"/>
+      <w:numFmt w:val="decimal"/>
+      <w:lvlText w:val="%1.%2.%3.%4.%5.%6.%7.%8."/>
+      <w:lvlJc w:val="left"/>
+      <w:pPr>
+        <w:ind w:left="1440" w:hanging="1440"/>
+      </w:pPr>
+      <w:rPr>
+        <w:rFonts w:hint="default"/>
+      </w:rPr>
+    </w:lvl>
+    <w:lvl w:ilvl="8">
+      <w:start w:val="1"/>
+      <w:numFmt w:val="decimal"/>
+      <w:lvlText w:val="%1.%2.%3.%4.%5.%6.%7.%8.%9."/>
+      <w:lvlJc w:val="left"/>
+      <w:pPr>
+        <w:ind w:left="1800" w:hanging="1800"/>
+      </w:pPr>
+      <w:rPr>
+        <w:rFonts w:hint="default"/>
+      </w:rPr>
+    </w:lvl>
+  </w:abstractNum>
+  <w:abstractNum w:abstractNumId="23" w15:restartNumberingAfterBreak="0">
     <w:nsid w:val="4D1C1A45"/>
     <w:multiLevelType w:val="hybridMultilevel"/>
     <w:tmpl w:val="7CD68D40"/>
@@ -32902,7 +35869,346 @@
       </w:pPr>
     </w:lvl>
   </w:abstractNum>
-  <w:abstractNum w:abstractNumId="14" w15:restartNumberingAfterBreak="0">
+  <w:abstractNum w:abstractNumId="24" w15:restartNumberingAfterBreak="0">
+    <w:nsid w:val="4D50350D"/>
+    <w:multiLevelType w:val="multilevel"/>
+    <w:tmpl w:val="A962BEEE"/>
+    <w:lvl w:ilvl="0">
+      <w:start w:val="1"/>
+      <w:numFmt w:val="bullet"/>
+      <w:lvlText w:val=""/>
+      <w:lvlJc w:val="left"/>
+      <w:pPr>
+        <w:ind w:left="360" w:hanging="360"/>
+      </w:pPr>
+      <w:rPr>
+        <w:rFonts w:ascii="Symbol" w:hAnsi="Symbol" w:hint="default"/>
+      </w:rPr>
+    </w:lvl>
+    <w:lvl w:ilvl="1">
+      <w:start w:val="1"/>
+      <w:numFmt w:val="decimal"/>
+      <w:lvlText w:val="%1.%2."/>
+      <w:lvlJc w:val="left"/>
+      <w:pPr>
+        <w:ind w:left="360" w:hanging="360"/>
+      </w:pPr>
+      <w:rPr>
+        <w:rFonts w:hint="default"/>
+      </w:rPr>
+    </w:lvl>
+    <w:lvl w:ilvl="2">
+      <w:start w:val="1"/>
+      <w:numFmt w:val="decimal"/>
+      <w:lvlText w:val="%1.%2.%3."/>
+      <w:lvlJc w:val="left"/>
+      <w:pPr>
+        <w:ind w:left="720" w:hanging="720"/>
+      </w:pPr>
+      <w:rPr>
+        <w:rFonts w:hint="default"/>
+      </w:rPr>
+    </w:lvl>
+    <w:lvl w:ilvl="3">
+      <w:start w:val="1"/>
+      <w:numFmt w:val="decimal"/>
+      <w:lvlText w:val="%1.%2.%3.%4."/>
+      <w:lvlJc w:val="left"/>
+      <w:pPr>
+        <w:ind w:left="720" w:hanging="720"/>
+      </w:pPr>
+      <w:rPr>
+        <w:rFonts w:hint="default"/>
+      </w:rPr>
+    </w:lvl>
+    <w:lvl w:ilvl="4">
+      <w:start w:val="1"/>
+      <w:numFmt w:val="decimal"/>
+      <w:lvlText w:val="%1.%2.%3.%4.%5."/>
+      <w:lvlJc w:val="left"/>
+      <w:pPr>
+        <w:ind w:left="1080" w:hanging="1080"/>
+      </w:pPr>
+      <w:rPr>
+        <w:rFonts w:hint="default"/>
+      </w:rPr>
+    </w:lvl>
+    <w:lvl w:ilvl="5">
+      <w:start w:val="1"/>
+      <w:numFmt w:val="decimal"/>
+      <w:lvlText w:val="%1.%2.%3.%4.%5.%6."/>
+      <w:lvlJc w:val="left"/>
+      <w:pPr>
+        <w:ind w:left="1080" w:hanging="1080"/>
+      </w:pPr>
+      <w:rPr>
+        <w:rFonts w:hint="default"/>
+      </w:rPr>
+    </w:lvl>
+    <w:lvl w:ilvl="6">
+      <w:start w:val="1"/>
+      <w:numFmt w:val="decimal"/>
+      <w:lvlText w:val="%1.%2.%3.%4.%5.%6.%7."/>
+      <w:lvlJc w:val="left"/>
+      <w:pPr>
+        <w:ind w:left="1440" w:hanging="1440"/>
+      </w:pPr>
+      <w:rPr>
+        <w:rFonts w:hint="default"/>
+      </w:rPr>
+    </w:lvl>
+    <w:lvl w:ilvl="7">
+      <w:start w:val="1"/>
+      <w:numFmt w:val="decimal"/>
+      <w:lvlText w:val="%1.%2.%3.%4.%5.%6.%7.%8."/>
+      <w:lvlJc w:val="left"/>
+      <w:pPr>
+        <w:ind w:left="1440" w:hanging="1440"/>
+      </w:pPr>
+      <w:rPr>
+        <w:rFonts w:hint="default"/>
+      </w:rPr>
+    </w:lvl>
+    <w:lvl w:ilvl="8">
+      <w:start w:val="1"/>
+      <w:numFmt w:val="decimal"/>
+      <w:lvlText w:val="%1.%2.%3.%4.%5.%6.%7.%8.%9."/>
+      <w:lvlJc w:val="left"/>
+      <w:pPr>
+        <w:ind w:left="1800" w:hanging="1800"/>
+      </w:pPr>
+      <w:rPr>
+        <w:rFonts w:hint="default"/>
+      </w:rPr>
+    </w:lvl>
+  </w:abstractNum>
+  <w:abstractNum w:abstractNumId="25" w15:restartNumberingAfterBreak="0">
+    <w:nsid w:val="4E974FC2"/>
+    <w:multiLevelType w:val="hybridMultilevel"/>
+    <w:tmpl w:val="FA02E840"/>
+    <w:lvl w:ilvl="0" w:tplc="2E96A380">
+      <w:start w:val="1"/>
+      <w:numFmt w:val="bullet"/>
+      <w:lvlText w:val="o"/>
+      <w:lvlJc w:val="left"/>
+      <w:pPr>
+        <w:ind w:left="720" w:hanging="360"/>
+      </w:pPr>
+      <w:rPr>
+        <w:rFonts w:ascii="Courier New" w:hAnsi="Courier New" w:hint="default"/>
+      </w:rPr>
+    </w:lvl>
+    <w:lvl w:ilvl="1" w:tplc="08090003" w:tentative="1">
+      <w:start w:val="1"/>
+      <w:numFmt w:val="bullet"/>
+      <w:lvlText w:val="o"/>
+      <w:lvlJc w:val="left"/>
+      <w:pPr>
+        <w:ind w:left="1440" w:hanging="360"/>
+      </w:pPr>
+      <w:rPr>
+        <w:rFonts w:ascii="Courier New" w:hAnsi="Courier New" w:cs="Courier New" w:hint="default"/>
+      </w:rPr>
+    </w:lvl>
+    <w:lvl w:ilvl="2" w:tplc="08090005" w:tentative="1">
+      <w:start w:val="1"/>
+      <w:numFmt w:val="bullet"/>
+      <w:lvlText w:val=""/>
+      <w:lvlJc w:val="left"/>
+      <w:pPr>
+        <w:ind w:left="2160" w:hanging="360"/>
+      </w:pPr>
+      <w:rPr>
+        <w:rFonts w:ascii="Wingdings" w:hAnsi="Wingdings" w:hint="default"/>
+      </w:rPr>
+    </w:lvl>
+    <w:lvl w:ilvl="3" w:tplc="08090001" w:tentative="1">
+      <w:start w:val="1"/>
+      <w:numFmt w:val="bullet"/>
+      <w:lvlText w:val=""/>
+      <w:lvlJc w:val="left"/>
+      <w:pPr>
+        <w:ind w:left="2880" w:hanging="360"/>
+      </w:pPr>
+      <w:rPr>
+        <w:rFonts w:ascii="Symbol" w:hAnsi="Symbol" w:hint="default"/>
+      </w:rPr>
+    </w:lvl>
+    <w:lvl w:ilvl="4" w:tplc="08090003" w:tentative="1">
+      <w:start w:val="1"/>
+      <w:numFmt w:val="bullet"/>
+      <w:lvlText w:val="o"/>
+      <w:lvlJc w:val="left"/>
+      <w:pPr>
+        <w:ind w:left="3600" w:hanging="360"/>
+      </w:pPr>
+      <w:rPr>
+        <w:rFonts w:ascii="Courier New" w:hAnsi="Courier New" w:cs="Courier New" w:hint="default"/>
+      </w:rPr>
+    </w:lvl>
+    <w:lvl w:ilvl="5" w:tplc="08090005" w:tentative="1">
+      <w:start w:val="1"/>
+      <w:numFmt w:val="bullet"/>
+      <w:lvlText w:val=""/>
+      <w:lvlJc w:val="left"/>
+      <w:pPr>
+        <w:ind w:left="4320" w:hanging="360"/>
+      </w:pPr>
+      <w:rPr>
+        <w:rFonts w:ascii="Wingdings" w:hAnsi="Wingdings" w:hint="default"/>
+      </w:rPr>
+    </w:lvl>
+    <w:lvl w:ilvl="6" w:tplc="08090001" w:tentative="1">
+      <w:start w:val="1"/>
+      <w:numFmt w:val="bullet"/>
+      <w:lvlText w:val=""/>
+      <w:lvlJc w:val="left"/>
+      <w:pPr>
+        <w:ind w:left="5040" w:hanging="360"/>
+      </w:pPr>
+      <w:rPr>
+        <w:rFonts w:ascii="Symbol" w:hAnsi="Symbol" w:hint="default"/>
+      </w:rPr>
+    </w:lvl>
+    <w:lvl w:ilvl="7" w:tplc="08090003" w:tentative="1">
+      <w:start w:val="1"/>
+      <w:numFmt w:val="bullet"/>
+      <w:lvlText w:val="o"/>
+      <w:lvlJc w:val="left"/>
+      <w:pPr>
+        <w:ind w:left="5760" w:hanging="360"/>
+      </w:pPr>
+      <w:rPr>
+        <w:rFonts w:ascii="Courier New" w:hAnsi="Courier New" w:cs="Courier New" w:hint="default"/>
+      </w:rPr>
+    </w:lvl>
+    <w:lvl w:ilvl="8" w:tplc="08090005" w:tentative="1">
+      <w:start w:val="1"/>
+      <w:numFmt w:val="bullet"/>
+      <w:lvlText w:val=""/>
+      <w:lvlJc w:val="left"/>
+      <w:pPr>
+        <w:ind w:left="6480" w:hanging="360"/>
+      </w:pPr>
+      <w:rPr>
+        <w:rFonts w:ascii="Wingdings" w:hAnsi="Wingdings" w:hint="default"/>
+      </w:rPr>
+    </w:lvl>
+  </w:abstractNum>
+  <w:abstractNum w:abstractNumId="26" w15:restartNumberingAfterBreak="0">
+    <w:nsid w:val="5469160C"/>
+    <w:multiLevelType w:val="multilevel"/>
+    <w:tmpl w:val="A962BEEE"/>
+    <w:lvl w:ilvl="0">
+      <w:start w:val="1"/>
+      <w:numFmt w:val="bullet"/>
+      <w:lvlText w:val=""/>
+      <w:lvlJc w:val="left"/>
+      <w:pPr>
+        <w:ind w:left="360" w:hanging="360"/>
+      </w:pPr>
+      <w:rPr>
+        <w:rFonts w:ascii="Symbol" w:hAnsi="Symbol" w:hint="default"/>
+      </w:rPr>
+    </w:lvl>
+    <w:lvl w:ilvl="1">
+      <w:start w:val="1"/>
+      <w:numFmt w:val="decimal"/>
+      <w:lvlText w:val="%1.%2."/>
+      <w:lvlJc w:val="left"/>
+      <w:pPr>
+        <w:ind w:left="360" w:hanging="360"/>
+      </w:pPr>
+      <w:rPr>
+        <w:rFonts w:hint="default"/>
+      </w:rPr>
+    </w:lvl>
+    <w:lvl w:ilvl="2">
+      <w:start w:val="1"/>
+      <w:numFmt w:val="decimal"/>
+      <w:lvlText w:val="%1.%2.%3."/>
+      <w:lvlJc w:val="left"/>
+      <w:pPr>
+        <w:ind w:left="720" w:hanging="720"/>
+      </w:pPr>
+      <w:rPr>
+        <w:rFonts w:hint="default"/>
+      </w:rPr>
+    </w:lvl>
+    <w:lvl w:ilvl="3">
+      <w:start w:val="1"/>
+      <w:numFmt w:val="decimal"/>
+      <w:lvlText w:val="%1.%2.%3.%4."/>
+      <w:lvlJc w:val="left"/>
+      <w:pPr>
+        <w:ind w:left="720" w:hanging="720"/>
+      </w:pPr>
+      <w:rPr>
+        <w:rFonts w:hint="default"/>
+      </w:rPr>
+    </w:lvl>
+    <w:lvl w:ilvl="4">
+      <w:start w:val="1"/>
+      <w:numFmt w:val="decimal"/>
+      <w:lvlText w:val="%1.%2.%3.%4.%5."/>
+      <w:lvlJc w:val="left"/>
+      <w:pPr>
+        <w:ind w:left="1080" w:hanging="1080"/>
+      </w:pPr>
+      <w:rPr>
+        <w:rFonts w:hint="default"/>
+      </w:rPr>
+    </w:lvl>
+    <w:lvl w:ilvl="5">
+      <w:start w:val="1"/>
+      <w:numFmt w:val="decimal"/>
+      <w:lvlText w:val="%1.%2.%3.%4.%5.%6."/>
+      <w:lvlJc w:val="left"/>
+      <w:pPr>
+        <w:ind w:left="1080" w:hanging="1080"/>
+      </w:pPr>
+      <w:rPr>
+        <w:rFonts w:hint="default"/>
+      </w:rPr>
+    </w:lvl>
+    <w:lvl w:ilvl="6">
+      <w:start w:val="1"/>
+      <w:numFmt w:val="decimal"/>
+      <w:lvlText w:val="%1.%2.%3.%4.%5.%6.%7."/>
+      <w:lvlJc w:val="left"/>
+      <w:pPr>
+        <w:ind w:left="1440" w:hanging="1440"/>
+      </w:pPr>
+      <w:rPr>
+        <w:rFonts w:hint="default"/>
+      </w:rPr>
+    </w:lvl>
+    <w:lvl w:ilvl="7">
+      <w:start w:val="1"/>
+      <w:numFmt w:val="decimal"/>
+      <w:lvlText w:val="%1.%2.%3.%4.%5.%6.%7.%8."/>
+      <w:lvlJc w:val="left"/>
+      <w:pPr>
+        <w:ind w:left="1440" w:hanging="1440"/>
+      </w:pPr>
+      <w:rPr>
+        <w:rFonts w:hint="default"/>
+      </w:rPr>
+    </w:lvl>
+    <w:lvl w:ilvl="8">
+      <w:start w:val="1"/>
+      <w:numFmt w:val="decimal"/>
+      <w:lvlText w:val="%1.%2.%3.%4.%5.%6.%7.%8.%9."/>
+      <w:lvlJc w:val="left"/>
+      <w:pPr>
+        <w:ind w:left="1800" w:hanging="1800"/>
+      </w:pPr>
+      <w:rPr>
+        <w:rFonts w:hint="default"/>
+      </w:rPr>
+    </w:lvl>
+  </w:abstractNum>
+  <w:abstractNum w:abstractNumId="27" w15:restartNumberingAfterBreak="0">
     <w:nsid w:val="5B74D67A"/>
     <w:multiLevelType w:val="hybridMultilevel"/>
     <w:tmpl w:val="00A88F50"/>
@@ -33015,7 +36321,120 @@
       </w:rPr>
     </w:lvl>
   </w:abstractNum>
-  <w:abstractNum w:abstractNumId="15" w15:restartNumberingAfterBreak="0">
+  <w:abstractNum w:abstractNumId="28" w15:restartNumberingAfterBreak="0">
+    <w:nsid w:val="5D043F9D"/>
+    <w:multiLevelType w:val="multilevel"/>
+    <w:tmpl w:val="A962BEEE"/>
+    <w:lvl w:ilvl="0">
+      <w:start w:val="1"/>
+      <w:numFmt w:val="bullet"/>
+      <w:lvlText w:val=""/>
+      <w:lvlJc w:val="left"/>
+      <w:pPr>
+        <w:ind w:left="360" w:hanging="360"/>
+      </w:pPr>
+      <w:rPr>
+        <w:rFonts w:ascii="Symbol" w:hAnsi="Symbol" w:hint="default"/>
+      </w:rPr>
+    </w:lvl>
+    <w:lvl w:ilvl="1">
+      <w:start w:val="1"/>
+      <w:numFmt w:val="decimal"/>
+      <w:lvlText w:val="%1.%2."/>
+      <w:lvlJc w:val="left"/>
+      <w:pPr>
+        <w:ind w:left="360" w:hanging="360"/>
+      </w:pPr>
+      <w:rPr>
+        <w:rFonts w:hint="default"/>
+      </w:rPr>
+    </w:lvl>
+    <w:lvl w:ilvl="2">
+      <w:start w:val="1"/>
+      <w:numFmt w:val="decimal"/>
+      <w:lvlText w:val="%1.%2.%3."/>
+      <w:lvlJc w:val="left"/>
+      <w:pPr>
+        <w:ind w:left="720" w:hanging="720"/>
+      </w:pPr>
+      <w:rPr>
+        <w:rFonts w:hint="default"/>
+      </w:rPr>
+    </w:lvl>
+    <w:lvl w:ilvl="3">
+      <w:start w:val="1"/>
+      <w:numFmt w:val="decimal"/>
+      <w:lvlText w:val="%1.%2.%3.%4."/>
+      <w:lvlJc w:val="left"/>
+      <w:pPr>
+        <w:ind w:left="720" w:hanging="720"/>
+      </w:pPr>
+      <w:rPr>
+        <w:rFonts w:hint="default"/>
+      </w:rPr>
+    </w:lvl>
+    <w:lvl w:ilvl="4">
+      <w:start w:val="1"/>
+      <w:numFmt w:val="decimal"/>
+      <w:lvlText w:val="%1.%2.%3.%4.%5."/>
+      <w:lvlJc w:val="left"/>
+      <w:pPr>
+        <w:ind w:left="1080" w:hanging="1080"/>
+      </w:pPr>
+      <w:rPr>
+        <w:rFonts w:hint="default"/>
+      </w:rPr>
+    </w:lvl>
+    <w:lvl w:ilvl="5">
+      <w:start w:val="1"/>
+      <w:numFmt w:val="decimal"/>
+      <w:lvlText w:val="%1.%2.%3.%4.%5.%6."/>
+      <w:lvlJc w:val="left"/>
+      <w:pPr>
+        <w:ind w:left="1080" w:hanging="1080"/>
+      </w:pPr>
+      <w:rPr>
+        <w:rFonts w:hint="default"/>
+      </w:rPr>
+    </w:lvl>
+    <w:lvl w:ilvl="6">
+      <w:start w:val="1"/>
+      <w:numFmt w:val="decimal"/>
+      <w:lvlText w:val="%1.%2.%3.%4.%5.%6.%7."/>
+      <w:lvlJc w:val="left"/>
+      <w:pPr>
+        <w:ind w:left="1440" w:hanging="1440"/>
+      </w:pPr>
+      <w:rPr>
+        <w:rFonts w:hint="default"/>
+      </w:rPr>
+    </w:lvl>
+    <w:lvl w:ilvl="7">
+      <w:start w:val="1"/>
+      <w:numFmt w:val="decimal"/>
+      <w:lvlText w:val="%1.%2.%3.%4.%5.%6.%7.%8."/>
+      <w:lvlJc w:val="left"/>
+      <w:pPr>
+        <w:ind w:left="1440" w:hanging="1440"/>
+      </w:pPr>
+      <w:rPr>
+        <w:rFonts w:hint="default"/>
+      </w:rPr>
+    </w:lvl>
+    <w:lvl w:ilvl="8">
+      <w:start w:val="1"/>
+      <w:numFmt w:val="decimal"/>
+      <w:lvlText w:val="%1.%2.%3.%4.%5.%6.%7.%8.%9."/>
+      <w:lvlJc w:val="left"/>
+      <w:pPr>
+        <w:ind w:left="1800" w:hanging="1800"/>
+      </w:pPr>
+      <w:rPr>
+        <w:rFonts w:hint="default"/>
+      </w:rPr>
+    </w:lvl>
+  </w:abstractNum>
+  <w:abstractNum w:abstractNumId="29" w15:restartNumberingAfterBreak="0">
     <w:nsid w:val="5DD1B755"/>
     <w:multiLevelType w:val="hybridMultilevel"/>
     <w:tmpl w:val="D75ED494"/>
@@ -33101,7 +36520,206 @@
       </w:pPr>
     </w:lvl>
   </w:abstractNum>
-  <w:abstractNum w:abstractNumId="16" w15:restartNumberingAfterBreak="0">
+  <w:abstractNum w:abstractNumId="30" w15:restartNumberingAfterBreak="0">
+    <w:nsid w:val="62F34114"/>
+    <w:multiLevelType w:val="hybridMultilevel"/>
+    <w:tmpl w:val="E0500C74"/>
+    <w:lvl w:ilvl="0" w:tplc="08090001">
+      <w:start w:val="1"/>
+      <w:numFmt w:val="bullet"/>
+      <w:lvlText w:val=""/>
+      <w:lvlJc w:val="left"/>
+      <w:pPr>
+        <w:ind w:left="720" w:hanging="360"/>
+      </w:pPr>
+      <w:rPr>
+        <w:rFonts w:ascii="Symbol" w:hAnsi="Symbol" w:hint="default"/>
+      </w:rPr>
+    </w:lvl>
+    <w:lvl w:ilvl="1" w:tplc="08090003" w:tentative="1">
+      <w:start w:val="1"/>
+      <w:numFmt w:val="bullet"/>
+      <w:lvlText w:val="o"/>
+      <w:lvlJc w:val="left"/>
+      <w:pPr>
+        <w:ind w:left="1440" w:hanging="360"/>
+      </w:pPr>
+      <w:rPr>
+        <w:rFonts w:ascii="Courier New" w:hAnsi="Courier New" w:cs="Courier New" w:hint="default"/>
+      </w:rPr>
+    </w:lvl>
+    <w:lvl w:ilvl="2" w:tplc="08090005" w:tentative="1">
+      <w:start w:val="1"/>
+      <w:numFmt w:val="bullet"/>
+      <w:lvlText w:val=""/>
+      <w:lvlJc w:val="left"/>
+      <w:pPr>
+        <w:ind w:left="2160" w:hanging="360"/>
+      </w:pPr>
+      <w:rPr>
+        <w:rFonts w:ascii="Wingdings" w:hAnsi="Wingdings" w:hint="default"/>
+      </w:rPr>
+    </w:lvl>
+    <w:lvl w:ilvl="3" w:tplc="08090001" w:tentative="1">
+      <w:start w:val="1"/>
+      <w:numFmt w:val="bullet"/>
+      <w:lvlText w:val=""/>
+      <w:lvlJc w:val="left"/>
+      <w:pPr>
+        <w:ind w:left="2880" w:hanging="360"/>
+      </w:pPr>
+      <w:rPr>
+        <w:rFonts w:ascii="Symbol" w:hAnsi="Symbol" w:hint="default"/>
+      </w:rPr>
+    </w:lvl>
+    <w:lvl w:ilvl="4" w:tplc="08090003" w:tentative="1">
+      <w:start w:val="1"/>
+      <w:numFmt w:val="bullet"/>
+      <w:lvlText w:val="o"/>
+      <w:lvlJc w:val="left"/>
+      <w:pPr>
+        <w:ind w:left="3600" w:hanging="360"/>
+      </w:pPr>
+      <w:rPr>
+        <w:rFonts w:ascii="Courier New" w:hAnsi="Courier New" w:cs="Courier New" w:hint="default"/>
+      </w:rPr>
+    </w:lvl>
+    <w:lvl w:ilvl="5" w:tplc="08090005" w:tentative="1">
+      <w:start w:val="1"/>
+      <w:numFmt w:val="bullet"/>
+      <w:lvlText w:val=""/>
+      <w:lvlJc w:val="left"/>
+      <w:pPr>
+        <w:ind w:left="4320" w:hanging="360"/>
+      </w:pPr>
+      <w:rPr>
+        <w:rFonts w:ascii="Wingdings" w:hAnsi="Wingdings" w:hint="default"/>
+      </w:rPr>
+    </w:lvl>
+    <w:lvl w:ilvl="6" w:tplc="08090001" w:tentative="1">
+      <w:start w:val="1"/>
+      <w:numFmt w:val="bullet"/>
+      <w:lvlText w:val=""/>
+      <w:lvlJc w:val="left"/>
+      <w:pPr>
+        <w:ind w:left="5040" w:hanging="360"/>
+      </w:pPr>
+      <w:rPr>
+        <w:rFonts w:ascii="Symbol" w:hAnsi="Symbol" w:hint="default"/>
+      </w:rPr>
+    </w:lvl>
+    <w:lvl w:ilvl="7" w:tplc="08090003" w:tentative="1">
+      <w:start w:val="1"/>
+      <w:numFmt w:val="bullet"/>
+      <w:lvlText w:val="o"/>
+      <w:lvlJc w:val="left"/>
+      <w:pPr>
+        <w:ind w:left="5760" w:hanging="360"/>
+      </w:pPr>
+      <w:rPr>
+        <w:rFonts w:ascii="Courier New" w:hAnsi="Courier New" w:cs="Courier New" w:hint="default"/>
+      </w:rPr>
+    </w:lvl>
+    <w:lvl w:ilvl="8" w:tplc="08090005" w:tentative="1">
+      <w:start w:val="1"/>
+      <w:numFmt w:val="bullet"/>
+      <w:lvlText w:val=""/>
+      <w:lvlJc w:val="left"/>
+      <w:pPr>
+        <w:ind w:left="6480" w:hanging="360"/>
+      </w:pPr>
+      <w:rPr>
+        <w:rFonts w:ascii="Wingdings" w:hAnsi="Wingdings" w:hint="default"/>
+      </w:rPr>
+    </w:lvl>
+  </w:abstractNum>
+  <w:abstractNum w:abstractNumId="31" w15:restartNumberingAfterBreak="0">
+    <w:nsid w:val="63712E30"/>
+    <w:multiLevelType w:val="multilevel"/>
+    <w:tmpl w:val="0809001F"/>
+    <w:lvl w:ilvl="0">
+      <w:start w:val="1"/>
+      <w:numFmt w:val="decimal"/>
+      <w:lvlText w:val="%1."/>
+      <w:lvlJc w:val="left"/>
+      <w:pPr>
+        <w:ind w:left="360" w:hanging="360"/>
+      </w:pPr>
+    </w:lvl>
+    <w:lvl w:ilvl="1">
+      <w:start w:val="1"/>
+      <w:numFmt w:val="decimal"/>
+      <w:lvlText w:val="%1.%2."/>
+      <w:lvlJc w:val="left"/>
+      <w:pPr>
+        <w:ind w:left="792" w:hanging="432"/>
+      </w:pPr>
+    </w:lvl>
+    <w:lvl w:ilvl="2">
+      <w:start w:val="1"/>
+      <w:numFmt w:val="decimal"/>
+      <w:lvlText w:val="%1.%2.%3."/>
+      <w:lvlJc w:val="left"/>
+      <w:pPr>
+        <w:ind w:left="1224" w:hanging="504"/>
+      </w:pPr>
+    </w:lvl>
+    <w:lvl w:ilvl="3">
+      <w:start w:val="1"/>
+      <w:numFmt w:val="decimal"/>
+      <w:lvlText w:val="%1.%2.%3.%4."/>
+      <w:lvlJc w:val="left"/>
+      <w:pPr>
+        <w:ind w:left="1728" w:hanging="648"/>
+      </w:pPr>
+    </w:lvl>
+    <w:lvl w:ilvl="4">
+      <w:start w:val="1"/>
+      <w:numFmt w:val="decimal"/>
+      <w:lvlText w:val="%1.%2.%3.%4.%5."/>
+      <w:lvlJc w:val="left"/>
+      <w:pPr>
+        <w:ind w:left="2232" w:hanging="792"/>
+      </w:pPr>
+    </w:lvl>
+    <w:lvl w:ilvl="5">
+      <w:start w:val="1"/>
+      <w:numFmt w:val="decimal"/>
+      <w:lvlText w:val="%1.%2.%3.%4.%5.%6."/>
+      <w:lvlJc w:val="left"/>
+      <w:pPr>
+        <w:ind w:left="2736" w:hanging="936"/>
+      </w:pPr>
+    </w:lvl>
+    <w:lvl w:ilvl="6">
+      <w:start w:val="1"/>
+      <w:numFmt w:val="decimal"/>
+      <w:lvlText w:val="%1.%2.%3.%4.%5.%6.%7."/>
+      <w:lvlJc w:val="left"/>
+      <w:pPr>
+        <w:ind w:left="3240" w:hanging="1080"/>
+      </w:pPr>
+    </w:lvl>
+    <w:lvl w:ilvl="7">
+      <w:start w:val="1"/>
+      <w:numFmt w:val="decimal"/>
+      <w:lvlText w:val="%1.%2.%3.%4.%5.%6.%7.%8."/>
+      <w:lvlJc w:val="left"/>
+      <w:pPr>
+        <w:ind w:left="3744" w:hanging="1224"/>
+      </w:pPr>
+    </w:lvl>
+    <w:lvl w:ilvl="8">
+      <w:start w:val="1"/>
+      <w:numFmt w:val="decimal"/>
+      <w:lvlText w:val="%1.%2.%3.%4.%5.%6.%7.%8.%9."/>
+      <w:lvlJc w:val="left"/>
+      <w:pPr>
+        <w:ind w:left="4320" w:hanging="1440"/>
+      </w:pPr>
+    </w:lvl>
+  </w:abstractNum>
+  <w:abstractNum w:abstractNumId="32" w15:restartNumberingAfterBreak="0">
     <w:nsid w:val="64D79BFF"/>
     <w:multiLevelType w:val="hybridMultilevel"/>
     <w:tmpl w:val="470CFD0E"/>
@@ -33214,7 +36832,319 @@
       </w:rPr>
     </w:lvl>
   </w:abstractNum>
-  <w:abstractNum w:abstractNumId="17" w15:restartNumberingAfterBreak="0">
+  <w:abstractNum w:abstractNumId="33" w15:restartNumberingAfterBreak="0">
+    <w:nsid w:val="6DEE15A4"/>
+    <w:multiLevelType w:val="multilevel"/>
+    <w:tmpl w:val="0809001F"/>
+    <w:lvl w:ilvl="0">
+      <w:start w:val="1"/>
+      <w:numFmt w:val="decimal"/>
+      <w:lvlText w:val="%1."/>
+      <w:lvlJc w:val="left"/>
+      <w:pPr>
+        <w:ind w:left="360" w:hanging="360"/>
+      </w:pPr>
+    </w:lvl>
+    <w:lvl w:ilvl="1">
+      <w:start w:val="1"/>
+      <w:numFmt w:val="decimal"/>
+      <w:lvlText w:val="%1.%2."/>
+      <w:lvlJc w:val="left"/>
+      <w:pPr>
+        <w:ind w:left="792" w:hanging="432"/>
+      </w:pPr>
+    </w:lvl>
+    <w:lvl w:ilvl="2">
+      <w:start w:val="1"/>
+      <w:numFmt w:val="decimal"/>
+      <w:lvlText w:val="%1.%2.%3."/>
+      <w:lvlJc w:val="left"/>
+      <w:pPr>
+        <w:ind w:left="1224" w:hanging="504"/>
+      </w:pPr>
+    </w:lvl>
+    <w:lvl w:ilvl="3">
+      <w:start w:val="1"/>
+      <w:numFmt w:val="decimal"/>
+      <w:lvlText w:val="%1.%2.%3.%4."/>
+      <w:lvlJc w:val="left"/>
+      <w:pPr>
+        <w:ind w:left="1728" w:hanging="648"/>
+      </w:pPr>
+    </w:lvl>
+    <w:lvl w:ilvl="4">
+      <w:start w:val="1"/>
+      <w:numFmt w:val="decimal"/>
+      <w:lvlText w:val="%1.%2.%3.%4.%5."/>
+      <w:lvlJc w:val="left"/>
+      <w:pPr>
+        <w:ind w:left="2232" w:hanging="792"/>
+      </w:pPr>
+    </w:lvl>
+    <w:lvl w:ilvl="5">
+      <w:start w:val="1"/>
+      <w:numFmt w:val="decimal"/>
+      <w:lvlText w:val="%1.%2.%3.%4.%5.%6."/>
+      <w:lvlJc w:val="left"/>
+      <w:pPr>
+        <w:ind w:left="2736" w:hanging="936"/>
+      </w:pPr>
+    </w:lvl>
+    <w:lvl w:ilvl="6">
+      <w:start w:val="1"/>
+      <w:numFmt w:val="decimal"/>
+      <w:lvlText w:val="%1.%2.%3.%4.%5.%6.%7."/>
+      <w:lvlJc w:val="left"/>
+      <w:pPr>
+        <w:ind w:left="3240" w:hanging="1080"/>
+      </w:pPr>
+    </w:lvl>
+    <w:lvl w:ilvl="7">
+      <w:start w:val="1"/>
+      <w:numFmt w:val="decimal"/>
+      <w:lvlText w:val="%1.%2.%3.%4.%5.%6.%7.%8."/>
+      <w:lvlJc w:val="left"/>
+      <w:pPr>
+        <w:ind w:left="3744" w:hanging="1224"/>
+      </w:pPr>
+    </w:lvl>
+    <w:lvl w:ilvl="8">
+      <w:start w:val="1"/>
+      <w:numFmt w:val="decimal"/>
+      <w:lvlText w:val="%1.%2.%3.%4.%5.%6.%7.%8.%9."/>
+      <w:lvlJc w:val="left"/>
+      <w:pPr>
+        <w:ind w:left="4320" w:hanging="1440"/>
+      </w:pPr>
+    </w:lvl>
+  </w:abstractNum>
+  <w:abstractNum w:abstractNumId="34" w15:restartNumberingAfterBreak="0">
+    <w:nsid w:val="725F0983"/>
+    <w:multiLevelType w:val="multilevel"/>
+    <w:tmpl w:val="A962BEEE"/>
+    <w:lvl w:ilvl="0">
+      <w:start w:val="1"/>
+      <w:numFmt w:val="bullet"/>
+      <w:lvlText w:val=""/>
+      <w:lvlJc w:val="left"/>
+      <w:pPr>
+        <w:ind w:left="360" w:hanging="360"/>
+      </w:pPr>
+      <w:rPr>
+        <w:rFonts w:ascii="Symbol" w:hAnsi="Symbol" w:hint="default"/>
+      </w:rPr>
+    </w:lvl>
+    <w:lvl w:ilvl="1">
+      <w:start w:val="1"/>
+      <w:numFmt w:val="decimal"/>
+      <w:lvlText w:val="%1.%2."/>
+      <w:lvlJc w:val="left"/>
+      <w:pPr>
+        <w:ind w:left="360" w:hanging="360"/>
+      </w:pPr>
+      <w:rPr>
+        <w:rFonts w:hint="default"/>
+      </w:rPr>
+    </w:lvl>
+    <w:lvl w:ilvl="2">
+      <w:start w:val="1"/>
+      <w:numFmt w:val="decimal"/>
+      <w:lvlText w:val="%1.%2.%3."/>
+      <w:lvlJc w:val="left"/>
+      <w:pPr>
+        <w:ind w:left="720" w:hanging="720"/>
+      </w:pPr>
+      <w:rPr>
+        <w:rFonts w:hint="default"/>
+      </w:rPr>
+    </w:lvl>
+    <w:lvl w:ilvl="3">
+      <w:start w:val="1"/>
+      <w:numFmt w:val="decimal"/>
+      <w:lvlText w:val="%1.%2.%3.%4."/>
+      <w:lvlJc w:val="left"/>
+      <w:pPr>
+        <w:ind w:left="720" w:hanging="720"/>
+      </w:pPr>
+      <w:rPr>
+        <w:rFonts w:hint="default"/>
+      </w:rPr>
+    </w:lvl>
+    <w:lvl w:ilvl="4">
+      <w:start w:val="1"/>
+      <w:numFmt w:val="decimal"/>
+      <w:lvlText w:val="%1.%2.%3.%4.%5."/>
+      <w:lvlJc w:val="left"/>
+      <w:pPr>
+        <w:ind w:left="1080" w:hanging="1080"/>
+      </w:pPr>
+      <w:rPr>
+        <w:rFonts w:hint="default"/>
+      </w:rPr>
+    </w:lvl>
+    <w:lvl w:ilvl="5">
+      <w:start w:val="1"/>
+      <w:numFmt w:val="decimal"/>
+      <w:lvlText w:val="%1.%2.%3.%4.%5.%6."/>
+      <w:lvlJc w:val="left"/>
+      <w:pPr>
+        <w:ind w:left="1080" w:hanging="1080"/>
+      </w:pPr>
+      <w:rPr>
+        <w:rFonts w:hint="default"/>
+      </w:rPr>
+    </w:lvl>
+    <w:lvl w:ilvl="6">
+      <w:start w:val="1"/>
+      <w:numFmt w:val="decimal"/>
+      <w:lvlText w:val="%1.%2.%3.%4.%5.%6.%7."/>
+      <w:lvlJc w:val="left"/>
+      <w:pPr>
+        <w:ind w:left="1440" w:hanging="1440"/>
+      </w:pPr>
+      <w:rPr>
+        <w:rFonts w:hint="default"/>
+      </w:rPr>
+    </w:lvl>
+    <w:lvl w:ilvl="7">
+      <w:start w:val="1"/>
+      <w:numFmt w:val="decimal"/>
+      <w:lvlText w:val="%1.%2.%3.%4.%5.%6.%7.%8."/>
+      <w:lvlJc w:val="left"/>
+      <w:pPr>
+        <w:ind w:left="1440" w:hanging="1440"/>
+      </w:pPr>
+      <w:rPr>
+        <w:rFonts w:hint="default"/>
+      </w:rPr>
+    </w:lvl>
+    <w:lvl w:ilvl="8">
+      <w:start w:val="1"/>
+      <w:numFmt w:val="decimal"/>
+      <w:lvlText w:val="%1.%2.%3.%4.%5.%6.%7.%8.%9."/>
+      <w:lvlJc w:val="left"/>
+      <w:pPr>
+        <w:ind w:left="1800" w:hanging="1800"/>
+      </w:pPr>
+      <w:rPr>
+        <w:rFonts w:hint="default"/>
+      </w:rPr>
+    </w:lvl>
+  </w:abstractNum>
+  <w:abstractNum w:abstractNumId="35" w15:restartNumberingAfterBreak="0">
+    <w:nsid w:val="75406439"/>
+    <w:multiLevelType w:val="multilevel"/>
+    <w:tmpl w:val="58B2387C"/>
+    <w:lvl w:ilvl="0">
+      <w:start w:val="3"/>
+      <w:numFmt w:val="decimal"/>
+      <w:lvlText w:val="%1."/>
+      <w:lvlJc w:val="left"/>
+      <w:pPr>
+        <w:ind w:left="360" w:hanging="360"/>
+      </w:pPr>
+      <w:rPr>
+        <w:rFonts w:hint="default"/>
+      </w:rPr>
+    </w:lvl>
+    <w:lvl w:ilvl="1">
+      <w:start w:val="1"/>
+      <w:numFmt w:val="decimal"/>
+      <w:lvlText w:val="%1.%2."/>
+      <w:lvlJc w:val="left"/>
+      <w:pPr>
+        <w:ind w:left="360" w:hanging="360"/>
+      </w:pPr>
+      <w:rPr>
+        <w:rFonts w:hint="default"/>
+      </w:rPr>
+    </w:lvl>
+    <w:lvl w:ilvl="2">
+      <w:start w:val="1"/>
+      <w:numFmt w:val="decimal"/>
+      <w:lvlText w:val="%1.%2.%3."/>
+      <w:lvlJc w:val="left"/>
+      <w:pPr>
+        <w:ind w:left="720" w:hanging="720"/>
+      </w:pPr>
+      <w:rPr>
+        <w:rFonts w:hint="default"/>
+      </w:rPr>
+    </w:lvl>
+    <w:lvl w:ilvl="3">
+      <w:start w:val="1"/>
+      <w:numFmt w:val="decimal"/>
+      <w:lvlText w:val="%1.%2.%3.%4."/>
+      <w:lvlJc w:val="left"/>
+      <w:pPr>
+        <w:ind w:left="720" w:hanging="720"/>
+      </w:pPr>
+      <w:rPr>
+        <w:rFonts w:hint="default"/>
+      </w:rPr>
+    </w:lvl>
+    <w:lvl w:ilvl="4">
+      <w:start w:val="1"/>
+      <w:numFmt w:val="decimal"/>
+      <w:lvlText w:val="%1.%2.%3.%4.%5."/>
+      <w:lvlJc w:val="left"/>
+      <w:pPr>
+        <w:ind w:left="1080" w:hanging="1080"/>
+      </w:pPr>
+      <w:rPr>
+        <w:rFonts w:hint="default"/>
+      </w:rPr>
+    </w:lvl>
+    <w:lvl w:ilvl="5">
+      <w:start w:val="1"/>
+      <w:numFmt w:val="decimal"/>
+      <w:lvlText w:val="%1.%2.%3.%4.%5.%6."/>
+      <w:lvlJc w:val="left"/>
+      <w:pPr>
+        <w:ind w:left="1080" w:hanging="1080"/>
+      </w:pPr>
+      <w:rPr>
+        <w:rFonts w:hint="default"/>
+      </w:rPr>
+    </w:lvl>
+    <w:lvl w:ilvl="6">
+      <w:start w:val="1"/>
+      <w:numFmt w:val="decimal"/>
+      <w:lvlText w:val="%1.%2.%3.%4.%5.%6.%7."/>
+      <w:lvlJc w:val="left"/>
+      <w:pPr>
+        <w:ind w:left="1440" w:hanging="1440"/>
+      </w:pPr>
+      <w:rPr>
+        <w:rFonts w:hint="default"/>
+      </w:rPr>
+    </w:lvl>
+    <w:lvl w:ilvl="7">
+      <w:start w:val="1"/>
+      <w:numFmt w:val="decimal"/>
+      <w:lvlText w:val="%1.%2.%3.%4.%5.%6.%7.%8."/>
+      <w:lvlJc w:val="left"/>
+      <w:pPr>
+        <w:ind w:left="1440" w:hanging="1440"/>
+      </w:pPr>
+      <w:rPr>
+        <w:rFonts w:hint="default"/>
+      </w:rPr>
+    </w:lvl>
+    <w:lvl w:ilvl="8">
+      <w:start w:val="1"/>
+      <w:numFmt w:val="decimal"/>
+      <w:lvlText w:val="%1.%2.%3.%4.%5.%6.%7.%8.%9."/>
+      <w:lvlJc w:val="left"/>
+      <w:pPr>
+        <w:ind w:left="1800" w:hanging="1800"/>
+      </w:pPr>
+      <w:rPr>
+        <w:rFonts w:hint="default"/>
+      </w:rPr>
+    </w:lvl>
+  </w:abstractNum>
+  <w:abstractNum w:abstractNumId="36" w15:restartNumberingAfterBreak="0">
     <w:nsid w:val="76F2039E"/>
     <w:multiLevelType w:val="hybridMultilevel"/>
     <w:tmpl w:val="A3CE7EAE"/>
@@ -33303,7 +37233,7 @@
       </w:pPr>
     </w:lvl>
   </w:abstractNum>
-  <w:abstractNum w:abstractNumId="18" w15:restartNumberingAfterBreak="0">
+  <w:abstractNum w:abstractNumId="37" w15:restartNumberingAfterBreak="0">
     <w:nsid w:val="7F4A01B8"/>
     <w:multiLevelType w:val="hybridMultilevel"/>
     <w:tmpl w:val="3F2A9F88"/>
@@ -33389,7 +37319,7 @@
       </w:pPr>
     </w:lvl>
   </w:abstractNum>
-  <w:abstractNum w:abstractNumId="19" w15:restartNumberingAfterBreak="0">
+  <w:abstractNum w:abstractNumId="38" w15:restartNumberingAfterBreak="0">
     <w:nsid w:val="7F5B311C"/>
     <w:multiLevelType w:val="hybridMultilevel"/>
     <w:tmpl w:val="3CF27734"/>
@@ -33476,64 +37406,121 @@
     </w:lvl>
   </w:abstractNum>
   <w:num w:numId="1" w16cid:durableId="909386447">
-    <w:abstractNumId w:val="10"/>
+    <w:abstractNumId w:val="19"/>
   </w:num>
   <w:num w:numId="2" w16cid:durableId="1080325027">
     <w:abstractNumId w:val="0"/>
   </w:num>
   <w:num w:numId="3" w16cid:durableId="930578122">
+    <w:abstractNumId w:val="7"/>
+  </w:num>
+  <w:num w:numId="4" w16cid:durableId="1570075869">
+    <w:abstractNumId w:val="2"/>
+  </w:num>
+  <w:num w:numId="5" w16cid:durableId="1742827617">
+    <w:abstractNumId w:val="20"/>
+  </w:num>
+  <w:num w:numId="6" w16cid:durableId="360126611">
+    <w:abstractNumId w:val="27"/>
+  </w:num>
+  <w:num w:numId="7" w16cid:durableId="47807219">
+    <w:abstractNumId w:val="3"/>
+  </w:num>
+  <w:num w:numId="8" w16cid:durableId="432626544">
+    <w:abstractNumId w:val="32"/>
+  </w:num>
+  <w:num w:numId="9" w16cid:durableId="847866177">
+    <w:abstractNumId w:val="21"/>
+  </w:num>
+  <w:num w:numId="10" w16cid:durableId="928077365">
+    <w:abstractNumId w:val="5"/>
+  </w:num>
+  <w:num w:numId="11" w16cid:durableId="2038314661">
+    <w:abstractNumId w:val="23"/>
+  </w:num>
+  <w:num w:numId="12" w16cid:durableId="501316689">
+    <w:abstractNumId w:val="16"/>
+  </w:num>
+  <w:num w:numId="13" w16cid:durableId="194000359">
+    <w:abstractNumId w:val="14"/>
+  </w:num>
+  <w:num w:numId="14" w16cid:durableId="375009088">
+    <w:abstractNumId w:val="38"/>
+  </w:num>
+  <w:num w:numId="15" w16cid:durableId="1489858668">
+    <w:abstractNumId w:val="15"/>
+  </w:num>
+  <w:num w:numId="16" w16cid:durableId="971789328">
+    <w:abstractNumId w:val="29"/>
+  </w:num>
+  <w:num w:numId="17" w16cid:durableId="18704500">
+    <w:abstractNumId w:val="37"/>
+  </w:num>
+  <w:num w:numId="18" w16cid:durableId="136580642">
+    <w:abstractNumId w:val="10"/>
+  </w:num>
+  <w:num w:numId="19" w16cid:durableId="1275791776">
+    <w:abstractNumId w:val="12"/>
+  </w:num>
+  <w:num w:numId="20" w16cid:durableId="1699695093">
+    <w:abstractNumId w:val="36"/>
+  </w:num>
+  <w:num w:numId="21" w16cid:durableId="2117559948">
+    <w:abstractNumId w:val="30"/>
+  </w:num>
+  <w:num w:numId="22" w16cid:durableId="845823198">
+    <w:abstractNumId w:val="31"/>
+  </w:num>
+  <w:num w:numId="23" w16cid:durableId="2089837547">
+    <w:abstractNumId w:val="33"/>
+  </w:num>
+  <w:num w:numId="24" w16cid:durableId="867134331">
+    <w:abstractNumId w:val="35"/>
+  </w:num>
+  <w:num w:numId="25" w16cid:durableId="1311909348">
+    <w:abstractNumId w:val="13"/>
+  </w:num>
+  <w:num w:numId="26" w16cid:durableId="854541114">
+    <w:abstractNumId w:val="22"/>
+  </w:num>
+  <w:num w:numId="27" w16cid:durableId="1261334959">
     <w:abstractNumId w:val="4"/>
   </w:num>
-  <w:num w:numId="4" w16cid:durableId="1570075869">
+  <w:num w:numId="28" w16cid:durableId="230698209">
+    <w:abstractNumId w:val="34"/>
+  </w:num>
+  <w:num w:numId="29" w16cid:durableId="904411305">
+    <w:abstractNumId w:val="28"/>
+  </w:num>
+  <w:num w:numId="30" w16cid:durableId="1132749719">
+    <w:abstractNumId w:val="26"/>
+  </w:num>
+  <w:num w:numId="31" w16cid:durableId="419376591">
+    <w:abstractNumId w:val="11"/>
+  </w:num>
+  <w:num w:numId="32" w16cid:durableId="1871800336">
     <w:abstractNumId w:val="1"/>
   </w:num>
-  <w:num w:numId="5" w16cid:durableId="1742827617">
-    <w:abstractNumId w:val="11"/>
+  <w:num w:numId="33" w16cid:durableId="1564410279">
+    <w:abstractNumId w:val="6"/>
   </w:num>
-  <w:num w:numId="6" w16cid:durableId="360126611">
-    <w:abstractNumId w:val="14"/>
+  <w:num w:numId="34" w16cid:durableId="353894697">
+    <w:abstractNumId w:val="18"/>
   </w:num>
-  <w:num w:numId="7" w16cid:durableId="47807219">
-    <w:abstractNumId w:val="2"/>
+  <w:num w:numId="35" w16cid:durableId="1917085477">
+    <w:abstractNumId w:val="24"/>
   </w:num>
-  <w:num w:numId="8" w16cid:durableId="432626544">
-    <w:abstractNumId w:val="16"/>
+  <w:num w:numId="36" w16cid:durableId="2142065573">
+    <w:abstractNumId w:val="17"/>
   </w:num>
-  <w:num w:numId="9" w16cid:durableId="847866177">
-    <w:abstractNumId w:val="12"/>
+  <w:num w:numId="37" w16cid:durableId="2091005028">
+    <w:abstractNumId w:val="8"/>
   </w:num>
-  <w:num w:numId="10" w16cid:durableId="928077365">
-    <w:abstractNumId w:val="3"/>
-  </w:num>
-  <w:num w:numId="11" w16cid:durableId="2038314661">
-    <w:abstractNumId w:val="13"/>
-  </w:num>
-  <w:num w:numId="12" w16cid:durableId="501316689">
+  <w:num w:numId="38" w16cid:durableId="1652829500">
     <w:abstractNumId w:val="9"/>
   </w:num>
-  <w:num w:numId="13" w16cid:durableId="194000359">
-    <w:abstractNumId w:val="7"/>
-  </w:num>
-  <w:num w:numId="14" w16cid:durableId="375009088">
-    <w:abstractNumId w:val="19"/>
-  </w:num>
-  <w:num w:numId="15" w16cid:durableId="1489858668">
-    <w:abstractNumId w:val="8"/>
-  </w:num>
-  <w:num w:numId="16" w16cid:durableId="971789328">
-    <w:abstractNumId w:val="15"/>
-  </w:num>
-  <w:num w:numId="17" w16cid:durableId="18704500">
-    <w:abstractNumId w:val="18"/>
-  </w:num>
-  <w:num w:numId="18" w16cid:durableId="136580642">
-    <w:abstractNumId w:val="5"/>
-  </w:num>
-  <w:num w:numId="19" w16cid:durableId="1275791776">
-    <w:abstractNumId w:val="6"/>
-  </w:num>
-  <w:num w:numId="20" w16cid:durableId="1699695093">
-    <w:abstractNumId w:val="17"/>
+  <w:num w:numId="39" w16cid:durableId="1720201470">
+    <w:abstractNumId w:val="25"/>
   </w:num>
 </w:numbering>
 </file>
@@ -34142,6 +38129,21 @@
       <w:sz w:val="24"/>
     </w:rPr>
   </w:style>
+  <w:style w:type="paragraph" w:styleId="NormalWeb">
+    <w:name w:val="Normal (Web)"/>
+    <w:basedOn w:val="Normal"/>
+    <w:uiPriority w:val="99"/>
+    <w:unhideWhenUsed/>
+    <w:rsid w:val="00F8614A"/>
+    <w:pPr>
+      <w:spacing w:before="100" w:beforeAutospacing="1" w:after="100" w:afterAutospacing="1" w:line="240" w:lineRule="auto"/>
+    </w:pPr>
+    <w:rPr>
+      <w:rFonts w:eastAsia="Times New Roman" w:cs="Times New Roman"/>
+      <w:szCs w:val="24"/>
+      <w:lang w:val="en-RO" w:eastAsia="en-GB"/>
+    </w:rPr>
+  </w:style>
 </w:styles>
 </file>
 

</xml_diff>

<commit_message>
etapa 6 punctele 7 si 8
</commit_message>
<xml_diff>
--- a/Aplicatie SMURD1.docx
+++ b/Aplicatie SMURD1.docx
@@ -7412,15 +7412,7 @@
       </w:r>
       <w:proofErr w:type="spellEnd"/>
       <w:r>
-        <w:t xml:space="preserve"> </w:t>
-      </w:r>
-      <w:proofErr w:type="spellStart"/>
-      <w:r>
-        <w:t>si</w:t>
-      </w:r>
-      <w:proofErr w:type="spellEnd"/>
-      <w:r>
-        <w:t xml:space="preserve"> are </w:t>
+        <w:t xml:space="preserve"> si are </w:t>
       </w:r>
       <w:proofErr w:type="spellStart"/>
       <w:r>
@@ -14820,15 +14812,7 @@
             </w:r>
             <w:proofErr w:type="spellEnd"/>
             <w:r>
-              <w:t xml:space="preserve"> </w:t>
-            </w:r>
-            <w:proofErr w:type="spellStart"/>
-            <w:r>
-              <w:t>va</w:t>
-            </w:r>
-            <w:proofErr w:type="spellEnd"/>
-            <w:r>
-              <w:t xml:space="preserve"> </w:t>
+              <w:t xml:space="preserve"> va </w:t>
             </w:r>
             <w:proofErr w:type="spellStart"/>
             <w:r>
@@ -33927,21 +33911,21 @@
         <w:rPr>
           <w:lang w:val="en-US"/>
         </w:rPr>
-        <w:t xml:space="preserve">putea </w:t>
-      </w:r>
-      <w:proofErr w:type="spellEnd"/>
-      <w:r>
-        <w:rPr>
-          <w:lang w:val="en-US"/>
-        </w:rPr>
-        <w:t>s</w:t>
-      </w:r>
-      <w:proofErr w:type="spellStart"/>
-      <w:r>
-        <w:rPr>
-          <w:lang w:val="en-US"/>
-        </w:rPr>
-        <w:t>a</w:t>
+        <w:t>putea</w:t>
+      </w:r>
+      <w:proofErr w:type="spellEnd"/>
+      <w:r>
+        <w:rPr>
+          <w:lang w:val="en-US"/>
+        </w:rPr>
+        <w:t xml:space="preserve"> </w:t>
+      </w:r>
+      <w:proofErr w:type="spellStart"/>
+      <w:r>
+        <w:rPr>
+          <w:lang w:val="en-US"/>
+        </w:rPr>
+        <w:t>sa</w:t>
       </w:r>
       <w:proofErr w:type="spellEnd"/>
       <w:r>
@@ -36361,11 +36345,6 @@
     </w:p>
     <w:p>
       <w:pPr>
-        <w:spacing w:line="312" w:lineRule="auto"/>
-      </w:pPr>
-    </w:p>
-    <w:p>
-      <w:pPr>
         <w:pStyle w:val="Heading2"/>
       </w:pPr>
       <w:r>
@@ -36425,13 +36404,396 @@
         </w:rPr>
       </w:pPr>
       <w:r>
-        <w:rPr>
-          <w:rFonts w:ascii="Calibri" w:hAnsi="Calibri" w:cs="Calibri"/>
-          <w:sz w:val="22"/>
-          <w:szCs w:val="22"/>
-        </w:rPr>
-        <w:t>va observa utilizatorul controlul corect?</w:t>
-      </w:r>
+        <w:t xml:space="preserve">Va </w:t>
+      </w:r>
+      <w:r>
+        <w:rPr>
+          <w:rFonts w:ascii="Calibri" w:hAnsi="Calibri" w:cs="Calibri"/>
+          <w:sz w:val="22"/>
+          <w:szCs w:val="22"/>
+        </w:rPr>
+        <w:t>încerca utilizatorul să îndeplinească acțiunea prevăzută?</w:t>
+      </w:r>
+      <w:r>
+        <w:rPr>
+          <w:rFonts w:ascii="Calibri" w:hAnsi="Calibri" w:cs="Calibri"/>
+          <w:sz w:val="22"/>
+          <w:szCs w:val="22"/>
+          <w:lang w:val="en-US"/>
+        </w:rPr>
+        <w:t xml:space="preserve"> Desi nu </w:t>
+      </w:r>
+      <w:proofErr w:type="spellStart"/>
+      <w:r>
+        <w:rPr>
+          <w:rFonts w:ascii="Calibri" w:hAnsi="Calibri" w:cs="Calibri"/>
+          <w:sz w:val="22"/>
+          <w:szCs w:val="22"/>
+          <w:lang w:val="en-US"/>
+        </w:rPr>
+        <w:t>este</w:t>
+      </w:r>
+      <w:proofErr w:type="spellEnd"/>
+      <w:r>
+        <w:rPr>
+          <w:rFonts w:ascii="Calibri" w:hAnsi="Calibri" w:cs="Calibri"/>
+          <w:sz w:val="22"/>
+          <w:szCs w:val="22"/>
+          <w:lang w:val="en-US"/>
+        </w:rPr>
+        <w:t xml:space="preserve"> o </w:t>
+      </w:r>
+      <w:proofErr w:type="spellStart"/>
+      <w:r>
+        <w:rPr>
+          <w:rFonts w:ascii="Calibri" w:hAnsi="Calibri" w:cs="Calibri"/>
+          <w:sz w:val="22"/>
+          <w:szCs w:val="22"/>
+          <w:lang w:val="en-US"/>
+        </w:rPr>
+        <w:t>functie</w:t>
+      </w:r>
+      <w:proofErr w:type="spellEnd"/>
+      <w:r>
+        <w:rPr>
+          <w:rFonts w:ascii="Calibri" w:hAnsi="Calibri" w:cs="Calibri"/>
+          <w:sz w:val="22"/>
+          <w:szCs w:val="22"/>
+          <w:lang w:val="en-US"/>
+        </w:rPr>
+        <w:t xml:space="preserve"> </w:t>
+      </w:r>
+      <w:proofErr w:type="spellStart"/>
+      <w:r>
+        <w:rPr>
+          <w:rFonts w:ascii="Calibri" w:hAnsi="Calibri" w:cs="Calibri"/>
+          <w:sz w:val="22"/>
+          <w:szCs w:val="22"/>
+          <w:lang w:val="en-US"/>
+        </w:rPr>
+        <w:t>viatala</w:t>
+      </w:r>
+      <w:proofErr w:type="spellEnd"/>
+      <w:r>
+        <w:rPr>
+          <w:rFonts w:ascii="Calibri" w:hAnsi="Calibri" w:cs="Calibri"/>
+          <w:sz w:val="22"/>
+          <w:szCs w:val="22"/>
+          <w:lang w:val="en-US"/>
+        </w:rPr>
+        <w:t xml:space="preserve"> in </w:t>
+      </w:r>
+      <w:proofErr w:type="spellStart"/>
+      <w:r>
+        <w:rPr>
+          <w:rFonts w:ascii="Calibri" w:hAnsi="Calibri" w:cs="Calibri"/>
+          <w:sz w:val="22"/>
+          <w:szCs w:val="22"/>
+          <w:lang w:val="en-US"/>
+        </w:rPr>
+        <w:t>utilizarea</w:t>
+      </w:r>
+      <w:proofErr w:type="spellEnd"/>
+      <w:r>
+        <w:rPr>
+          <w:rFonts w:ascii="Calibri" w:hAnsi="Calibri" w:cs="Calibri"/>
+          <w:sz w:val="22"/>
+          <w:szCs w:val="22"/>
+          <w:lang w:val="en-US"/>
+        </w:rPr>
+        <w:t xml:space="preserve"> </w:t>
+      </w:r>
+      <w:proofErr w:type="spellStart"/>
+      <w:r>
+        <w:rPr>
+          <w:rFonts w:ascii="Calibri" w:hAnsi="Calibri" w:cs="Calibri"/>
+          <w:sz w:val="22"/>
+          <w:szCs w:val="22"/>
+          <w:lang w:val="en-US"/>
+        </w:rPr>
+        <w:t>aplicatiei</w:t>
+      </w:r>
+      <w:proofErr w:type="spellEnd"/>
+      <w:r>
+        <w:rPr>
+          <w:rFonts w:ascii="Calibri" w:hAnsi="Calibri" w:cs="Calibri"/>
+          <w:sz w:val="22"/>
+          <w:szCs w:val="22"/>
+          <w:lang w:val="en-US"/>
+        </w:rPr>
+        <w:t xml:space="preserve">, </w:t>
+      </w:r>
+      <w:proofErr w:type="spellStart"/>
+      <w:r>
+        <w:rPr>
+          <w:rFonts w:ascii="Calibri" w:hAnsi="Calibri" w:cs="Calibri"/>
+          <w:sz w:val="22"/>
+          <w:szCs w:val="22"/>
+          <w:lang w:val="en-US"/>
+        </w:rPr>
+        <w:t>utilizatorul</w:t>
+      </w:r>
+      <w:proofErr w:type="spellEnd"/>
+      <w:r>
+        <w:rPr>
+          <w:rFonts w:ascii="Calibri" w:hAnsi="Calibri" w:cs="Calibri"/>
+          <w:sz w:val="22"/>
+          <w:szCs w:val="22"/>
+          <w:lang w:val="en-US"/>
+        </w:rPr>
+        <w:t xml:space="preserve"> </w:t>
+      </w:r>
+      <w:proofErr w:type="spellStart"/>
+      <w:r>
+        <w:rPr>
+          <w:rFonts w:ascii="Calibri" w:hAnsi="Calibri" w:cs="Calibri"/>
+          <w:sz w:val="22"/>
+          <w:szCs w:val="22"/>
+          <w:lang w:val="en-US"/>
+        </w:rPr>
+        <w:t>va</w:t>
+      </w:r>
+      <w:proofErr w:type="spellEnd"/>
+      <w:r>
+        <w:rPr>
+          <w:rFonts w:ascii="Calibri" w:hAnsi="Calibri" w:cs="Calibri"/>
+          <w:sz w:val="22"/>
+          <w:szCs w:val="22"/>
+          <w:lang w:val="en-US"/>
+        </w:rPr>
+        <w:t xml:space="preserve"> </w:t>
+      </w:r>
+      <w:proofErr w:type="spellStart"/>
+      <w:r>
+        <w:rPr>
+          <w:rFonts w:ascii="Calibri" w:hAnsi="Calibri" w:cs="Calibri"/>
+          <w:sz w:val="22"/>
+          <w:szCs w:val="22"/>
+          <w:lang w:val="en-US"/>
+        </w:rPr>
+        <w:t>incerca</w:t>
+      </w:r>
+      <w:proofErr w:type="spellEnd"/>
+      <w:r>
+        <w:rPr>
+          <w:rFonts w:ascii="Calibri" w:hAnsi="Calibri" w:cs="Calibri"/>
+          <w:sz w:val="22"/>
+          <w:szCs w:val="22"/>
+          <w:lang w:val="en-US"/>
+        </w:rPr>
+        <w:t xml:space="preserve"> </w:t>
+      </w:r>
+      <w:proofErr w:type="spellStart"/>
+      <w:r>
+        <w:rPr>
+          <w:rFonts w:ascii="Calibri" w:hAnsi="Calibri" w:cs="Calibri"/>
+          <w:sz w:val="22"/>
+          <w:szCs w:val="22"/>
+          <w:lang w:val="en-US"/>
+        </w:rPr>
+        <w:t>sa</w:t>
+      </w:r>
+      <w:proofErr w:type="spellEnd"/>
+      <w:r>
+        <w:rPr>
+          <w:rFonts w:ascii="Calibri" w:hAnsi="Calibri" w:cs="Calibri"/>
+          <w:sz w:val="22"/>
+          <w:szCs w:val="22"/>
+          <w:lang w:val="en-US"/>
+        </w:rPr>
+        <w:t xml:space="preserve"> </w:t>
+      </w:r>
+      <w:proofErr w:type="spellStart"/>
+      <w:r>
+        <w:rPr>
+          <w:rFonts w:ascii="Calibri" w:hAnsi="Calibri" w:cs="Calibri"/>
+          <w:sz w:val="22"/>
+          <w:szCs w:val="22"/>
+          <w:lang w:val="en-US"/>
+        </w:rPr>
+        <w:t>indeplineasca</w:t>
+      </w:r>
+      <w:proofErr w:type="spellEnd"/>
+      <w:r>
+        <w:rPr>
+          <w:rFonts w:ascii="Calibri" w:hAnsi="Calibri" w:cs="Calibri"/>
+          <w:sz w:val="22"/>
+          <w:szCs w:val="22"/>
+          <w:lang w:val="en-US"/>
+        </w:rPr>
+        <w:t xml:space="preserve"> </w:t>
+      </w:r>
+      <w:proofErr w:type="spellStart"/>
+      <w:r>
+        <w:rPr>
+          <w:rFonts w:ascii="Calibri" w:hAnsi="Calibri" w:cs="Calibri"/>
+          <w:sz w:val="22"/>
+          <w:szCs w:val="22"/>
+          <w:lang w:val="en-US"/>
+        </w:rPr>
+        <w:t>actiunea</w:t>
+      </w:r>
+      <w:proofErr w:type="spellEnd"/>
+      <w:r>
+        <w:rPr>
+          <w:rFonts w:ascii="Calibri" w:hAnsi="Calibri" w:cs="Calibri"/>
+          <w:sz w:val="22"/>
+          <w:szCs w:val="22"/>
+          <w:lang w:val="en-US"/>
+        </w:rPr>
+        <w:t xml:space="preserve"> </w:t>
+      </w:r>
+      <w:proofErr w:type="spellStart"/>
+      <w:r>
+        <w:rPr>
+          <w:rFonts w:ascii="Calibri" w:hAnsi="Calibri" w:cs="Calibri"/>
+          <w:sz w:val="22"/>
+          <w:szCs w:val="22"/>
+          <w:lang w:val="en-US"/>
+        </w:rPr>
+        <w:t>prevazuta</w:t>
+      </w:r>
+      <w:proofErr w:type="spellEnd"/>
+      <w:r>
+        <w:rPr>
+          <w:rFonts w:ascii="Calibri" w:hAnsi="Calibri" w:cs="Calibri"/>
+          <w:sz w:val="22"/>
+          <w:szCs w:val="22"/>
+          <w:lang w:val="en-US"/>
+        </w:rPr>
+        <w:t xml:space="preserve"> </w:t>
+      </w:r>
+      <w:proofErr w:type="spellStart"/>
+      <w:r>
+        <w:rPr>
+          <w:rFonts w:ascii="Calibri" w:hAnsi="Calibri" w:cs="Calibri"/>
+          <w:sz w:val="22"/>
+          <w:szCs w:val="22"/>
+          <w:lang w:val="en-US"/>
+        </w:rPr>
+        <w:t>deoarece</w:t>
+      </w:r>
+      <w:proofErr w:type="spellEnd"/>
+      <w:r>
+        <w:rPr>
+          <w:rFonts w:ascii="Calibri" w:hAnsi="Calibri" w:cs="Calibri"/>
+          <w:sz w:val="22"/>
+          <w:szCs w:val="22"/>
+          <w:lang w:val="en-US"/>
+        </w:rPr>
+        <w:t xml:space="preserve"> il </w:t>
+      </w:r>
+      <w:proofErr w:type="spellStart"/>
+      <w:r>
+        <w:rPr>
+          <w:rFonts w:ascii="Calibri" w:hAnsi="Calibri" w:cs="Calibri"/>
+          <w:sz w:val="22"/>
+          <w:szCs w:val="22"/>
+          <w:lang w:val="en-US"/>
+        </w:rPr>
+        <w:t>va</w:t>
+      </w:r>
+      <w:proofErr w:type="spellEnd"/>
+      <w:r>
+        <w:rPr>
+          <w:rFonts w:ascii="Calibri" w:hAnsi="Calibri" w:cs="Calibri"/>
+          <w:sz w:val="22"/>
+          <w:szCs w:val="22"/>
+          <w:lang w:val="en-US"/>
+        </w:rPr>
+        <w:t xml:space="preserve"> </w:t>
+      </w:r>
+      <w:proofErr w:type="spellStart"/>
+      <w:r>
+        <w:rPr>
+          <w:rFonts w:ascii="Calibri" w:hAnsi="Calibri" w:cs="Calibri"/>
+          <w:sz w:val="22"/>
+          <w:szCs w:val="22"/>
+          <w:lang w:val="en-US"/>
+        </w:rPr>
+        <w:t>indruma</w:t>
+      </w:r>
+      <w:proofErr w:type="spellEnd"/>
+      <w:r>
+        <w:rPr>
+          <w:rFonts w:ascii="Calibri" w:hAnsi="Calibri" w:cs="Calibri"/>
+          <w:sz w:val="22"/>
+          <w:szCs w:val="22"/>
+          <w:lang w:val="en-US"/>
+        </w:rPr>
+        <w:t xml:space="preserve"> in </w:t>
+      </w:r>
+      <w:proofErr w:type="gramStart"/>
+      <w:r>
+        <w:rPr>
+          <w:rFonts w:ascii="Calibri" w:hAnsi="Calibri" w:cs="Calibri"/>
+          <w:sz w:val="22"/>
+          <w:szCs w:val="22"/>
+          <w:lang w:val="en-US"/>
+        </w:rPr>
+        <w:t>a</w:t>
+      </w:r>
+      <w:proofErr w:type="gramEnd"/>
+      <w:r>
+        <w:rPr>
+          <w:rFonts w:ascii="Calibri" w:hAnsi="Calibri" w:cs="Calibri"/>
+          <w:sz w:val="22"/>
+          <w:szCs w:val="22"/>
+          <w:lang w:val="en-US"/>
+        </w:rPr>
+        <w:t xml:space="preserve"> </w:t>
+      </w:r>
+      <w:proofErr w:type="spellStart"/>
+      <w:r>
+        <w:rPr>
+          <w:rFonts w:ascii="Calibri" w:hAnsi="Calibri" w:cs="Calibri"/>
+          <w:sz w:val="22"/>
+          <w:szCs w:val="22"/>
+          <w:lang w:val="en-US"/>
+        </w:rPr>
+        <w:t>acorda</w:t>
+      </w:r>
+      <w:proofErr w:type="spellEnd"/>
+      <w:r>
+        <w:rPr>
+          <w:rFonts w:ascii="Calibri" w:hAnsi="Calibri" w:cs="Calibri"/>
+          <w:sz w:val="22"/>
+          <w:szCs w:val="22"/>
+          <w:lang w:val="en-US"/>
+        </w:rPr>
+        <w:t xml:space="preserve"> </w:t>
+      </w:r>
+      <w:proofErr w:type="spellStart"/>
+      <w:r>
+        <w:rPr>
+          <w:rFonts w:ascii="Calibri" w:hAnsi="Calibri" w:cs="Calibri"/>
+          <w:sz w:val="22"/>
+          <w:szCs w:val="22"/>
+          <w:lang w:val="en-US"/>
+        </w:rPr>
+        <w:t>primul</w:t>
+      </w:r>
+      <w:proofErr w:type="spellEnd"/>
+      <w:r>
+        <w:rPr>
+          <w:rFonts w:ascii="Calibri" w:hAnsi="Calibri" w:cs="Calibri"/>
+          <w:sz w:val="22"/>
+          <w:szCs w:val="22"/>
+          <w:lang w:val="en-US"/>
+        </w:rPr>
+        <w:t xml:space="preserve"> </w:t>
+      </w:r>
+      <w:proofErr w:type="spellStart"/>
+      <w:r>
+        <w:rPr>
+          <w:rFonts w:ascii="Calibri" w:hAnsi="Calibri" w:cs="Calibri"/>
+          <w:sz w:val="22"/>
+          <w:szCs w:val="22"/>
+          <w:lang w:val="en-US"/>
+        </w:rPr>
+        <w:t>ajutor</w:t>
+      </w:r>
+      <w:proofErr w:type="spellEnd"/>
     </w:p>
     <w:p>
       <w:pPr>
@@ -36453,7 +36815,436 @@
           <w:sz w:val="22"/>
           <w:szCs w:val="22"/>
         </w:rPr>
-        <w:t>va observa utilizatorul dacă activarea controlului are efectul dorit?</w:t>
+        <w:t>va observa utilizatorul controlul corect?</w:t>
+      </w:r>
+      <w:r>
+        <w:rPr>
+          <w:rFonts w:ascii="Calibri" w:hAnsi="Calibri" w:cs="Calibri"/>
+          <w:sz w:val="22"/>
+          <w:szCs w:val="22"/>
+          <w:lang w:val="en-US"/>
+        </w:rPr>
+        <w:t xml:space="preserve"> Da, </w:t>
+      </w:r>
+      <w:proofErr w:type="spellStart"/>
+      <w:r>
+        <w:rPr>
+          <w:rFonts w:ascii="Calibri" w:hAnsi="Calibri" w:cs="Calibri"/>
+          <w:sz w:val="22"/>
+          <w:szCs w:val="22"/>
+          <w:lang w:val="en-US"/>
+        </w:rPr>
+        <w:t>va</w:t>
+      </w:r>
+      <w:proofErr w:type="spellEnd"/>
+      <w:r>
+        <w:rPr>
+          <w:rFonts w:ascii="Calibri" w:hAnsi="Calibri" w:cs="Calibri"/>
+          <w:sz w:val="22"/>
+          <w:szCs w:val="22"/>
+          <w:lang w:val="en-US"/>
+        </w:rPr>
+        <w:t xml:space="preserve"> </w:t>
+      </w:r>
+      <w:proofErr w:type="spellStart"/>
+      <w:r>
+        <w:rPr>
+          <w:rFonts w:ascii="Calibri" w:hAnsi="Calibri" w:cs="Calibri"/>
+          <w:sz w:val="22"/>
+          <w:szCs w:val="22"/>
+          <w:lang w:val="en-US"/>
+        </w:rPr>
+        <w:t>observa</w:t>
+      </w:r>
+      <w:proofErr w:type="spellEnd"/>
+      <w:r>
+        <w:rPr>
+          <w:rFonts w:ascii="Calibri" w:hAnsi="Calibri" w:cs="Calibri"/>
+          <w:sz w:val="22"/>
+          <w:szCs w:val="22"/>
+          <w:lang w:val="en-US"/>
+        </w:rPr>
+        <w:t xml:space="preserve"> </w:t>
+      </w:r>
+      <w:proofErr w:type="spellStart"/>
+      <w:r>
+        <w:rPr>
+          <w:rFonts w:ascii="Calibri" w:hAnsi="Calibri" w:cs="Calibri"/>
+          <w:sz w:val="22"/>
+          <w:szCs w:val="22"/>
+          <w:lang w:val="en-US"/>
+        </w:rPr>
+        <w:t>butonul</w:t>
+      </w:r>
+      <w:proofErr w:type="spellEnd"/>
+      <w:r>
+        <w:rPr>
+          <w:rFonts w:ascii="Calibri" w:hAnsi="Calibri" w:cs="Calibri"/>
+          <w:sz w:val="22"/>
+          <w:szCs w:val="22"/>
+          <w:lang w:val="en-US"/>
+        </w:rPr>
+        <w:t xml:space="preserve"> de </w:t>
+      </w:r>
+      <w:proofErr w:type="spellStart"/>
+      <w:r>
+        <w:rPr>
+          <w:rFonts w:ascii="Calibri" w:hAnsi="Calibri" w:cs="Calibri"/>
+          <w:sz w:val="22"/>
+          <w:szCs w:val="22"/>
+          <w:lang w:val="en-US"/>
+        </w:rPr>
+        <w:t>aplicare</w:t>
+      </w:r>
+      <w:proofErr w:type="spellEnd"/>
+      <w:r>
+        <w:rPr>
+          <w:rFonts w:ascii="Calibri" w:hAnsi="Calibri" w:cs="Calibri"/>
+          <w:sz w:val="22"/>
+          <w:szCs w:val="22"/>
+          <w:lang w:val="en-US"/>
+        </w:rPr>
+        <w:t xml:space="preserve"> </w:t>
+      </w:r>
+      <w:proofErr w:type="spellStart"/>
+      <w:r>
+        <w:rPr>
+          <w:rFonts w:ascii="Calibri" w:hAnsi="Calibri" w:cs="Calibri"/>
+          <w:sz w:val="22"/>
+          <w:szCs w:val="22"/>
+          <w:lang w:val="en-US"/>
+        </w:rPr>
+        <w:t>pentru</w:t>
+      </w:r>
+      <w:proofErr w:type="spellEnd"/>
+      <w:r>
+        <w:rPr>
+          <w:rFonts w:ascii="Calibri" w:hAnsi="Calibri" w:cs="Calibri"/>
+          <w:sz w:val="22"/>
+          <w:szCs w:val="22"/>
+          <w:lang w:val="en-US"/>
+        </w:rPr>
+        <w:t xml:space="preserve"> </w:t>
+      </w:r>
+      <w:proofErr w:type="spellStart"/>
+      <w:r>
+        <w:rPr>
+          <w:rFonts w:ascii="Calibri" w:hAnsi="Calibri" w:cs="Calibri"/>
+          <w:sz w:val="22"/>
+          <w:szCs w:val="22"/>
+          <w:lang w:val="en-US"/>
+        </w:rPr>
+        <w:t>cursuri</w:t>
+      </w:r>
+      <w:proofErr w:type="spellEnd"/>
+      <w:r>
+        <w:rPr>
+          <w:rFonts w:ascii="Calibri" w:hAnsi="Calibri" w:cs="Calibri"/>
+          <w:sz w:val="22"/>
+          <w:szCs w:val="22"/>
+          <w:lang w:val="en-US"/>
+        </w:rPr>
+        <w:t xml:space="preserve"> din </w:t>
+      </w:r>
+      <w:proofErr w:type="spellStart"/>
+      <w:r>
+        <w:rPr>
+          <w:rFonts w:ascii="Calibri" w:hAnsi="Calibri" w:cs="Calibri"/>
+          <w:sz w:val="22"/>
+          <w:szCs w:val="22"/>
+          <w:lang w:val="en-US"/>
+        </w:rPr>
+        <w:t>pagina</w:t>
+      </w:r>
+      <w:proofErr w:type="spellEnd"/>
+      <w:r>
+        <w:rPr>
+          <w:rFonts w:ascii="Calibri" w:hAnsi="Calibri" w:cs="Calibri"/>
+          <w:sz w:val="22"/>
+          <w:szCs w:val="22"/>
+          <w:lang w:val="en-US"/>
+        </w:rPr>
+        <w:t xml:space="preserve"> </w:t>
+      </w:r>
+      <w:proofErr w:type="spellStart"/>
+      <w:r>
+        <w:rPr>
+          <w:rFonts w:ascii="Calibri" w:hAnsi="Calibri" w:cs="Calibri"/>
+          <w:sz w:val="22"/>
+          <w:szCs w:val="22"/>
+          <w:lang w:val="en-US"/>
+        </w:rPr>
+        <w:t>principala</w:t>
+      </w:r>
+      <w:proofErr w:type="spellEnd"/>
+      <w:r>
+        <w:rPr>
+          <w:rFonts w:ascii="Calibri" w:hAnsi="Calibri" w:cs="Calibri"/>
+          <w:sz w:val="22"/>
+          <w:szCs w:val="22"/>
+          <w:lang w:val="en-US"/>
+        </w:rPr>
+        <w:t xml:space="preserve">. </w:t>
+      </w:r>
+      <w:proofErr w:type="spellStart"/>
+      <w:r>
+        <w:rPr>
+          <w:rFonts w:ascii="Calibri" w:hAnsi="Calibri" w:cs="Calibri"/>
+          <w:sz w:val="22"/>
+          <w:szCs w:val="22"/>
+          <w:lang w:val="en-US"/>
+        </w:rPr>
+        <w:t>Apoi</w:t>
+      </w:r>
+      <w:proofErr w:type="spellEnd"/>
+      <w:r>
+        <w:rPr>
+          <w:rFonts w:ascii="Calibri" w:hAnsi="Calibri" w:cs="Calibri"/>
+          <w:sz w:val="22"/>
+          <w:szCs w:val="22"/>
+          <w:lang w:val="en-US"/>
+        </w:rPr>
+        <w:t xml:space="preserve"> </w:t>
+      </w:r>
+      <w:proofErr w:type="spellStart"/>
+      <w:r>
+        <w:rPr>
+          <w:rFonts w:ascii="Calibri" w:hAnsi="Calibri" w:cs="Calibri"/>
+          <w:sz w:val="22"/>
+          <w:szCs w:val="22"/>
+          <w:lang w:val="en-US"/>
+        </w:rPr>
+        <w:t>elementele</w:t>
+      </w:r>
+      <w:proofErr w:type="spellEnd"/>
+      <w:r>
+        <w:rPr>
+          <w:rFonts w:ascii="Calibri" w:hAnsi="Calibri" w:cs="Calibri"/>
+          <w:sz w:val="22"/>
+          <w:szCs w:val="22"/>
+          <w:lang w:val="en-US"/>
+        </w:rPr>
+        <w:t xml:space="preserve"> </w:t>
+      </w:r>
+      <w:proofErr w:type="spellStart"/>
+      <w:r>
+        <w:rPr>
+          <w:rFonts w:ascii="Calibri" w:hAnsi="Calibri" w:cs="Calibri"/>
+          <w:sz w:val="22"/>
+          <w:szCs w:val="22"/>
+          <w:lang w:val="en-US"/>
+        </w:rPr>
+        <w:t>necesare</w:t>
+      </w:r>
+      <w:proofErr w:type="spellEnd"/>
+      <w:r>
+        <w:rPr>
+          <w:rFonts w:ascii="Calibri" w:hAnsi="Calibri" w:cs="Calibri"/>
+          <w:sz w:val="22"/>
+          <w:szCs w:val="22"/>
+          <w:lang w:val="en-US"/>
+        </w:rPr>
+        <w:t xml:space="preserve"> </w:t>
+      </w:r>
+      <w:proofErr w:type="spellStart"/>
+      <w:r>
+        <w:rPr>
+          <w:rFonts w:ascii="Calibri" w:hAnsi="Calibri" w:cs="Calibri"/>
+          <w:sz w:val="22"/>
+          <w:szCs w:val="22"/>
+          <w:lang w:val="en-US"/>
+        </w:rPr>
+        <w:t>pentru</w:t>
+      </w:r>
+      <w:proofErr w:type="spellEnd"/>
+      <w:r>
+        <w:rPr>
+          <w:rFonts w:ascii="Calibri" w:hAnsi="Calibri" w:cs="Calibri"/>
+          <w:sz w:val="22"/>
+          <w:szCs w:val="22"/>
+          <w:lang w:val="en-US"/>
+        </w:rPr>
+        <w:t xml:space="preserve"> </w:t>
+      </w:r>
+      <w:proofErr w:type="spellStart"/>
+      <w:r>
+        <w:rPr>
+          <w:rFonts w:ascii="Calibri" w:hAnsi="Calibri" w:cs="Calibri"/>
+          <w:sz w:val="22"/>
+          <w:szCs w:val="22"/>
+          <w:lang w:val="en-US"/>
+        </w:rPr>
+        <w:t>filtrarea</w:t>
+      </w:r>
+      <w:proofErr w:type="spellEnd"/>
+      <w:r>
+        <w:rPr>
+          <w:rFonts w:ascii="Calibri" w:hAnsi="Calibri" w:cs="Calibri"/>
+          <w:sz w:val="22"/>
+          <w:szCs w:val="22"/>
+          <w:lang w:val="en-US"/>
+        </w:rPr>
+        <w:t xml:space="preserve">, </w:t>
+      </w:r>
+      <w:proofErr w:type="spellStart"/>
+      <w:r>
+        <w:rPr>
+          <w:rFonts w:ascii="Calibri" w:hAnsi="Calibri" w:cs="Calibri"/>
+          <w:sz w:val="22"/>
+          <w:szCs w:val="22"/>
+          <w:lang w:val="en-US"/>
+        </w:rPr>
+        <w:t>cautarea</w:t>
+      </w:r>
+      <w:proofErr w:type="spellEnd"/>
+      <w:r>
+        <w:rPr>
+          <w:rFonts w:ascii="Calibri" w:hAnsi="Calibri" w:cs="Calibri"/>
+          <w:sz w:val="22"/>
+          <w:szCs w:val="22"/>
+          <w:lang w:val="en-US"/>
+        </w:rPr>
+        <w:t xml:space="preserve"> </w:t>
+      </w:r>
+      <w:proofErr w:type="spellStart"/>
+      <w:r>
+        <w:rPr>
+          <w:rFonts w:ascii="Calibri" w:hAnsi="Calibri" w:cs="Calibri"/>
+          <w:sz w:val="22"/>
+          <w:szCs w:val="22"/>
+          <w:lang w:val="en-US"/>
+        </w:rPr>
+        <w:t>si</w:t>
+      </w:r>
+      <w:proofErr w:type="spellEnd"/>
+      <w:r>
+        <w:rPr>
+          <w:rFonts w:ascii="Calibri" w:hAnsi="Calibri" w:cs="Calibri"/>
+          <w:sz w:val="22"/>
+          <w:szCs w:val="22"/>
+          <w:lang w:val="en-US"/>
+        </w:rPr>
+        <w:t xml:space="preserve"> </w:t>
+      </w:r>
+      <w:proofErr w:type="spellStart"/>
+      <w:r>
+        <w:rPr>
+          <w:rFonts w:ascii="Calibri" w:hAnsi="Calibri" w:cs="Calibri"/>
+          <w:sz w:val="22"/>
+          <w:szCs w:val="22"/>
+          <w:lang w:val="en-US"/>
+        </w:rPr>
+        <w:t>vizualizarea</w:t>
+      </w:r>
+      <w:proofErr w:type="spellEnd"/>
+      <w:r>
+        <w:rPr>
+          <w:rFonts w:ascii="Calibri" w:hAnsi="Calibri" w:cs="Calibri"/>
+          <w:sz w:val="22"/>
+          <w:szCs w:val="22"/>
+          <w:lang w:val="en-US"/>
+        </w:rPr>
+        <w:t xml:space="preserve"> </w:t>
+      </w:r>
+      <w:proofErr w:type="spellStart"/>
+      <w:r>
+        <w:rPr>
+          <w:rFonts w:ascii="Calibri" w:hAnsi="Calibri" w:cs="Calibri"/>
+          <w:sz w:val="22"/>
+          <w:szCs w:val="22"/>
+          <w:lang w:val="en-US"/>
+        </w:rPr>
+        <w:t>cursurilor</w:t>
+      </w:r>
+      <w:proofErr w:type="spellEnd"/>
+      <w:r>
+        <w:rPr>
+          <w:rFonts w:ascii="Calibri" w:hAnsi="Calibri" w:cs="Calibri"/>
+          <w:sz w:val="22"/>
+          <w:szCs w:val="22"/>
+          <w:lang w:val="en-US"/>
+        </w:rPr>
+        <w:t xml:space="preserve"> sunt </w:t>
+      </w:r>
+      <w:proofErr w:type="spellStart"/>
+      <w:r>
+        <w:rPr>
+          <w:rFonts w:ascii="Calibri" w:hAnsi="Calibri" w:cs="Calibri"/>
+          <w:sz w:val="22"/>
+          <w:szCs w:val="22"/>
+          <w:lang w:val="en-US"/>
+        </w:rPr>
+        <w:t>vizibile</w:t>
+      </w:r>
+      <w:proofErr w:type="spellEnd"/>
+      <w:r>
+        <w:rPr>
+          <w:rFonts w:ascii="Calibri" w:hAnsi="Calibri" w:cs="Calibri"/>
+          <w:sz w:val="22"/>
+          <w:szCs w:val="22"/>
+          <w:lang w:val="en-US"/>
+        </w:rPr>
+        <w:t xml:space="preserve"> in </w:t>
+      </w:r>
+      <w:proofErr w:type="spellStart"/>
+      <w:r>
+        <w:rPr>
+          <w:rFonts w:ascii="Calibri" w:hAnsi="Calibri" w:cs="Calibri"/>
+          <w:sz w:val="22"/>
+          <w:szCs w:val="22"/>
+          <w:lang w:val="en-US"/>
+        </w:rPr>
+        <w:t>pagina</w:t>
+      </w:r>
+      <w:proofErr w:type="spellEnd"/>
+      <w:r>
+        <w:rPr>
+          <w:rFonts w:ascii="Calibri" w:hAnsi="Calibri" w:cs="Calibri"/>
+          <w:sz w:val="22"/>
+          <w:szCs w:val="22"/>
+          <w:lang w:val="en-US"/>
+        </w:rPr>
+        <w:t xml:space="preserve"> care se </w:t>
+      </w:r>
+      <w:proofErr w:type="spellStart"/>
+      <w:r>
+        <w:rPr>
+          <w:rFonts w:ascii="Calibri" w:hAnsi="Calibri" w:cs="Calibri"/>
+          <w:sz w:val="22"/>
+          <w:szCs w:val="22"/>
+          <w:lang w:val="en-US"/>
+        </w:rPr>
+        <w:t>va</w:t>
+      </w:r>
+      <w:proofErr w:type="spellEnd"/>
+      <w:r>
+        <w:rPr>
+          <w:rFonts w:ascii="Calibri" w:hAnsi="Calibri" w:cs="Calibri"/>
+          <w:sz w:val="22"/>
+          <w:szCs w:val="22"/>
+          <w:lang w:val="en-US"/>
+        </w:rPr>
+        <w:t xml:space="preserve"> </w:t>
+      </w:r>
+      <w:proofErr w:type="spellStart"/>
+      <w:r>
+        <w:rPr>
+          <w:rFonts w:ascii="Calibri" w:hAnsi="Calibri" w:cs="Calibri"/>
+          <w:sz w:val="22"/>
+          <w:szCs w:val="22"/>
+          <w:lang w:val="en-US"/>
+        </w:rPr>
+        <w:t>deschide</w:t>
+      </w:r>
+      <w:proofErr w:type="spellEnd"/>
+      <w:r>
+        <w:rPr>
+          <w:rFonts w:ascii="Calibri" w:hAnsi="Calibri" w:cs="Calibri"/>
+          <w:sz w:val="22"/>
+          <w:szCs w:val="22"/>
+          <w:lang w:val="en-US"/>
+        </w:rPr>
+        <w:t xml:space="preserve">. </w:t>
       </w:r>
     </w:p>
     <w:p>
@@ -36465,19 +37256,279 @@
         </w:numPr>
         <w:spacing w:line="312" w:lineRule="auto"/>
         <w:rPr>
-          <w:rFonts w:ascii="CourierNewPSMT" w:hAnsi="CourierNewPSMT" w:cs="CourierNewPSMT"/>
-          <w:sz w:val="22"/>
-          <w:szCs w:val="22"/>
-        </w:rPr>
-      </w:pPr>
-      <w:r>
-        <w:rPr>
-          <w:rFonts w:ascii="Calibri" w:hAnsi="Calibri" w:cs="Calibri"/>
-          <w:sz w:val="22"/>
-          <w:szCs w:val="22"/>
-        </w:rPr>
-        <w:t>există un alt element de interfață pe care utilizatorul ar putea să îl selecteze în locul celui corect?</w:t>
-      </w:r>
+          <w:rFonts w:ascii="Calibri" w:hAnsi="Calibri" w:cs="Calibri"/>
+          <w:sz w:val="22"/>
+          <w:szCs w:val="22"/>
+        </w:rPr>
+      </w:pPr>
+      <w:r>
+        <w:rPr>
+          <w:rFonts w:ascii="Calibri" w:hAnsi="Calibri" w:cs="Calibri"/>
+          <w:sz w:val="22"/>
+          <w:szCs w:val="22"/>
+        </w:rPr>
+        <w:t>va observa utilizatorul dacă activarea controlului are efectul dorit?</w:t>
+      </w:r>
+      <w:r>
+        <w:rPr>
+          <w:rFonts w:ascii="Calibri" w:hAnsi="Calibri" w:cs="Calibri"/>
+          <w:sz w:val="22"/>
+          <w:szCs w:val="22"/>
+          <w:lang w:val="en-US"/>
+        </w:rPr>
+        <w:t xml:space="preserve"> Da, </w:t>
+      </w:r>
+      <w:proofErr w:type="spellStart"/>
+      <w:r>
+        <w:rPr>
+          <w:rFonts w:ascii="Calibri" w:hAnsi="Calibri" w:cs="Calibri"/>
+          <w:sz w:val="22"/>
+          <w:szCs w:val="22"/>
+          <w:lang w:val="en-US"/>
+        </w:rPr>
+        <w:t>acesta</w:t>
+      </w:r>
+      <w:proofErr w:type="spellEnd"/>
+      <w:r>
+        <w:rPr>
+          <w:rFonts w:ascii="Calibri" w:hAnsi="Calibri" w:cs="Calibri"/>
+          <w:sz w:val="22"/>
+          <w:szCs w:val="22"/>
+          <w:lang w:val="en-US"/>
+        </w:rPr>
+        <w:t xml:space="preserve"> </w:t>
+      </w:r>
+      <w:proofErr w:type="spellStart"/>
+      <w:r>
+        <w:rPr>
+          <w:rFonts w:ascii="Calibri" w:hAnsi="Calibri" w:cs="Calibri"/>
+          <w:sz w:val="22"/>
+          <w:szCs w:val="22"/>
+          <w:lang w:val="en-US"/>
+        </w:rPr>
+        <w:t>va</w:t>
+      </w:r>
+      <w:proofErr w:type="spellEnd"/>
+      <w:r>
+        <w:rPr>
+          <w:rFonts w:ascii="Calibri" w:hAnsi="Calibri" w:cs="Calibri"/>
+          <w:sz w:val="22"/>
+          <w:szCs w:val="22"/>
+          <w:lang w:val="en-US"/>
+        </w:rPr>
+        <w:t xml:space="preserve"> fi </w:t>
+      </w:r>
+      <w:proofErr w:type="spellStart"/>
+      <w:r>
+        <w:rPr>
+          <w:rFonts w:ascii="Calibri" w:hAnsi="Calibri" w:cs="Calibri"/>
+          <w:sz w:val="22"/>
+          <w:szCs w:val="22"/>
+          <w:lang w:val="en-US"/>
+        </w:rPr>
+        <w:t>redirectionat</w:t>
+      </w:r>
+      <w:proofErr w:type="spellEnd"/>
+      <w:r>
+        <w:rPr>
+          <w:rFonts w:ascii="Calibri" w:hAnsi="Calibri" w:cs="Calibri"/>
+          <w:sz w:val="22"/>
+          <w:szCs w:val="22"/>
+          <w:lang w:val="en-US"/>
+        </w:rPr>
+        <w:t xml:space="preserve"> </w:t>
+      </w:r>
+      <w:proofErr w:type="spellStart"/>
+      <w:r>
+        <w:rPr>
+          <w:rFonts w:ascii="Calibri" w:hAnsi="Calibri" w:cs="Calibri"/>
+          <w:sz w:val="22"/>
+          <w:szCs w:val="22"/>
+          <w:lang w:val="en-US"/>
+        </w:rPr>
+        <w:t>catre</w:t>
+      </w:r>
+      <w:proofErr w:type="spellEnd"/>
+      <w:r>
+        <w:rPr>
+          <w:rFonts w:ascii="Calibri" w:hAnsi="Calibri" w:cs="Calibri"/>
+          <w:sz w:val="22"/>
+          <w:szCs w:val="22"/>
+          <w:lang w:val="en-US"/>
+        </w:rPr>
+        <w:t xml:space="preserve"> o </w:t>
+      </w:r>
+      <w:proofErr w:type="spellStart"/>
+      <w:r>
+        <w:rPr>
+          <w:rFonts w:ascii="Calibri" w:hAnsi="Calibri" w:cs="Calibri"/>
+          <w:sz w:val="22"/>
+          <w:szCs w:val="22"/>
+          <w:lang w:val="en-US"/>
+        </w:rPr>
+        <w:t>alta</w:t>
+      </w:r>
+      <w:proofErr w:type="spellEnd"/>
+      <w:r>
+        <w:rPr>
+          <w:rFonts w:ascii="Calibri" w:hAnsi="Calibri" w:cs="Calibri"/>
+          <w:sz w:val="22"/>
+          <w:szCs w:val="22"/>
+          <w:lang w:val="en-US"/>
+        </w:rPr>
+        <w:t xml:space="preserve"> </w:t>
+      </w:r>
+      <w:proofErr w:type="spellStart"/>
+      <w:r>
+        <w:rPr>
+          <w:rFonts w:ascii="Calibri" w:hAnsi="Calibri" w:cs="Calibri"/>
+          <w:sz w:val="22"/>
+          <w:szCs w:val="22"/>
+          <w:lang w:val="en-US"/>
+        </w:rPr>
+        <w:t>pagina</w:t>
+      </w:r>
+      <w:proofErr w:type="spellEnd"/>
+      <w:r>
+        <w:rPr>
+          <w:rFonts w:ascii="Calibri" w:hAnsi="Calibri" w:cs="Calibri"/>
+          <w:sz w:val="22"/>
+          <w:szCs w:val="22"/>
+          <w:lang w:val="en-US"/>
+        </w:rPr>
+        <w:t xml:space="preserve"> la </w:t>
+      </w:r>
+      <w:proofErr w:type="spellStart"/>
+      <w:r>
+        <w:rPr>
+          <w:rFonts w:ascii="Calibri" w:hAnsi="Calibri" w:cs="Calibri"/>
+          <w:sz w:val="22"/>
+          <w:szCs w:val="22"/>
+          <w:lang w:val="en-US"/>
+        </w:rPr>
+        <w:t>apasarea</w:t>
+      </w:r>
+      <w:proofErr w:type="spellEnd"/>
+      <w:r>
+        <w:rPr>
+          <w:rFonts w:ascii="Calibri" w:hAnsi="Calibri" w:cs="Calibri"/>
+          <w:sz w:val="22"/>
+          <w:szCs w:val="22"/>
+          <w:lang w:val="en-US"/>
+        </w:rPr>
+        <w:t xml:space="preserve"> </w:t>
+      </w:r>
+      <w:proofErr w:type="spellStart"/>
+      <w:r>
+        <w:rPr>
+          <w:rFonts w:ascii="Calibri" w:hAnsi="Calibri" w:cs="Calibri"/>
+          <w:sz w:val="22"/>
+          <w:szCs w:val="22"/>
+          <w:lang w:val="en-US"/>
+        </w:rPr>
+        <w:t>butonului</w:t>
+      </w:r>
+      <w:proofErr w:type="spellEnd"/>
+      <w:r>
+        <w:rPr>
+          <w:rFonts w:ascii="Calibri" w:hAnsi="Calibri" w:cs="Calibri"/>
+          <w:sz w:val="22"/>
+          <w:szCs w:val="22"/>
+          <w:lang w:val="en-US"/>
+        </w:rPr>
+        <w:t xml:space="preserve"> de </w:t>
+      </w:r>
+      <w:proofErr w:type="spellStart"/>
+      <w:r>
+        <w:rPr>
+          <w:rFonts w:ascii="Calibri" w:hAnsi="Calibri" w:cs="Calibri"/>
+          <w:sz w:val="22"/>
+          <w:szCs w:val="22"/>
+          <w:lang w:val="en-US"/>
+        </w:rPr>
+        <w:t>aplicare</w:t>
+      </w:r>
+      <w:proofErr w:type="spellEnd"/>
+      <w:r>
+        <w:rPr>
+          <w:rFonts w:ascii="Calibri" w:hAnsi="Calibri" w:cs="Calibri"/>
+          <w:sz w:val="22"/>
+          <w:szCs w:val="22"/>
+          <w:lang w:val="en-US"/>
+        </w:rPr>
+        <w:t xml:space="preserve"> </w:t>
+      </w:r>
+      <w:proofErr w:type="spellStart"/>
+      <w:r>
+        <w:rPr>
+          <w:rFonts w:ascii="Calibri" w:hAnsi="Calibri" w:cs="Calibri"/>
+          <w:sz w:val="22"/>
+          <w:szCs w:val="22"/>
+          <w:lang w:val="en-US"/>
+        </w:rPr>
+        <w:t>pentru</w:t>
+      </w:r>
+      <w:proofErr w:type="spellEnd"/>
+      <w:r>
+        <w:rPr>
+          <w:rFonts w:ascii="Calibri" w:hAnsi="Calibri" w:cs="Calibri"/>
+          <w:sz w:val="22"/>
+          <w:szCs w:val="22"/>
+          <w:lang w:val="en-US"/>
+        </w:rPr>
+        <w:t xml:space="preserve"> </w:t>
+      </w:r>
+      <w:proofErr w:type="spellStart"/>
+      <w:r>
+        <w:rPr>
+          <w:rFonts w:ascii="Calibri" w:hAnsi="Calibri" w:cs="Calibri"/>
+          <w:sz w:val="22"/>
+          <w:szCs w:val="22"/>
+          <w:lang w:val="en-US"/>
+        </w:rPr>
+        <w:t>cursuri</w:t>
+      </w:r>
+      <w:proofErr w:type="spellEnd"/>
+      <w:r>
+        <w:rPr>
+          <w:rFonts w:ascii="Calibri" w:hAnsi="Calibri" w:cs="Calibri"/>
+          <w:sz w:val="22"/>
+          <w:szCs w:val="22"/>
+          <w:lang w:val="en-US"/>
+        </w:rPr>
+        <w:t xml:space="preserve"> din </w:t>
+      </w:r>
+      <w:proofErr w:type="spellStart"/>
+      <w:r>
+        <w:rPr>
+          <w:rFonts w:ascii="Calibri" w:hAnsi="Calibri" w:cs="Calibri"/>
+          <w:sz w:val="22"/>
+          <w:szCs w:val="22"/>
+          <w:lang w:val="en-US"/>
+        </w:rPr>
+        <w:t>pagina</w:t>
+      </w:r>
+      <w:proofErr w:type="spellEnd"/>
+      <w:r>
+        <w:rPr>
+          <w:rFonts w:ascii="Calibri" w:hAnsi="Calibri" w:cs="Calibri"/>
+          <w:sz w:val="22"/>
+          <w:szCs w:val="22"/>
+          <w:lang w:val="en-US"/>
+        </w:rPr>
+        <w:t xml:space="preserve"> </w:t>
+      </w:r>
+      <w:proofErr w:type="spellStart"/>
+      <w:r>
+        <w:rPr>
+          <w:rFonts w:ascii="Calibri" w:hAnsi="Calibri" w:cs="Calibri"/>
+          <w:sz w:val="22"/>
+          <w:szCs w:val="22"/>
+          <w:lang w:val="en-US"/>
+        </w:rPr>
+        <w:t>principala</w:t>
+      </w:r>
+      <w:proofErr w:type="spellEnd"/>
     </w:p>
     <w:p>
       <w:pPr>
@@ -36487,6 +37538,109 @@
           <w:numId w:val="35"/>
         </w:numPr>
         <w:spacing w:line="312" w:lineRule="auto"/>
+        <w:rPr>
+          <w:rFonts w:ascii="CourierNewPSMT" w:hAnsi="CourierNewPSMT" w:cs="CourierNewPSMT"/>
+          <w:sz w:val="22"/>
+          <w:szCs w:val="22"/>
+        </w:rPr>
+      </w:pPr>
+      <w:r>
+        <w:rPr>
+          <w:rFonts w:ascii="Calibri" w:hAnsi="Calibri" w:cs="Calibri"/>
+          <w:sz w:val="22"/>
+          <w:szCs w:val="22"/>
+        </w:rPr>
+        <w:t>există un alt element de interfață pe care utilizatorul ar putea să îl selecteze în locul celui corect?</w:t>
+      </w:r>
+      <w:r>
+        <w:rPr>
+          <w:rFonts w:ascii="Calibri" w:hAnsi="Calibri" w:cs="Calibri"/>
+          <w:sz w:val="22"/>
+          <w:szCs w:val="22"/>
+          <w:lang w:val="en-US"/>
+        </w:rPr>
+        <w:t xml:space="preserve"> Da, </w:t>
+      </w:r>
+      <w:proofErr w:type="spellStart"/>
+      <w:r>
+        <w:rPr>
+          <w:rFonts w:ascii="Calibri" w:hAnsi="Calibri" w:cs="Calibri"/>
+          <w:sz w:val="22"/>
+          <w:szCs w:val="22"/>
+          <w:lang w:val="en-US"/>
+        </w:rPr>
+        <w:t>celelalte</w:t>
+      </w:r>
+      <w:proofErr w:type="spellEnd"/>
+      <w:r>
+        <w:rPr>
+          <w:rFonts w:ascii="Calibri" w:hAnsi="Calibri" w:cs="Calibri"/>
+          <w:sz w:val="22"/>
+          <w:szCs w:val="22"/>
+          <w:lang w:val="en-US"/>
+        </w:rPr>
+        <w:t xml:space="preserve"> </w:t>
+      </w:r>
+      <w:proofErr w:type="spellStart"/>
+      <w:r>
+        <w:rPr>
+          <w:rFonts w:ascii="Calibri" w:hAnsi="Calibri" w:cs="Calibri"/>
+          <w:sz w:val="22"/>
+          <w:szCs w:val="22"/>
+          <w:lang w:val="en-US"/>
+        </w:rPr>
+        <w:t>butoane</w:t>
+      </w:r>
+      <w:proofErr w:type="spellEnd"/>
+      <w:r>
+        <w:rPr>
+          <w:rFonts w:ascii="Calibri" w:hAnsi="Calibri" w:cs="Calibri"/>
+          <w:sz w:val="22"/>
+          <w:szCs w:val="22"/>
+          <w:lang w:val="en-US"/>
+        </w:rPr>
+        <w:t xml:space="preserve"> de control din </w:t>
+      </w:r>
+      <w:proofErr w:type="spellStart"/>
+      <w:r>
+        <w:rPr>
+          <w:rFonts w:ascii="Calibri" w:hAnsi="Calibri" w:cs="Calibri"/>
+          <w:sz w:val="22"/>
+          <w:szCs w:val="22"/>
+          <w:lang w:val="en-US"/>
+        </w:rPr>
+        <w:t>pagina</w:t>
+      </w:r>
+      <w:proofErr w:type="spellEnd"/>
+      <w:r>
+        <w:rPr>
+          <w:rFonts w:ascii="Calibri" w:hAnsi="Calibri" w:cs="Calibri"/>
+          <w:sz w:val="22"/>
+          <w:szCs w:val="22"/>
+          <w:lang w:val="en-US"/>
+        </w:rPr>
+        <w:t xml:space="preserve"> </w:t>
+      </w:r>
+      <w:proofErr w:type="spellStart"/>
+      <w:r>
+        <w:rPr>
+          <w:rFonts w:ascii="Calibri" w:hAnsi="Calibri" w:cs="Calibri"/>
+          <w:sz w:val="22"/>
+          <w:szCs w:val="22"/>
+          <w:lang w:val="en-US"/>
+        </w:rPr>
+        <w:t>principala</w:t>
+      </w:r>
+      <w:proofErr w:type="spellEnd"/>
+    </w:p>
+    <w:p>
+      <w:pPr>
+        <w:pStyle w:val="NormalWeb"/>
+        <w:numPr>
+          <w:ilvl w:val="0"/>
+          <w:numId w:val="35"/>
+        </w:numPr>
+        <w:spacing w:line="312" w:lineRule="auto"/>
       </w:pPr>
       <w:r>
         <w:rPr>
@@ -36505,6 +37659,206 @@
         </w:rPr>
         <w:t>?</w:t>
       </w:r>
+      <w:r>
+        <w:rPr>
+          <w:rFonts w:ascii="Calibri" w:hAnsi="Calibri" w:cs="Calibri"/>
+          <w:sz w:val="22"/>
+          <w:szCs w:val="22"/>
+          <w:lang w:val="en-US"/>
+        </w:rPr>
+        <w:t xml:space="preserve"> Da, </w:t>
+      </w:r>
+      <w:proofErr w:type="spellStart"/>
+      <w:r>
+        <w:rPr>
+          <w:rFonts w:ascii="Calibri" w:hAnsi="Calibri" w:cs="Calibri"/>
+          <w:sz w:val="22"/>
+          <w:szCs w:val="22"/>
+          <w:lang w:val="en-US"/>
+        </w:rPr>
+        <w:t>deoarece</w:t>
+      </w:r>
+      <w:proofErr w:type="spellEnd"/>
+      <w:r>
+        <w:rPr>
+          <w:rFonts w:ascii="Calibri" w:hAnsi="Calibri" w:cs="Calibri"/>
+          <w:sz w:val="22"/>
+          <w:szCs w:val="22"/>
+          <w:lang w:val="en-US"/>
+        </w:rPr>
+        <w:t xml:space="preserve"> </w:t>
+      </w:r>
+      <w:proofErr w:type="spellStart"/>
+      <w:r>
+        <w:rPr>
+          <w:rFonts w:ascii="Calibri" w:hAnsi="Calibri" w:cs="Calibri"/>
+          <w:sz w:val="22"/>
+          <w:szCs w:val="22"/>
+          <w:lang w:val="en-US"/>
+        </w:rPr>
+        <w:t>raspunsurile</w:t>
+      </w:r>
+      <w:proofErr w:type="spellEnd"/>
+      <w:r>
+        <w:rPr>
+          <w:rFonts w:ascii="Calibri" w:hAnsi="Calibri" w:cs="Calibri"/>
+          <w:sz w:val="22"/>
+          <w:szCs w:val="22"/>
+          <w:lang w:val="en-US"/>
+        </w:rPr>
+        <w:t xml:space="preserve"> sunt fie </w:t>
+      </w:r>
+      <w:proofErr w:type="spellStart"/>
+      <w:r>
+        <w:rPr>
+          <w:rFonts w:ascii="Calibri" w:hAnsi="Calibri" w:cs="Calibri"/>
+          <w:sz w:val="22"/>
+          <w:szCs w:val="22"/>
+          <w:lang w:val="en-US"/>
+        </w:rPr>
+        <w:t>redirectionari</w:t>
+      </w:r>
+      <w:proofErr w:type="spellEnd"/>
+      <w:r>
+        <w:rPr>
+          <w:rFonts w:ascii="Calibri" w:hAnsi="Calibri" w:cs="Calibri"/>
+          <w:sz w:val="22"/>
+          <w:szCs w:val="22"/>
+          <w:lang w:val="en-US"/>
+        </w:rPr>
+        <w:t xml:space="preserve"> </w:t>
+      </w:r>
+      <w:proofErr w:type="spellStart"/>
+      <w:r>
+        <w:rPr>
+          <w:rFonts w:ascii="Calibri" w:hAnsi="Calibri" w:cs="Calibri"/>
+          <w:sz w:val="22"/>
+          <w:szCs w:val="22"/>
+          <w:lang w:val="en-US"/>
+        </w:rPr>
+        <w:t>catre</w:t>
+      </w:r>
+      <w:proofErr w:type="spellEnd"/>
+      <w:r>
+        <w:rPr>
+          <w:rFonts w:ascii="Calibri" w:hAnsi="Calibri" w:cs="Calibri"/>
+          <w:sz w:val="22"/>
+          <w:szCs w:val="22"/>
+          <w:lang w:val="en-US"/>
+        </w:rPr>
+        <w:t xml:space="preserve"> </w:t>
+      </w:r>
+      <w:proofErr w:type="spellStart"/>
+      <w:r>
+        <w:rPr>
+          <w:rFonts w:ascii="Calibri" w:hAnsi="Calibri" w:cs="Calibri"/>
+          <w:sz w:val="22"/>
+          <w:szCs w:val="22"/>
+          <w:lang w:val="en-US"/>
+        </w:rPr>
+        <w:t>alte</w:t>
+      </w:r>
+      <w:proofErr w:type="spellEnd"/>
+      <w:r>
+        <w:rPr>
+          <w:rFonts w:ascii="Calibri" w:hAnsi="Calibri" w:cs="Calibri"/>
+          <w:sz w:val="22"/>
+          <w:szCs w:val="22"/>
+          <w:lang w:val="en-US"/>
+        </w:rPr>
+        <w:t xml:space="preserve"> </w:t>
+      </w:r>
+      <w:proofErr w:type="spellStart"/>
+      <w:r>
+        <w:rPr>
+          <w:rFonts w:ascii="Calibri" w:hAnsi="Calibri" w:cs="Calibri"/>
+          <w:sz w:val="22"/>
+          <w:szCs w:val="22"/>
+          <w:lang w:val="en-US"/>
+        </w:rPr>
+        <w:t>pagini</w:t>
+      </w:r>
+      <w:proofErr w:type="spellEnd"/>
+      <w:r>
+        <w:rPr>
+          <w:rFonts w:ascii="Calibri" w:hAnsi="Calibri" w:cs="Calibri"/>
+          <w:sz w:val="22"/>
+          <w:szCs w:val="22"/>
+          <w:lang w:val="en-US"/>
+        </w:rPr>
+        <w:t>, fie pop-up-</w:t>
+      </w:r>
+      <w:proofErr w:type="spellStart"/>
+      <w:r>
+        <w:rPr>
+          <w:rFonts w:ascii="Calibri" w:hAnsi="Calibri" w:cs="Calibri"/>
+          <w:sz w:val="22"/>
+          <w:szCs w:val="22"/>
+          <w:lang w:val="en-US"/>
+        </w:rPr>
+        <w:t>uri</w:t>
+      </w:r>
+      <w:proofErr w:type="spellEnd"/>
+      <w:r>
+        <w:rPr>
+          <w:rFonts w:ascii="Calibri" w:hAnsi="Calibri" w:cs="Calibri"/>
+          <w:sz w:val="22"/>
+          <w:szCs w:val="22"/>
+          <w:lang w:val="en-US"/>
+        </w:rPr>
+        <w:t xml:space="preserve">, fie </w:t>
+      </w:r>
+      <w:proofErr w:type="spellStart"/>
+      <w:r>
+        <w:rPr>
+          <w:rFonts w:ascii="Calibri" w:hAnsi="Calibri" w:cs="Calibri"/>
+          <w:sz w:val="22"/>
+          <w:szCs w:val="22"/>
+          <w:lang w:val="en-US"/>
+        </w:rPr>
+        <w:t>scoaterea</w:t>
+      </w:r>
+      <w:proofErr w:type="spellEnd"/>
+      <w:r>
+        <w:rPr>
+          <w:rFonts w:ascii="Calibri" w:hAnsi="Calibri" w:cs="Calibri"/>
+          <w:sz w:val="22"/>
+          <w:szCs w:val="22"/>
+          <w:lang w:val="en-US"/>
+        </w:rPr>
+        <w:t xml:space="preserve"> in </w:t>
+      </w:r>
+      <w:proofErr w:type="spellStart"/>
+      <w:r>
+        <w:rPr>
+          <w:rFonts w:ascii="Calibri" w:hAnsi="Calibri" w:cs="Calibri"/>
+          <w:sz w:val="22"/>
+          <w:szCs w:val="22"/>
+          <w:lang w:val="en-US"/>
+        </w:rPr>
+        <w:t>evidenta</w:t>
+      </w:r>
+      <w:proofErr w:type="spellEnd"/>
+      <w:r>
+        <w:rPr>
+          <w:rFonts w:ascii="Calibri" w:hAnsi="Calibri" w:cs="Calibri"/>
+          <w:sz w:val="22"/>
+          <w:szCs w:val="22"/>
+          <w:lang w:val="en-US"/>
+        </w:rPr>
+        <w:t xml:space="preserve"> a </w:t>
+      </w:r>
+      <w:proofErr w:type="spellStart"/>
+      <w:r>
+        <w:rPr>
+          <w:rFonts w:ascii="Calibri" w:hAnsi="Calibri" w:cs="Calibri"/>
+          <w:sz w:val="22"/>
+          <w:szCs w:val="22"/>
+          <w:lang w:val="en-US"/>
+        </w:rPr>
+        <w:t>butoanelor</w:t>
+      </w:r>
+      <w:proofErr w:type="spellEnd"/>
     </w:p>
     <w:p>
       <w:pPr>
@@ -36579,12 +37933,404 @@
         </w:rPr>
       </w:pPr>
       <w:r>
-        <w:rPr>
-          <w:rFonts w:ascii="Calibri" w:hAnsi="Calibri" w:cs="Calibri"/>
-          <w:sz w:val="22"/>
-          <w:szCs w:val="22"/>
-        </w:rPr>
-        <w:t>va observa utilizatorul controlul corect?</w:t>
+        <w:t xml:space="preserve">Va </w:t>
+      </w:r>
+      <w:r>
+        <w:rPr>
+          <w:rFonts w:ascii="Calibri" w:hAnsi="Calibri" w:cs="Calibri"/>
+          <w:sz w:val="22"/>
+          <w:szCs w:val="22"/>
+        </w:rPr>
+        <w:t>încerca utilizatorul să îndeplinească acțiunea prevăzută?</w:t>
+      </w:r>
+      <w:r>
+        <w:rPr>
+          <w:rFonts w:ascii="Calibri" w:hAnsi="Calibri" w:cs="Calibri"/>
+          <w:sz w:val="22"/>
+          <w:szCs w:val="22"/>
+          <w:lang w:val="en-US"/>
+        </w:rPr>
+        <w:t xml:space="preserve"> Da, </w:t>
+      </w:r>
+      <w:proofErr w:type="spellStart"/>
+      <w:r>
+        <w:rPr>
+          <w:rFonts w:ascii="Calibri" w:hAnsi="Calibri" w:cs="Calibri"/>
+          <w:sz w:val="22"/>
+          <w:szCs w:val="22"/>
+          <w:lang w:val="en-US"/>
+        </w:rPr>
+        <w:t>utilizatorul</w:t>
+      </w:r>
+      <w:proofErr w:type="spellEnd"/>
+      <w:r>
+        <w:rPr>
+          <w:rFonts w:ascii="Calibri" w:hAnsi="Calibri" w:cs="Calibri"/>
+          <w:sz w:val="22"/>
+          <w:szCs w:val="22"/>
+          <w:lang w:val="en-US"/>
+        </w:rPr>
+        <w:t xml:space="preserve"> </w:t>
+      </w:r>
+      <w:proofErr w:type="spellStart"/>
+      <w:r>
+        <w:rPr>
+          <w:rFonts w:ascii="Calibri" w:hAnsi="Calibri" w:cs="Calibri"/>
+          <w:sz w:val="22"/>
+          <w:szCs w:val="22"/>
+          <w:lang w:val="en-US"/>
+        </w:rPr>
+        <w:t>va</w:t>
+      </w:r>
+      <w:proofErr w:type="spellEnd"/>
+      <w:r>
+        <w:rPr>
+          <w:rFonts w:ascii="Calibri" w:hAnsi="Calibri" w:cs="Calibri"/>
+          <w:sz w:val="22"/>
+          <w:szCs w:val="22"/>
+          <w:lang w:val="en-US"/>
+        </w:rPr>
+        <w:t xml:space="preserve"> </w:t>
+      </w:r>
+      <w:proofErr w:type="spellStart"/>
+      <w:r>
+        <w:rPr>
+          <w:rFonts w:ascii="Calibri" w:hAnsi="Calibri" w:cs="Calibri"/>
+          <w:sz w:val="22"/>
+          <w:szCs w:val="22"/>
+          <w:lang w:val="en-US"/>
+        </w:rPr>
+        <w:t>incerca</w:t>
+      </w:r>
+      <w:proofErr w:type="spellEnd"/>
+      <w:r>
+        <w:rPr>
+          <w:rFonts w:ascii="Calibri" w:hAnsi="Calibri" w:cs="Calibri"/>
+          <w:sz w:val="22"/>
+          <w:szCs w:val="22"/>
+          <w:lang w:val="en-US"/>
+        </w:rPr>
+        <w:t xml:space="preserve"> </w:t>
+      </w:r>
+      <w:proofErr w:type="spellStart"/>
+      <w:r>
+        <w:rPr>
+          <w:rFonts w:ascii="Calibri" w:hAnsi="Calibri" w:cs="Calibri"/>
+          <w:sz w:val="22"/>
+          <w:szCs w:val="22"/>
+          <w:lang w:val="en-US"/>
+        </w:rPr>
+        <w:t>sa</w:t>
+      </w:r>
+      <w:proofErr w:type="spellEnd"/>
+      <w:r>
+        <w:rPr>
+          <w:rFonts w:ascii="Calibri" w:hAnsi="Calibri" w:cs="Calibri"/>
+          <w:sz w:val="22"/>
+          <w:szCs w:val="22"/>
+          <w:lang w:val="en-US"/>
+        </w:rPr>
+        <w:t xml:space="preserve"> </w:t>
+      </w:r>
+      <w:proofErr w:type="spellStart"/>
+      <w:r>
+        <w:rPr>
+          <w:rFonts w:ascii="Calibri" w:hAnsi="Calibri" w:cs="Calibri"/>
+          <w:sz w:val="22"/>
+          <w:szCs w:val="22"/>
+          <w:lang w:val="en-US"/>
+        </w:rPr>
+        <w:t>vada</w:t>
+      </w:r>
+      <w:proofErr w:type="spellEnd"/>
+      <w:r>
+        <w:rPr>
+          <w:rFonts w:ascii="Calibri" w:hAnsi="Calibri" w:cs="Calibri"/>
+          <w:sz w:val="22"/>
+          <w:szCs w:val="22"/>
+          <w:lang w:val="en-US"/>
+        </w:rPr>
+        <w:t xml:space="preserve"> </w:t>
+      </w:r>
+      <w:proofErr w:type="spellStart"/>
+      <w:r>
+        <w:rPr>
+          <w:rFonts w:ascii="Calibri" w:hAnsi="Calibri" w:cs="Calibri"/>
+          <w:sz w:val="22"/>
+          <w:szCs w:val="22"/>
+          <w:lang w:val="en-US"/>
+        </w:rPr>
+        <w:t>locatiile</w:t>
+      </w:r>
+      <w:proofErr w:type="spellEnd"/>
+      <w:r>
+        <w:rPr>
+          <w:rFonts w:ascii="Calibri" w:hAnsi="Calibri" w:cs="Calibri"/>
+          <w:sz w:val="22"/>
+          <w:szCs w:val="22"/>
+          <w:lang w:val="en-US"/>
+        </w:rPr>
+        <w:t xml:space="preserve"> in care se </w:t>
+      </w:r>
+      <w:proofErr w:type="spellStart"/>
+      <w:r>
+        <w:rPr>
+          <w:rFonts w:ascii="Calibri" w:hAnsi="Calibri" w:cs="Calibri"/>
+          <w:sz w:val="22"/>
+          <w:szCs w:val="22"/>
+          <w:lang w:val="en-US"/>
+        </w:rPr>
+        <w:t>afla</w:t>
+      </w:r>
+      <w:proofErr w:type="spellEnd"/>
+      <w:r>
+        <w:rPr>
+          <w:rFonts w:ascii="Calibri" w:hAnsi="Calibri" w:cs="Calibri"/>
+          <w:sz w:val="22"/>
+          <w:szCs w:val="22"/>
+          <w:lang w:val="en-US"/>
+        </w:rPr>
+        <w:t xml:space="preserve"> kit-</w:t>
+      </w:r>
+      <w:proofErr w:type="spellStart"/>
+      <w:r>
+        <w:rPr>
+          <w:rFonts w:ascii="Calibri" w:hAnsi="Calibri" w:cs="Calibri"/>
+          <w:sz w:val="22"/>
+          <w:szCs w:val="22"/>
+          <w:lang w:val="en-US"/>
+        </w:rPr>
+        <w:t>uri</w:t>
+      </w:r>
+      <w:proofErr w:type="spellEnd"/>
+      <w:r>
+        <w:rPr>
+          <w:rFonts w:ascii="Calibri" w:hAnsi="Calibri" w:cs="Calibri"/>
+          <w:sz w:val="22"/>
+          <w:szCs w:val="22"/>
+          <w:lang w:val="en-US"/>
+        </w:rPr>
+        <w:t xml:space="preserve"> de prim </w:t>
+      </w:r>
+      <w:proofErr w:type="spellStart"/>
+      <w:r>
+        <w:rPr>
+          <w:rFonts w:ascii="Calibri" w:hAnsi="Calibri" w:cs="Calibri"/>
+          <w:sz w:val="22"/>
+          <w:szCs w:val="22"/>
+          <w:lang w:val="en-US"/>
+        </w:rPr>
+        <w:t>ajutor</w:t>
+      </w:r>
+      <w:proofErr w:type="spellEnd"/>
+      <w:r>
+        <w:rPr>
+          <w:rFonts w:ascii="Calibri" w:hAnsi="Calibri" w:cs="Calibri"/>
+          <w:sz w:val="22"/>
+          <w:szCs w:val="22"/>
+          <w:lang w:val="en-US"/>
+        </w:rPr>
+        <w:t xml:space="preserve">, </w:t>
+      </w:r>
+      <w:proofErr w:type="spellStart"/>
+      <w:r>
+        <w:rPr>
+          <w:rFonts w:ascii="Calibri" w:hAnsi="Calibri" w:cs="Calibri"/>
+          <w:sz w:val="22"/>
+          <w:szCs w:val="22"/>
+          <w:lang w:val="en-US"/>
+        </w:rPr>
+        <w:t>pentru</w:t>
+      </w:r>
+      <w:proofErr w:type="spellEnd"/>
+      <w:r>
+        <w:rPr>
+          <w:rFonts w:ascii="Calibri" w:hAnsi="Calibri" w:cs="Calibri"/>
+          <w:sz w:val="22"/>
+          <w:szCs w:val="22"/>
+          <w:lang w:val="en-US"/>
+        </w:rPr>
+        <w:t xml:space="preserve"> a </w:t>
+      </w:r>
+      <w:proofErr w:type="spellStart"/>
+      <w:r>
+        <w:rPr>
+          <w:rFonts w:ascii="Calibri" w:hAnsi="Calibri" w:cs="Calibri"/>
+          <w:sz w:val="22"/>
+          <w:szCs w:val="22"/>
+          <w:lang w:val="en-US"/>
+        </w:rPr>
+        <w:t>vedea</w:t>
+      </w:r>
+      <w:proofErr w:type="spellEnd"/>
+      <w:r>
+        <w:rPr>
+          <w:rFonts w:ascii="Calibri" w:hAnsi="Calibri" w:cs="Calibri"/>
+          <w:sz w:val="22"/>
+          <w:szCs w:val="22"/>
+          <w:lang w:val="en-US"/>
+        </w:rPr>
+        <w:t xml:space="preserve"> care </w:t>
+      </w:r>
+      <w:proofErr w:type="spellStart"/>
+      <w:r>
+        <w:rPr>
+          <w:rFonts w:ascii="Calibri" w:hAnsi="Calibri" w:cs="Calibri"/>
+          <w:sz w:val="22"/>
+          <w:szCs w:val="22"/>
+          <w:lang w:val="en-US"/>
+        </w:rPr>
+        <w:t>este</w:t>
+      </w:r>
+      <w:proofErr w:type="spellEnd"/>
+      <w:r>
+        <w:rPr>
+          <w:rFonts w:ascii="Calibri" w:hAnsi="Calibri" w:cs="Calibri"/>
+          <w:sz w:val="22"/>
+          <w:szCs w:val="22"/>
+          <w:lang w:val="en-US"/>
+        </w:rPr>
+        <w:t xml:space="preserve"> </w:t>
+      </w:r>
+      <w:proofErr w:type="spellStart"/>
+      <w:r>
+        <w:rPr>
+          <w:rFonts w:ascii="Calibri" w:hAnsi="Calibri" w:cs="Calibri"/>
+          <w:sz w:val="22"/>
+          <w:szCs w:val="22"/>
+          <w:lang w:val="en-US"/>
+        </w:rPr>
+        <w:t>cel</w:t>
+      </w:r>
+      <w:proofErr w:type="spellEnd"/>
+      <w:r>
+        <w:rPr>
+          <w:rFonts w:ascii="Calibri" w:hAnsi="Calibri" w:cs="Calibri"/>
+          <w:sz w:val="22"/>
+          <w:szCs w:val="22"/>
+          <w:lang w:val="en-US"/>
+        </w:rPr>
+        <w:t xml:space="preserve"> </w:t>
+      </w:r>
+      <w:proofErr w:type="spellStart"/>
+      <w:r>
+        <w:rPr>
+          <w:rFonts w:ascii="Calibri" w:hAnsi="Calibri" w:cs="Calibri"/>
+          <w:sz w:val="22"/>
+          <w:szCs w:val="22"/>
+          <w:lang w:val="en-US"/>
+        </w:rPr>
+        <w:t>mai</w:t>
+      </w:r>
+      <w:proofErr w:type="spellEnd"/>
+      <w:r>
+        <w:rPr>
+          <w:rFonts w:ascii="Calibri" w:hAnsi="Calibri" w:cs="Calibri"/>
+          <w:sz w:val="22"/>
+          <w:szCs w:val="22"/>
+          <w:lang w:val="en-US"/>
+        </w:rPr>
+        <w:t xml:space="preserve"> </w:t>
+      </w:r>
+      <w:proofErr w:type="spellStart"/>
+      <w:r>
+        <w:rPr>
+          <w:rFonts w:ascii="Calibri" w:hAnsi="Calibri" w:cs="Calibri"/>
+          <w:sz w:val="22"/>
+          <w:szCs w:val="22"/>
+          <w:lang w:val="en-US"/>
+        </w:rPr>
+        <w:t>apropiat</w:t>
+      </w:r>
+      <w:proofErr w:type="spellEnd"/>
+      <w:r>
+        <w:rPr>
+          <w:rFonts w:ascii="Calibri" w:hAnsi="Calibri" w:cs="Calibri"/>
+          <w:sz w:val="22"/>
+          <w:szCs w:val="22"/>
+          <w:lang w:val="en-US"/>
+        </w:rPr>
+        <w:t xml:space="preserve"> de </w:t>
+      </w:r>
+      <w:proofErr w:type="spellStart"/>
+      <w:r>
+        <w:rPr>
+          <w:rFonts w:ascii="Calibri" w:hAnsi="Calibri" w:cs="Calibri"/>
+          <w:sz w:val="22"/>
+          <w:szCs w:val="22"/>
+          <w:lang w:val="en-US"/>
+        </w:rPr>
+        <w:t>el</w:t>
+      </w:r>
+      <w:proofErr w:type="spellEnd"/>
+      <w:r>
+        <w:rPr>
+          <w:rFonts w:ascii="Calibri" w:hAnsi="Calibri" w:cs="Calibri"/>
+          <w:sz w:val="22"/>
+          <w:szCs w:val="22"/>
+          <w:lang w:val="en-US"/>
+        </w:rPr>
+        <w:t xml:space="preserve"> </w:t>
+      </w:r>
+      <w:proofErr w:type="spellStart"/>
+      <w:r>
+        <w:rPr>
+          <w:rFonts w:ascii="Calibri" w:hAnsi="Calibri" w:cs="Calibri"/>
+          <w:sz w:val="22"/>
+          <w:szCs w:val="22"/>
+          <w:lang w:val="en-US"/>
+        </w:rPr>
+        <w:t>sau</w:t>
+      </w:r>
+      <w:proofErr w:type="spellEnd"/>
+      <w:r>
+        <w:rPr>
+          <w:rFonts w:ascii="Calibri" w:hAnsi="Calibri" w:cs="Calibri"/>
+          <w:sz w:val="22"/>
+          <w:szCs w:val="22"/>
+          <w:lang w:val="en-US"/>
+        </w:rPr>
+        <w:t xml:space="preserve"> de </w:t>
+      </w:r>
+      <w:proofErr w:type="spellStart"/>
+      <w:r>
+        <w:rPr>
+          <w:rFonts w:ascii="Calibri" w:hAnsi="Calibri" w:cs="Calibri"/>
+          <w:sz w:val="22"/>
+          <w:szCs w:val="22"/>
+          <w:lang w:val="en-US"/>
+        </w:rPr>
+        <w:t>locul</w:t>
+      </w:r>
+      <w:proofErr w:type="spellEnd"/>
+      <w:r>
+        <w:rPr>
+          <w:rFonts w:ascii="Calibri" w:hAnsi="Calibri" w:cs="Calibri"/>
+          <w:sz w:val="22"/>
+          <w:szCs w:val="22"/>
+          <w:lang w:val="en-US"/>
+        </w:rPr>
+        <w:t xml:space="preserve"> </w:t>
+      </w:r>
+      <w:proofErr w:type="spellStart"/>
+      <w:r>
+        <w:rPr>
+          <w:rFonts w:ascii="Calibri" w:hAnsi="Calibri" w:cs="Calibri"/>
+          <w:sz w:val="22"/>
+          <w:szCs w:val="22"/>
+          <w:lang w:val="en-US"/>
+        </w:rPr>
+        <w:t>accidentului</w:t>
+      </w:r>
+      <w:proofErr w:type="spellEnd"/>
+      <w:r>
+        <w:rPr>
+          <w:rFonts w:ascii="Calibri" w:hAnsi="Calibri" w:cs="Calibri"/>
+          <w:sz w:val="22"/>
+          <w:szCs w:val="22"/>
+          <w:lang w:val="en-US"/>
+        </w:rPr>
+        <w:t>.</w:t>
       </w:r>
     </w:p>
     <w:p>
@@ -36607,7 +38353,456 @@
           <w:sz w:val="22"/>
           <w:szCs w:val="22"/>
         </w:rPr>
-        <w:t>va observa utilizatorul dacă activarea controlului are efectul dorit?</w:t>
+        <w:t>va observa utilizatorul controlul corect?</w:t>
+      </w:r>
+      <w:r>
+        <w:rPr>
+          <w:rFonts w:ascii="Calibri" w:hAnsi="Calibri" w:cs="Calibri"/>
+          <w:sz w:val="22"/>
+          <w:szCs w:val="22"/>
+          <w:lang w:val="en-US"/>
+        </w:rPr>
+        <w:t xml:space="preserve"> </w:t>
+      </w:r>
+      <w:proofErr w:type="spellStart"/>
+      <w:r>
+        <w:rPr>
+          <w:rFonts w:ascii="Calibri" w:hAnsi="Calibri" w:cs="Calibri"/>
+          <w:sz w:val="22"/>
+          <w:szCs w:val="22"/>
+          <w:lang w:val="en-US"/>
+        </w:rPr>
+        <w:t>Utilizatorul</w:t>
+      </w:r>
+      <w:proofErr w:type="spellEnd"/>
+      <w:r>
+        <w:rPr>
+          <w:rFonts w:ascii="Calibri" w:hAnsi="Calibri" w:cs="Calibri"/>
+          <w:sz w:val="22"/>
+          <w:szCs w:val="22"/>
+          <w:lang w:val="en-US"/>
+        </w:rPr>
+        <w:t xml:space="preserve"> </w:t>
+      </w:r>
+      <w:proofErr w:type="spellStart"/>
+      <w:r>
+        <w:rPr>
+          <w:rFonts w:ascii="Calibri" w:hAnsi="Calibri" w:cs="Calibri"/>
+          <w:sz w:val="22"/>
+          <w:szCs w:val="22"/>
+          <w:lang w:val="en-US"/>
+        </w:rPr>
+        <w:t>va</w:t>
+      </w:r>
+      <w:proofErr w:type="spellEnd"/>
+      <w:r>
+        <w:rPr>
+          <w:rFonts w:ascii="Calibri" w:hAnsi="Calibri" w:cs="Calibri"/>
+          <w:sz w:val="22"/>
+          <w:szCs w:val="22"/>
+          <w:lang w:val="en-US"/>
+        </w:rPr>
+        <w:t xml:space="preserve"> </w:t>
+      </w:r>
+      <w:proofErr w:type="spellStart"/>
+      <w:r>
+        <w:rPr>
+          <w:rFonts w:ascii="Calibri" w:hAnsi="Calibri" w:cs="Calibri"/>
+          <w:sz w:val="22"/>
+          <w:szCs w:val="22"/>
+          <w:lang w:val="en-US"/>
+        </w:rPr>
+        <w:t>observa</w:t>
+      </w:r>
+      <w:proofErr w:type="spellEnd"/>
+      <w:r>
+        <w:rPr>
+          <w:rFonts w:ascii="Calibri" w:hAnsi="Calibri" w:cs="Calibri"/>
+          <w:sz w:val="22"/>
+          <w:szCs w:val="22"/>
+          <w:lang w:val="en-US"/>
+        </w:rPr>
+        <w:t xml:space="preserve"> </w:t>
+      </w:r>
+      <w:proofErr w:type="spellStart"/>
+      <w:r>
+        <w:rPr>
+          <w:rFonts w:ascii="Calibri" w:hAnsi="Calibri" w:cs="Calibri"/>
+          <w:sz w:val="22"/>
+          <w:szCs w:val="22"/>
+          <w:lang w:val="en-US"/>
+        </w:rPr>
+        <w:t>controlul</w:t>
+      </w:r>
+      <w:proofErr w:type="spellEnd"/>
+      <w:r>
+        <w:rPr>
+          <w:rFonts w:ascii="Calibri" w:hAnsi="Calibri" w:cs="Calibri"/>
+          <w:sz w:val="22"/>
+          <w:szCs w:val="22"/>
+          <w:lang w:val="en-US"/>
+        </w:rPr>
+        <w:t xml:space="preserve"> correct </w:t>
+      </w:r>
+      <w:proofErr w:type="spellStart"/>
+      <w:r>
+        <w:rPr>
+          <w:rFonts w:ascii="Calibri" w:hAnsi="Calibri" w:cs="Calibri"/>
+          <w:sz w:val="22"/>
+          <w:szCs w:val="22"/>
+          <w:lang w:val="en-US"/>
+        </w:rPr>
+        <w:t>deoarece</w:t>
+      </w:r>
+      <w:proofErr w:type="spellEnd"/>
+      <w:r>
+        <w:rPr>
+          <w:rFonts w:ascii="Calibri" w:hAnsi="Calibri" w:cs="Calibri"/>
+          <w:sz w:val="22"/>
+          <w:szCs w:val="22"/>
+          <w:lang w:val="en-US"/>
+        </w:rPr>
+        <w:t xml:space="preserve"> </w:t>
+      </w:r>
+      <w:proofErr w:type="spellStart"/>
+      <w:r>
+        <w:rPr>
+          <w:rFonts w:ascii="Calibri" w:hAnsi="Calibri" w:cs="Calibri"/>
+          <w:sz w:val="22"/>
+          <w:szCs w:val="22"/>
+          <w:lang w:val="en-US"/>
+        </w:rPr>
+        <w:t>harta</w:t>
+      </w:r>
+      <w:proofErr w:type="spellEnd"/>
+      <w:r>
+        <w:rPr>
+          <w:rFonts w:ascii="Calibri" w:hAnsi="Calibri" w:cs="Calibri"/>
+          <w:sz w:val="22"/>
+          <w:szCs w:val="22"/>
+          <w:lang w:val="en-US"/>
+        </w:rPr>
+        <w:t xml:space="preserve"> </w:t>
+      </w:r>
+      <w:proofErr w:type="spellStart"/>
+      <w:r>
+        <w:rPr>
+          <w:rFonts w:ascii="Calibri" w:hAnsi="Calibri" w:cs="Calibri"/>
+          <w:sz w:val="22"/>
+          <w:szCs w:val="22"/>
+          <w:lang w:val="en-US"/>
+        </w:rPr>
+        <w:t>utilizata</w:t>
+      </w:r>
+      <w:proofErr w:type="spellEnd"/>
+      <w:r>
+        <w:rPr>
+          <w:rFonts w:ascii="Calibri" w:hAnsi="Calibri" w:cs="Calibri"/>
+          <w:sz w:val="22"/>
+          <w:szCs w:val="22"/>
+          <w:lang w:val="en-US"/>
+        </w:rPr>
+        <w:t xml:space="preserve"> </w:t>
+      </w:r>
+      <w:proofErr w:type="spellStart"/>
+      <w:r>
+        <w:rPr>
+          <w:rFonts w:ascii="Calibri" w:hAnsi="Calibri" w:cs="Calibri"/>
+          <w:sz w:val="22"/>
+          <w:szCs w:val="22"/>
+          <w:lang w:val="en-US"/>
+        </w:rPr>
+        <w:t>este</w:t>
+      </w:r>
+      <w:proofErr w:type="spellEnd"/>
+      <w:r>
+        <w:rPr>
+          <w:rFonts w:ascii="Calibri" w:hAnsi="Calibri" w:cs="Calibri"/>
+          <w:sz w:val="22"/>
+          <w:szCs w:val="22"/>
+          <w:lang w:val="en-US"/>
+        </w:rPr>
+        <w:t xml:space="preserve"> </w:t>
+      </w:r>
+      <w:proofErr w:type="spellStart"/>
+      <w:r>
+        <w:rPr>
+          <w:rFonts w:ascii="Calibri" w:hAnsi="Calibri" w:cs="Calibri"/>
+          <w:sz w:val="22"/>
+          <w:szCs w:val="22"/>
+          <w:lang w:val="en-US"/>
+        </w:rPr>
+        <w:t>cea</w:t>
+      </w:r>
+      <w:proofErr w:type="spellEnd"/>
+      <w:r>
+        <w:rPr>
+          <w:rFonts w:ascii="Calibri" w:hAnsi="Calibri" w:cs="Calibri"/>
+          <w:sz w:val="22"/>
+          <w:szCs w:val="22"/>
+          <w:lang w:val="en-US"/>
+        </w:rPr>
+        <w:t xml:space="preserve"> de la google, </w:t>
+      </w:r>
+      <w:proofErr w:type="spellStart"/>
+      <w:r>
+        <w:rPr>
+          <w:rFonts w:ascii="Calibri" w:hAnsi="Calibri" w:cs="Calibri"/>
+          <w:sz w:val="22"/>
+          <w:szCs w:val="22"/>
+          <w:lang w:val="en-US"/>
+        </w:rPr>
+        <w:t>harta</w:t>
+      </w:r>
+      <w:proofErr w:type="spellEnd"/>
+      <w:r>
+        <w:rPr>
+          <w:rFonts w:ascii="Calibri" w:hAnsi="Calibri" w:cs="Calibri"/>
+          <w:sz w:val="22"/>
+          <w:szCs w:val="22"/>
+          <w:lang w:val="en-US"/>
+        </w:rPr>
+        <w:t xml:space="preserve"> pe care </w:t>
+      </w:r>
+      <w:proofErr w:type="spellStart"/>
+      <w:r>
+        <w:rPr>
+          <w:rFonts w:ascii="Calibri" w:hAnsi="Calibri" w:cs="Calibri"/>
+          <w:sz w:val="22"/>
+          <w:szCs w:val="22"/>
+          <w:lang w:val="en-US"/>
+        </w:rPr>
+        <w:t>toti</w:t>
+      </w:r>
+      <w:proofErr w:type="spellEnd"/>
+      <w:r>
+        <w:rPr>
+          <w:rFonts w:ascii="Calibri" w:hAnsi="Calibri" w:cs="Calibri"/>
+          <w:sz w:val="22"/>
+          <w:szCs w:val="22"/>
+          <w:lang w:val="en-US"/>
+        </w:rPr>
+        <w:t xml:space="preserve"> </w:t>
+      </w:r>
+      <w:proofErr w:type="spellStart"/>
+      <w:r>
+        <w:rPr>
+          <w:rFonts w:ascii="Calibri" w:hAnsi="Calibri" w:cs="Calibri"/>
+          <w:sz w:val="22"/>
+          <w:szCs w:val="22"/>
+          <w:lang w:val="en-US"/>
+        </w:rPr>
+        <w:t>utilizatorii</w:t>
+      </w:r>
+      <w:proofErr w:type="spellEnd"/>
+      <w:r>
+        <w:rPr>
+          <w:rFonts w:ascii="Calibri" w:hAnsi="Calibri" w:cs="Calibri"/>
+          <w:sz w:val="22"/>
+          <w:szCs w:val="22"/>
+          <w:lang w:val="en-US"/>
+        </w:rPr>
+        <w:t xml:space="preserve"> o </w:t>
+      </w:r>
+      <w:proofErr w:type="spellStart"/>
+      <w:r>
+        <w:rPr>
+          <w:rFonts w:ascii="Calibri" w:hAnsi="Calibri" w:cs="Calibri"/>
+          <w:sz w:val="22"/>
+          <w:szCs w:val="22"/>
+          <w:lang w:val="en-US"/>
+        </w:rPr>
+        <w:t>cunosc</w:t>
+      </w:r>
+      <w:proofErr w:type="spellEnd"/>
+      <w:r>
+        <w:rPr>
+          <w:rFonts w:ascii="Calibri" w:hAnsi="Calibri" w:cs="Calibri"/>
+          <w:sz w:val="22"/>
+          <w:szCs w:val="22"/>
+          <w:lang w:val="en-US"/>
+        </w:rPr>
+        <w:t xml:space="preserve"> </w:t>
+      </w:r>
+      <w:proofErr w:type="spellStart"/>
+      <w:r>
+        <w:rPr>
+          <w:rFonts w:ascii="Calibri" w:hAnsi="Calibri" w:cs="Calibri"/>
+          <w:sz w:val="22"/>
+          <w:szCs w:val="22"/>
+          <w:lang w:val="en-US"/>
+        </w:rPr>
+        <w:t>si</w:t>
+      </w:r>
+      <w:proofErr w:type="spellEnd"/>
+      <w:r>
+        <w:rPr>
+          <w:rFonts w:ascii="Calibri" w:hAnsi="Calibri" w:cs="Calibri"/>
+          <w:sz w:val="22"/>
+          <w:szCs w:val="22"/>
+          <w:lang w:val="en-US"/>
+        </w:rPr>
+        <w:t xml:space="preserve"> </w:t>
+      </w:r>
+      <w:proofErr w:type="spellStart"/>
+      <w:r>
+        <w:rPr>
+          <w:rFonts w:ascii="Calibri" w:hAnsi="Calibri" w:cs="Calibri"/>
+          <w:sz w:val="22"/>
+          <w:szCs w:val="22"/>
+          <w:lang w:val="en-US"/>
+        </w:rPr>
+        <w:t>stiu</w:t>
+      </w:r>
+      <w:proofErr w:type="spellEnd"/>
+      <w:r>
+        <w:rPr>
+          <w:rFonts w:ascii="Calibri" w:hAnsi="Calibri" w:cs="Calibri"/>
+          <w:sz w:val="22"/>
+          <w:szCs w:val="22"/>
+          <w:lang w:val="en-US"/>
+        </w:rPr>
+        <w:t xml:space="preserve"> </w:t>
+      </w:r>
+      <w:proofErr w:type="spellStart"/>
+      <w:r>
+        <w:rPr>
+          <w:rFonts w:ascii="Calibri" w:hAnsi="Calibri" w:cs="Calibri"/>
+          <w:sz w:val="22"/>
+          <w:szCs w:val="22"/>
+          <w:lang w:val="en-US"/>
+        </w:rPr>
+        <w:t>sa</w:t>
+      </w:r>
+      <w:proofErr w:type="spellEnd"/>
+      <w:r>
+        <w:rPr>
+          <w:rFonts w:ascii="Calibri" w:hAnsi="Calibri" w:cs="Calibri"/>
+          <w:sz w:val="22"/>
+          <w:szCs w:val="22"/>
+          <w:lang w:val="en-US"/>
+        </w:rPr>
+        <w:t xml:space="preserve"> o </w:t>
+      </w:r>
+      <w:proofErr w:type="spellStart"/>
+      <w:r>
+        <w:rPr>
+          <w:rFonts w:ascii="Calibri" w:hAnsi="Calibri" w:cs="Calibri"/>
+          <w:sz w:val="22"/>
+          <w:szCs w:val="22"/>
+          <w:lang w:val="en-US"/>
+        </w:rPr>
+        <w:t>foloseasca</w:t>
+      </w:r>
+      <w:proofErr w:type="spellEnd"/>
+      <w:r>
+        <w:rPr>
+          <w:rFonts w:ascii="Calibri" w:hAnsi="Calibri" w:cs="Calibri"/>
+          <w:sz w:val="22"/>
+          <w:szCs w:val="22"/>
+          <w:lang w:val="en-US"/>
+        </w:rPr>
+        <w:t xml:space="preserve">, </w:t>
+      </w:r>
+      <w:proofErr w:type="spellStart"/>
+      <w:r>
+        <w:rPr>
+          <w:rFonts w:ascii="Calibri" w:hAnsi="Calibri" w:cs="Calibri"/>
+          <w:sz w:val="22"/>
+          <w:szCs w:val="22"/>
+          <w:lang w:val="en-US"/>
+        </w:rPr>
+        <w:t>fiind</w:t>
+      </w:r>
+      <w:proofErr w:type="spellEnd"/>
+      <w:r>
+        <w:rPr>
+          <w:rFonts w:ascii="Calibri" w:hAnsi="Calibri" w:cs="Calibri"/>
+          <w:sz w:val="22"/>
+          <w:szCs w:val="22"/>
+          <w:lang w:val="en-US"/>
+        </w:rPr>
+        <w:t xml:space="preserve"> </w:t>
+      </w:r>
+      <w:proofErr w:type="spellStart"/>
+      <w:r>
+        <w:rPr>
+          <w:rFonts w:ascii="Calibri" w:hAnsi="Calibri" w:cs="Calibri"/>
+          <w:sz w:val="22"/>
+          <w:szCs w:val="22"/>
+          <w:lang w:val="en-US"/>
+        </w:rPr>
+        <w:t>cea</w:t>
+      </w:r>
+      <w:proofErr w:type="spellEnd"/>
+      <w:r>
+        <w:rPr>
+          <w:rFonts w:ascii="Calibri" w:hAnsi="Calibri" w:cs="Calibri"/>
+          <w:sz w:val="22"/>
+          <w:szCs w:val="22"/>
+          <w:lang w:val="en-US"/>
+        </w:rPr>
+        <w:t xml:space="preserve"> </w:t>
+      </w:r>
+      <w:proofErr w:type="spellStart"/>
+      <w:r>
+        <w:rPr>
+          <w:rFonts w:ascii="Calibri" w:hAnsi="Calibri" w:cs="Calibri"/>
+          <w:sz w:val="22"/>
+          <w:szCs w:val="22"/>
+          <w:lang w:val="en-US"/>
+        </w:rPr>
+        <w:t>mai</w:t>
+      </w:r>
+      <w:proofErr w:type="spellEnd"/>
+      <w:r>
+        <w:rPr>
+          <w:rFonts w:ascii="Calibri" w:hAnsi="Calibri" w:cs="Calibri"/>
+          <w:sz w:val="22"/>
+          <w:szCs w:val="22"/>
+          <w:lang w:val="en-US"/>
+        </w:rPr>
+        <w:t xml:space="preserve"> </w:t>
+      </w:r>
+      <w:proofErr w:type="spellStart"/>
+      <w:r>
+        <w:rPr>
+          <w:rFonts w:ascii="Calibri" w:hAnsi="Calibri" w:cs="Calibri"/>
+          <w:sz w:val="22"/>
+          <w:szCs w:val="22"/>
+          <w:lang w:val="en-US"/>
+        </w:rPr>
+        <w:t>intalnita</w:t>
+      </w:r>
+      <w:proofErr w:type="spellEnd"/>
+      <w:r>
+        <w:rPr>
+          <w:rFonts w:ascii="Calibri" w:hAnsi="Calibri" w:cs="Calibri"/>
+          <w:sz w:val="22"/>
+          <w:szCs w:val="22"/>
+          <w:lang w:val="en-US"/>
+        </w:rPr>
+        <w:t xml:space="preserve"> in </w:t>
+      </w:r>
+      <w:proofErr w:type="spellStart"/>
+      <w:r>
+        <w:rPr>
+          <w:rFonts w:ascii="Calibri" w:hAnsi="Calibri" w:cs="Calibri"/>
+          <w:sz w:val="22"/>
+          <w:szCs w:val="22"/>
+          <w:lang w:val="en-US"/>
+        </w:rPr>
+        <w:t>mediul</w:t>
+      </w:r>
+      <w:proofErr w:type="spellEnd"/>
+      <w:r>
+        <w:rPr>
+          <w:rFonts w:ascii="Calibri" w:hAnsi="Calibri" w:cs="Calibri"/>
+          <w:sz w:val="22"/>
+          <w:szCs w:val="22"/>
+          <w:lang w:val="en-US"/>
+        </w:rPr>
+        <w:t xml:space="preserve"> online</w:t>
       </w:r>
     </w:p>
     <w:p>
@@ -36619,19 +38814,319 @@
         </w:numPr>
         <w:spacing w:line="312" w:lineRule="auto"/>
         <w:rPr>
-          <w:rFonts w:ascii="CourierNewPSMT" w:hAnsi="CourierNewPSMT" w:cs="CourierNewPSMT"/>
-          <w:sz w:val="22"/>
-          <w:szCs w:val="22"/>
-        </w:rPr>
-      </w:pPr>
-      <w:r>
-        <w:rPr>
-          <w:rFonts w:ascii="Calibri" w:hAnsi="Calibri" w:cs="Calibri"/>
-          <w:sz w:val="22"/>
-          <w:szCs w:val="22"/>
-        </w:rPr>
-        <w:t>există un alt element de interfață pe care utilizatorul ar putea să îl selecteze în locul celui corect?</w:t>
-      </w:r>
+          <w:rFonts w:ascii="Calibri" w:hAnsi="Calibri" w:cs="Calibri"/>
+          <w:sz w:val="22"/>
+          <w:szCs w:val="22"/>
+        </w:rPr>
+      </w:pPr>
+      <w:r>
+        <w:rPr>
+          <w:rFonts w:ascii="Calibri" w:hAnsi="Calibri" w:cs="Calibri"/>
+          <w:sz w:val="22"/>
+          <w:szCs w:val="22"/>
+        </w:rPr>
+        <w:t>va observa utilizatorul dacă activarea controlului are efectul dorit?</w:t>
+      </w:r>
+      <w:r>
+        <w:rPr>
+          <w:rFonts w:ascii="Calibri" w:hAnsi="Calibri" w:cs="Calibri"/>
+          <w:sz w:val="22"/>
+          <w:szCs w:val="22"/>
+          <w:lang w:val="en-US"/>
+        </w:rPr>
+        <w:t xml:space="preserve"> </w:t>
+      </w:r>
+      <w:proofErr w:type="spellStart"/>
+      <w:r>
+        <w:rPr>
+          <w:rFonts w:ascii="Calibri" w:hAnsi="Calibri" w:cs="Calibri"/>
+          <w:sz w:val="22"/>
+          <w:szCs w:val="22"/>
+          <w:lang w:val="en-US"/>
+        </w:rPr>
+        <w:t>Utilizatorul</w:t>
+      </w:r>
+      <w:proofErr w:type="spellEnd"/>
+      <w:r>
+        <w:rPr>
+          <w:rFonts w:ascii="Calibri" w:hAnsi="Calibri" w:cs="Calibri"/>
+          <w:sz w:val="22"/>
+          <w:szCs w:val="22"/>
+          <w:lang w:val="en-US"/>
+        </w:rPr>
+        <w:t xml:space="preserve"> </w:t>
+      </w:r>
+      <w:proofErr w:type="spellStart"/>
+      <w:r>
+        <w:rPr>
+          <w:rFonts w:ascii="Calibri" w:hAnsi="Calibri" w:cs="Calibri"/>
+          <w:sz w:val="22"/>
+          <w:szCs w:val="22"/>
+          <w:lang w:val="en-US"/>
+        </w:rPr>
+        <w:t>va</w:t>
+      </w:r>
+      <w:proofErr w:type="spellEnd"/>
+      <w:r>
+        <w:rPr>
+          <w:rFonts w:ascii="Calibri" w:hAnsi="Calibri" w:cs="Calibri"/>
+          <w:sz w:val="22"/>
+          <w:szCs w:val="22"/>
+          <w:lang w:val="en-US"/>
+        </w:rPr>
+        <w:t xml:space="preserve"> </w:t>
+      </w:r>
+      <w:proofErr w:type="spellStart"/>
+      <w:r>
+        <w:rPr>
+          <w:rFonts w:ascii="Calibri" w:hAnsi="Calibri" w:cs="Calibri"/>
+          <w:sz w:val="22"/>
+          <w:szCs w:val="22"/>
+          <w:lang w:val="en-US"/>
+        </w:rPr>
+        <w:t>observa</w:t>
+      </w:r>
+      <w:proofErr w:type="spellEnd"/>
+      <w:r>
+        <w:rPr>
+          <w:rFonts w:ascii="Calibri" w:hAnsi="Calibri" w:cs="Calibri"/>
+          <w:sz w:val="22"/>
+          <w:szCs w:val="22"/>
+          <w:lang w:val="en-US"/>
+        </w:rPr>
+        <w:t xml:space="preserve"> ca </w:t>
+      </w:r>
+      <w:proofErr w:type="spellStart"/>
+      <w:r>
+        <w:rPr>
+          <w:rFonts w:ascii="Calibri" w:hAnsi="Calibri" w:cs="Calibri"/>
+          <w:sz w:val="22"/>
+          <w:szCs w:val="22"/>
+          <w:lang w:val="en-US"/>
+        </w:rPr>
+        <w:t>activitatea</w:t>
+      </w:r>
+      <w:proofErr w:type="spellEnd"/>
+      <w:r>
+        <w:rPr>
+          <w:rFonts w:ascii="Calibri" w:hAnsi="Calibri" w:cs="Calibri"/>
+          <w:sz w:val="22"/>
+          <w:szCs w:val="22"/>
+          <w:lang w:val="en-US"/>
+        </w:rPr>
+        <w:t xml:space="preserve"> are </w:t>
+      </w:r>
+      <w:proofErr w:type="spellStart"/>
+      <w:r>
+        <w:rPr>
+          <w:rFonts w:ascii="Calibri" w:hAnsi="Calibri" w:cs="Calibri"/>
+          <w:sz w:val="22"/>
+          <w:szCs w:val="22"/>
+          <w:lang w:val="en-US"/>
+        </w:rPr>
+        <w:t>efectul</w:t>
+      </w:r>
+      <w:proofErr w:type="spellEnd"/>
+      <w:r>
+        <w:rPr>
+          <w:rFonts w:ascii="Calibri" w:hAnsi="Calibri" w:cs="Calibri"/>
+          <w:sz w:val="22"/>
+          <w:szCs w:val="22"/>
+          <w:lang w:val="en-US"/>
+        </w:rPr>
+        <w:t xml:space="preserve"> </w:t>
+      </w:r>
+      <w:proofErr w:type="spellStart"/>
+      <w:r>
+        <w:rPr>
+          <w:rFonts w:ascii="Calibri" w:hAnsi="Calibri" w:cs="Calibri"/>
+          <w:sz w:val="22"/>
+          <w:szCs w:val="22"/>
+          <w:lang w:val="en-US"/>
+        </w:rPr>
+        <w:t>dorit</w:t>
+      </w:r>
+      <w:proofErr w:type="spellEnd"/>
+      <w:r>
+        <w:rPr>
+          <w:rFonts w:ascii="Calibri" w:hAnsi="Calibri" w:cs="Calibri"/>
+          <w:sz w:val="22"/>
+          <w:szCs w:val="22"/>
+          <w:lang w:val="en-US"/>
+        </w:rPr>
+        <w:t xml:space="preserve"> </w:t>
+      </w:r>
+      <w:proofErr w:type="spellStart"/>
+      <w:r>
+        <w:rPr>
+          <w:rFonts w:ascii="Calibri" w:hAnsi="Calibri" w:cs="Calibri"/>
+          <w:sz w:val="22"/>
+          <w:szCs w:val="22"/>
+          <w:lang w:val="en-US"/>
+        </w:rPr>
+        <w:t>deoarece</w:t>
+      </w:r>
+      <w:proofErr w:type="spellEnd"/>
+      <w:r>
+        <w:rPr>
+          <w:rFonts w:ascii="Calibri" w:hAnsi="Calibri" w:cs="Calibri"/>
+          <w:sz w:val="22"/>
+          <w:szCs w:val="22"/>
+          <w:lang w:val="en-US"/>
+        </w:rPr>
+        <w:t xml:space="preserve"> </w:t>
+      </w:r>
+      <w:proofErr w:type="spellStart"/>
+      <w:r>
+        <w:rPr>
+          <w:rFonts w:ascii="Calibri" w:hAnsi="Calibri" w:cs="Calibri"/>
+          <w:sz w:val="22"/>
+          <w:szCs w:val="22"/>
+          <w:lang w:val="en-US"/>
+        </w:rPr>
+        <w:t>harta</w:t>
+      </w:r>
+      <w:proofErr w:type="spellEnd"/>
+      <w:r>
+        <w:rPr>
+          <w:rFonts w:ascii="Calibri" w:hAnsi="Calibri" w:cs="Calibri"/>
+          <w:sz w:val="22"/>
+          <w:szCs w:val="22"/>
+          <w:lang w:val="en-US"/>
+        </w:rPr>
+        <w:t xml:space="preserve"> se </w:t>
+      </w:r>
+      <w:proofErr w:type="spellStart"/>
+      <w:r>
+        <w:rPr>
+          <w:rFonts w:ascii="Calibri" w:hAnsi="Calibri" w:cs="Calibri"/>
+          <w:sz w:val="22"/>
+          <w:szCs w:val="22"/>
+          <w:lang w:val="en-US"/>
+        </w:rPr>
+        <w:t>va</w:t>
+      </w:r>
+      <w:proofErr w:type="spellEnd"/>
+      <w:r>
+        <w:rPr>
+          <w:rFonts w:ascii="Calibri" w:hAnsi="Calibri" w:cs="Calibri"/>
+          <w:sz w:val="22"/>
+          <w:szCs w:val="22"/>
+          <w:lang w:val="en-US"/>
+        </w:rPr>
+        <w:t xml:space="preserve"> </w:t>
+      </w:r>
+      <w:proofErr w:type="spellStart"/>
+      <w:r>
+        <w:rPr>
+          <w:rFonts w:ascii="Calibri" w:hAnsi="Calibri" w:cs="Calibri"/>
+          <w:sz w:val="22"/>
+          <w:szCs w:val="22"/>
+          <w:lang w:val="en-US"/>
+        </w:rPr>
+        <w:t>misca</w:t>
+      </w:r>
+      <w:proofErr w:type="spellEnd"/>
+      <w:r>
+        <w:rPr>
+          <w:rFonts w:ascii="Calibri" w:hAnsi="Calibri" w:cs="Calibri"/>
+          <w:sz w:val="22"/>
+          <w:szCs w:val="22"/>
+          <w:lang w:val="en-US"/>
+        </w:rPr>
+        <w:t xml:space="preserve"> conform </w:t>
+      </w:r>
+      <w:proofErr w:type="spellStart"/>
+      <w:r>
+        <w:rPr>
+          <w:rFonts w:ascii="Calibri" w:hAnsi="Calibri" w:cs="Calibri"/>
+          <w:sz w:val="22"/>
+          <w:szCs w:val="22"/>
+          <w:lang w:val="en-US"/>
+        </w:rPr>
+        <w:t>asteptarilor</w:t>
+      </w:r>
+      <w:proofErr w:type="spellEnd"/>
+      <w:r>
+        <w:rPr>
+          <w:rFonts w:ascii="Calibri" w:hAnsi="Calibri" w:cs="Calibri"/>
+          <w:sz w:val="22"/>
+          <w:szCs w:val="22"/>
+          <w:lang w:val="en-US"/>
+        </w:rPr>
+        <w:t xml:space="preserve"> </w:t>
+      </w:r>
+      <w:proofErr w:type="spellStart"/>
+      <w:r>
+        <w:rPr>
+          <w:rFonts w:ascii="Calibri" w:hAnsi="Calibri" w:cs="Calibri"/>
+          <w:sz w:val="22"/>
+          <w:szCs w:val="22"/>
+          <w:lang w:val="en-US"/>
+        </w:rPr>
+        <w:t>fiind</w:t>
+      </w:r>
+      <w:proofErr w:type="spellEnd"/>
+      <w:r>
+        <w:rPr>
+          <w:rFonts w:ascii="Calibri" w:hAnsi="Calibri" w:cs="Calibri"/>
+          <w:sz w:val="22"/>
+          <w:szCs w:val="22"/>
+          <w:lang w:val="en-US"/>
+        </w:rPr>
+        <w:t xml:space="preserve"> </w:t>
+      </w:r>
+      <w:proofErr w:type="spellStart"/>
+      <w:r>
+        <w:rPr>
+          <w:rFonts w:ascii="Calibri" w:hAnsi="Calibri" w:cs="Calibri"/>
+          <w:sz w:val="22"/>
+          <w:szCs w:val="22"/>
+          <w:lang w:val="en-US"/>
+        </w:rPr>
+        <w:t>una</w:t>
+      </w:r>
+      <w:proofErr w:type="spellEnd"/>
+      <w:r>
+        <w:rPr>
+          <w:rFonts w:ascii="Calibri" w:hAnsi="Calibri" w:cs="Calibri"/>
+          <w:sz w:val="22"/>
+          <w:szCs w:val="22"/>
+          <w:lang w:val="en-US"/>
+        </w:rPr>
+        <w:t xml:space="preserve"> </w:t>
+      </w:r>
+      <w:proofErr w:type="spellStart"/>
+      <w:r>
+        <w:rPr>
+          <w:rFonts w:ascii="Calibri" w:hAnsi="Calibri" w:cs="Calibri"/>
+          <w:sz w:val="22"/>
+          <w:szCs w:val="22"/>
+          <w:lang w:val="en-US"/>
+        </w:rPr>
+        <w:t>foarte</w:t>
+      </w:r>
+      <w:proofErr w:type="spellEnd"/>
+      <w:r>
+        <w:rPr>
+          <w:rFonts w:ascii="Calibri" w:hAnsi="Calibri" w:cs="Calibri"/>
+          <w:sz w:val="22"/>
+          <w:szCs w:val="22"/>
+          <w:lang w:val="en-US"/>
+        </w:rPr>
+        <w:t xml:space="preserve"> bine </w:t>
+      </w:r>
+      <w:proofErr w:type="spellStart"/>
+      <w:r>
+        <w:rPr>
+          <w:rFonts w:ascii="Calibri" w:hAnsi="Calibri" w:cs="Calibri"/>
+          <w:sz w:val="22"/>
+          <w:szCs w:val="22"/>
+          <w:lang w:val="en-US"/>
+        </w:rPr>
+        <w:t>cunoscuta</w:t>
+      </w:r>
+      <w:proofErr w:type="spellEnd"/>
     </w:p>
     <w:p>
       <w:pPr>
@@ -36641,6 +39136,109 @@
           <w:numId w:val="36"/>
         </w:numPr>
         <w:spacing w:line="312" w:lineRule="auto"/>
+        <w:rPr>
+          <w:rFonts w:ascii="CourierNewPSMT" w:hAnsi="CourierNewPSMT" w:cs="CourierNewPSMT"/>
+          <w:sz w:val="22"/>
+          <w:szCs w:val="22"/>
+        </w:rPr>
+      </w:pPr>
+      <w:r>
+        <w:rPr>
+          <w:rFonts w:ascii="Calibri" w:hAnsi="Calibri" w:cs="Calibri"/>
+          <w:sz w:val="22"/>
+          <w:szCs w:val="22"/>
+        </w:rPr>
+        <w:t>există un alt element de interfață pe care utilizatorul ar putea să îl selecteze în locul celui corect?</w:t>
+      </w:r>
+      <w:r>
+        <w:rPr>
+          <w:rFonts w:ascii="Calibri" w:hAnsi="Calibri" w:cs="Calibri"/>
+          <w:sz w:val="22"/>
+          <w:szCs w:val="22"/>
+          <w:lang w:val="en-US"/>
+        </w:rPr>
+        <w:t xml:space="preserve"> Da, </w:t>
+      </w:r>
+      <w:proofErr w:type="spellStart"/>
+      <w:r>
+        <w:rPr>
+          <w:rFonts w:ascii="Calibri" w:hAnsi="Calibri" w:cs="Calibri"/>
+          <w:sz w:val="22"/>
+          <w:szCs w:val="22"/>
+          <w:lang w:val="en-US"/>
+        </w:rPr>
+        <w:t>celelalte</w:t>
+      </w:r>
+      <w:proofErr w:type="spellEnd"/>
+      <w:r>
+        <w:rPr>
+          <w:rFonts w:ascii="Calibri" w:hAnsi="Calibri" w:cs="Calibri"/>
+          <w:sz w:val="22"/>
+          <w:szCs w:val="22"/>
+          <w:lang w:val="en-US"/>
+        </w:rPr>
+        <w:t xml:space="preserve"> </w:t>
+      </w:r>
+      <w:proofErr w:type="spellStart"/>
+      <w:r>
+        <w:rPr>
+          <w:rFonts w:ascii="Calibri" w:hAnsi="Calibri" w:cs="Calibri"/>
+          <w:sz w:val="22"/>
+          <w:szCs w:val="22"/>
+          <w:lang w:val="en-US"/>
+        </w:rPr>
+        <w:t>butoane</w:t>
+      </w:r>
+      <w:proofErr w:type="spellEnd"/>
+      <w:r>
+        <w:rPr>
+          <w:rFonts w:ascii="Calibri" w:hAnsi="Calibri" w:cs="Calibri"/>
+          <w:sz w:val="22"/>
+          <w:szCs w:val="22"/>
+          <w:lang w:val="en-US"/>
+        </w:rPr>
+        <w:t xml:space="preserve"> de control din </w:t>
+      </w:r>
+      <w:proofErr w:type="spellStart"/>
+      <w:r>
+        <w:rPr>
+          <w:rFonts w:ascii="Calibri" w:hAnsi="Calibri" w:cs="Calibri"/>
+          <w:sz w:val="22"/>
+          <w:szCs w:val="22"/>
+          <w:lang w:val="en-US"/>
+        </w:rPr>
+        <w:t>pagina</w:t>
+      </w:r>
+      <w:proofErr w:type="spellEnd"/>
+      <w:r>
+        <w:rPr>
+          <w:rFonts w:ascii="Calibri" w:hAnsi="Calibri" w:cs="Calibri"/>
+          <w:sz w:val="22"/>
+          <w:szCs w:val="22"/>
+          <w:lang w:val="en-US"/>
+        </w:rPr>
+        <w:t xml:space="preserve"> </w:t>
+      </w:r>
+      <w:proofErr w:type="spellStart"/>
+      <w:r>
+        <w:rPr>
+          <w:rFonts w:ascii="Calibri" w:hAnsi="Calibri" w:cs="Calibri"/>
+          <w:sz w:val="22"/>
+          <w:szCs w:val="22"/>
+          <w:lang w:val="en-US"/>
+        </w:rPr>
+        <w:t>principala</w:t>
+      </w:r>
+      <w:proofErr w:type="spellEnd"/>
+    </w:p>
+    <w:p>
+      <w:pPr>
+        <w:pStyle w:val="NormalWeb"/>
+        <w:numPr>
+          <w:ilvl w:val="0"/>
+          <w:numId w:val="36"/>
+        </w:numPr>
+        <w:spacing w:line="312" w:lineRule="auto"/>
       </w:pPr>
       <w:r>
         <w:rPr>
@@ -36658,6 +39256,222 @@
           <w:lang w:val="en-US"/>
         </w:rPr>
         <w:t>?</w:t>
+      </w:r>
+      <w:r>
+        <w:rPr>
+          <w:rFonts w:ascii="Calibri" w:hAnsi="Calibri" w:cs="Calibri"/>
+          <w:sz w:val="22"/>
+          <w:szCs w:val="22"/>
+          <w:lang w:val="en-US"/>
+        </w:rPr>
+        <w:t xml:space="preserve"> Da,</w:t>
+      </w:r>
+      <w:r>
+        <w:rPr>
+          <w:rFonts w:ascii="Calibri" w:hAnsi="Calibri" w:cs="Calibri"/>
+          <w:sz w:val="22"/>
+          <w:szCs w:val="22"/>
+          <w:lang w:val="en-US"/>
+        </w:rPr>
+        <w:t xml:space="preserve"> </w:t>
+      </w:r>
+      <w:proofErr w:type="spellStart"/>
+      <w:r>
+        <w:rPr>
+          <w:rFonts w:ascii="Calibri" w:hAnsi="Calibri" w:cs="Calibri"/>
+          <w:sz w:val="22"/>
+          <w:szCs w:val="22"/>
+          <w:lang w:val="en-US"/>
+        </w:rPr>
+        <w:t>va</w:t>
+      </w:r>
+      <w:proofErr w:type="spellEnd"/>
+      <w:r>
+        <w:rPr>
+          <w:rFonts w:ascii="Calibri" w:hAnsi="Calibri" w:cs="Calibri"/>
+          <w:sz w:val="22"/>
+          <w:szCs w:val="22"/>
+          <w:lang w:val="en-US"/>
+        </w:rPr>
+        <w:t xml:space="preserve"> </w:t>
+      </w:r>
+      <w:proofErr w:type="spellStart"/>
+      <w:r>
+        <w:rPr>
+          <w:rFonts w:ascii="Calibri" w:hAnsi="Calibri" w:cs="Calibri"/>
+          <w:sz w:val="22"/>
+          <w:szCs w:val="22"/>
+          <w:lang w:val="en-US"/>
+        </w:rPr>
+        <w:t>putea</w:t>
+      </w:r>
+      <w:proofErr w:type="spellEnd"/>
+      <w:r>
+        <w:rPr>
+          <w:rFonts w:ascii="Calibri" w:hAnsi="Calibri" w:cs="Calibri"/>
+          <w:sz w:val="22"/>
+          <w:szCs w:val="22"/>
+          <w:lang w:val="en-US"/>
+        </w:rPr>
+        <w:t xml:space="preserve"> </w:t>
+      </w:r>
+      <w:proofErr w:type="spellStart"/>
+      <w:r>
+        <w:rPr>
+          <w:rFonts w:ascii="Calibri" w:hAnsi="Calibri" w:cs="Calibri"/>
+          <w:sz w:val="22"/>
+          <w:szCs w:val="22"/>
+          <w:lang w:val="en-US"/>
+        </w:rPr>
+        <w:t>vedea</w:t>
+      </w:r>
+      <w:proofErr w:type="spellEnd"/>
+      <w:r>
+        <w:rPr>
+          <w:rFonts w:ascii="Calibri" w:hAnsi="Calibri" w:cs="Calibri"/>
+          <w:sz w:val="22"/>
+          <w:szCs w:val="22"/>
+          <w:lang w:val="en-US"/>
+        </w:rPr>
+        <w:t xml:space="preserve"> </w:t>
+      </w:r>
+      <w:proofErr w:type="spellStart"/>
+      <w:r>
+        <w:rPr>
+          <w:rFonts w:ascii="Calibri" w:hAnsi="Calibri" w:cs="Calibri"/>
+          <w:sz w:val="22"/>
+          <w:szCs w:val="22"/>
+          <w:lang w:val="en-US"/>
+        </w:rPr>
+        <w:t>locatia</w:t>
+      </w:r>
+      <w:proofErr w:type="spellEnd"/>
+      <w:r>
+        <w:rPr>
+          <w:rFonts w:ascii="Calibri" w:hAnsi="Calibri" w:cs="Calibri"/>
+          <w:sz w:val="22"/>
+          <w:szCs w:val="22"/>
+          <w:lang w:val="en-US"/>
+        </w:rPr>
+        <w:t xml:space="preserve"> exacta a kit-</w:t>
+      </w:r>
+      <w:proofErr w:type="spellStart"/>
+      <w:r>
+        <w:rPr>
+          <w:rFonts w:ascii="Calibri" w:hAnsi="Calibri" w:cs="Calibri"/>
+          <w:sz w:val="22"/>
+          <w:szCs w:val="22"/>
+          <w:lang w:val="en-US"/>
+        </w:rPr>
+        <w:t>urilor</w:t>
+      </w:r>
+      <w:proofErr w:type="spellEnd"/>
+      <w:r>
+        <w:rPr>
+          <w:rFonts w:ascii="Calibri" w:hAnsi="Calibri" w:cs="Calibri"/>
+          <w:sz w:val="22"/>
+          <w:szCs w:val="22"/>
+          <w:lang w:val="en-US"/>
+        </w:rPr>
+        <w:t xml:space="preserve"> la </w:t>
+      </w:r>
+      <w:proofErr w:type="spellStart"/>
+      <w:r>
+        <w:rPr>
+          <w:rFonts w:ascii="Calibri" w:hAnsi="Calibri" w:cs="Calibri"/>
+          <w:sz w:val="22"/>
+          <w:szCs w:val="22"/>
+          <w:lang w:val="en-US"/>
+        </w:rPr>
+        <w:t>apasarea</w:t>
+      </w:r>
+      <w:proofErr w:type="spellEnd"/>
+      <w:r>
+        <w:rPr>
+          <w:rFonts w:ascii="Calibri" w:hAnsi="Calibri" w:cs="Calibri"/>
+          <w:sz w:val="22"/>
+          <w:szCs w:val="22"/>
+          <w:lang w:val="en-US"/>
+        </w:rPr>
+        <w:t xml:space="preserve"> pe </w:t>
+      </w:r>
+      <w:proofErr w:type="spellStart"/>
+      <w:r>
+        <w:rPr>
+          <w:rFonts w:ascii="Calibri" w:hAnsi="Calibri" w:cs="Calibri"/>
+          <w:sz w:val="22"/>
+          <w:szCs w:val="22"/>
+          <w:lang w:val="en-US"/>
+        </w:rPr>
+        <w:t>iconita</w:t>
+      </w:r>
+      <w:proofErr w:type="spellEnd"/>
+      <w:r>
+        <w:rPr>
+          <w:rFonts w:ascii="Calibri" w:hAnsi="Calibri" w:cs="Calibri"/>
+          <w:sz w:val="22"/>
+          <w:szCs w:val="22"/>
+          <w:lang w:val="en-US"/>
+        </w:rPr>
+        <w:t xml:space="preserve"> </w:t>
+      </w:r>
+      <w:proofErr w:type="spellStart"/>
+      <w:r>
+        <w:rPr>
+          <w:rFonts w:ascii="Calibri" w:hAnsi="Calibri" w:cs="Calibri"/>
+          <w:sz w:val="22"/>
+          <w:szCs w:val="22"/>
+          <w:lang w:val="en-US"/>
+        </w:rPr>
+        <w:t>respecti</w:t>
+      </w:r>
+      <w:r>
+        <w:rPr>
+          <w:rFonts w:ascii="Calibri" w:hAnsi="Calibri" w:cs="Calibri"/>
+          <w:sz w:val="22"/>
+          <w:szCs w:val="22"/>
+          <w:lang w:val="en-US"/>
+        </w:rPr>
+        <w:t>v</w:t>
+      </w:r>
+      <w:r>
+        <w:rPr>
+          <w:rFonts w:ascii="Calibri" w:hAnsi="Calibri" w:cs="Calibri"/>
+          <w:sz w:val="22"/>
+          <w:szCs w:val="22"/>
+          <w:lang w:val="en-US"/>
+        </w:rPr>
+        <w:t>a</w:t>
+      </w:r>
+      <w:proofErr w:type="spellEnd"/>
+      <w:r>
+        <w:rPr>
+          <w:rFonts w:ascii="Calibri" w:hAnsi="Calibri" w:cs="Calibri"/>
+          <w:sz w:val="22"/>
+          <w:szCs w:val="22"/>
+          <w:lang w:val="en-US"/>
+        </w:rPr>
+        <w:t xml:space="preserve"> </w:t>
+      </w:r>
+      <w:proofErr w:type="spellStart"/>
+      <w:r>
+        <w:rPr>
+          <w:rFonts w:ascii="Calibri" w:hAnsi="Calibri" w:cs="Calibri"/>
+          <w:sz w:val="22"/>
+          <w:szCs w:val="22"/>
+          <w:lang w:val="en-US"/>
+        </w:rPr>
+        <w:t>unui</w:t>
+      </w:r>
+      <w:proofErr w:type="spellEnd"/>
+      <w:r>
+        <w:rPr>
+          <w:rFonts w:ascii="Calibri" w:hAnsi="Calibri" w:cs="Calibri"/>
+          <w:sz w:val="22"/>
+          <w:szCs w:val="22"/>
+          <w:lang w:val="en-US"/>
+        </w:rPr>
+        <w:t xml:space="preserve"> kit.</w:t>
       </w:r>
     </w:p>
     <w:p>
@@ -36811,21 +39625,8 @@
       <w:pStyle w:val="Header"/>
     </w:pPr>
     <w:r>
-      <w:t xml:space="preserve">Antonio </w:t>
+      <w:t>Antonio Vasile Andriescu</w:t>
     </w:r>
-    <w:proofErr w:type="spellStart"/>
-    <w:r>
-      <w:t>Vasile</w:t>
-    </w:r>
-    <w:proofErr w:type="spellEnd"/>
-    <w:r>
-      <w:t xml:space="preserve"> </w:t>
-    </w:r>
-    <w:proofErr w:type="spellStart"/>
-    <w:r>
-      <w:t>Andriescu</w:t>
-    </w:r>
-    <w:proofErr w:type="spellEnd"/>
   </w:p>
   <w:p>
     <w:pPr>
@@ -41841,7 +44642,7 @@
     <w:rPr>
       <w:rFonts w:eastAsia="Times New Roman" w:cs="Times New Roman"/>
       <w:szCs w:val="24"/>
-      <w:lang w:val="en-RO" w:eastAsia="en-GB"/>
+      <w:lang w:eastAsia="en-GB"/>
     </w:rPr>
   </w:style>
 </w:styles>

</xml_diff>